<commit_message>
Issue 10 - Added support to write entities to file via "outfile" http task parameter - Added supporting test cases for writing entities to files
</commit_message>
<xml_diff>
--- a/ant-http/trunk/resources/doc/readme.docx
+++ b/ant-http/trunk/resources/doc/readme.docx
@@ -1,9 +1,19 @@
 
 <file path=word/document.xml><?xml version="1.0" encoding="utf-8"?>
-<w:document xmlns:wpc="http://schemas.microsoft.com/office/word/2010/wordprocessingCanvas" xmlns:mo="http://schemas.microsoft.com/office/mac/office/2008/main" xmlns:mc="http://schemas.openxmlformats.org/markup-compatibility/2006" xmlns:mv="urn:schemas-microsoft-com:mac:vml" xmlns:o="urn:schemas-microsoft-com:office:office" xmlns:r="http://schemas.openxmlformats.org/officeDocument/2006/relationships" xmlns:m="http://schemas.openxmlformats.org/officeDocument/2006/math" xmlns:v="urn:schemas-microsoft-com:vml" xmlns:wp14="http://schemas.microsoft.com/office/word/2010/wordprocessingDrawing" xmlns:wp="http://schemas.openxmlformats.org/drawingml/2006/wordprocessingDrawing" xmlns:w10="urn:schemas-microsoft-com:office:word" xmlns:w="http://schemas.openxmlformats.org/wordprocessingml/2006/main" xmlns:w14="http://schemas.microsoft.com/office/word/2010/wordml" xmlns:wpg="http://schemas.microsoft.com/office/word/2010/wordprocessingGroup" xmlns:wpi="http://schemas.microsoft.com/office/word/2010/wordprocessingInk" xmlns:wne="http://schemas.microsoft.com/office/word/2006/wordml" xmlns:wps="http://schemas.microsoft.com/office/word/2010/wordprocessingShape" mc:Ignorable="w14 wp14">
+<w:document xmlns:wpc="http://schemas.microsoft.com/office/word/2010/wordprocessingCanvas" xmlns:mc="http://schemas.openxmlformats.org/markup-compatibility/2006" xmlns:o="urn:schemas-microsoft-com:office:office" xmlns:r="http://schemas.openxmlformats.org/officeDocument/2006/relationships" xmlns:m="http://schemas.openxmlformats.org/officeDocument/2006/math" xmlns:v="urn:schemas-microsoft-com:vml" xmlns:wp14="http://schemas.microsoft.com/office/word/2010/wordprocessingDrawing" xmlns:wp="http://schemas.openxmlformats.org/drawingml/2006/wordprocessingDrawing" xmlns:w10="urn:schemas-microsoft-com:office:word" xmlns:w="http://schemas.openxmlformats.org/wordprocessingml/2006/main" xmlns:w14="http://schemas.microsoft.com/office/word/2010/wordml" xmlns:wpg="http://schemas.microsoft.com/office/word/2010/wordprocessingGroup" xmlns:wpi="http://schemas.microsoft.com/office/word/2010/wordprocessingInk" xmlns:wne="http://schemas.microsoft.com/office/word/2006/wordml" xmlns:wps="http://schemas.microsoft.com/office/word/2010/wordprocessingShape" mc:Ignorable="w14 wp14">
   <w:body>
+    <w:bookmarkStart w:id="0" w:name="_GoBack" w:displacedByCustomXml="next"/>
+    <w:bookmarkEnd w:id="0" w:displacedByCustomXml="next"/>
     <w:sdt>
       <w:sdtPr>
+        <w:rPr>
+          <w:rFonts w:asciiTheme="minorHAnsi" w:eastAsiaTheme="minorEastAsia" w:hAnsiTheme="minorHAnsi" w:cstheme="minorBidi"/>
+          <w:b w:val="0"/>
+          <w:bCs w:val="0"/>
+          <w:color w:val="auto"/>
+          <w:sz w:val="24"/>
+          <w:szCs w:val="24"/>
+        </w:rPr>
         <w:id w:val="1854834582"/>
         <w:docPartObj>
           <w:docPartGallery w:val="Table of Contents"/>
@@ -12,11 +22,7 @@
       </w:sdtPr>
       <w:sdtEndPr>
         <w:rPr>
-          <w:rFonts w:asciiTheme="minorHAnsi" w:eastAsiaTheme="minorEastAsia" w:hAnsiTheme="minorHAnsi" w:cstheme="minorBidi"/>
           <w:noProof/>
-          <w:color w:val="auto"/>
-          <w:sz w:val="24"/>
-          <w:szCs w:val="24"/>
         </w:rPr>
       </w:sdtEndPr>
       <w:sdtContent>
@@ -25,12 +31,7 @@
             <w:pStyle w:val="TOCHeading"/>
           </w:pPr>
           <w:r>
-            <w:t>Table of Cont</w:t>
-          </w:r>
-          <w:bookmarkStart w:id="0" w:name="_GoBack"/>
-          <w:bookmarkEnd w:id="0"/>
-          <w:r>
-            <w:t>ents</w:t>
+            <w:t>Table of Contents</w:t>
           </w:r>
         </w:p>
         <w:p>
@@ -1152,7 +1153,15 @@
       </w:pPr>
       <w:bookmarkStart w:id="5" w:name="_Toc161763080"/>
       <w:r>
-        <w:t>&lt;http&gt;</w:t>
+        <w:t>&lt;</w:t>
+      </w:r>
+      <w:proofErr w:type="gramStart"/>
+      <w:r>
+        <w:t>http</w:t>
+      </w:r>
+      <w:proofErr w:type="gramEnd"/>
+      <w:r>
+        <w:t>&gt;</w:t>
       </w:r>
       <w:bookmarkEnd w:id="5"/>
     </w:p>
@@ -1164,8 +1173,13 @@
         <w:tab/>
       </w:r>
       <w:bookmarkStart w:id="6" w:name="_Toc161763081"/>
+      <w:proofErr w:type="gramStart"/>
       <w:r>
-        <w:t xml:space="preserve">supported </w:t>
+        <w:t>supported</w:t>
+      </w:r>
+      <w:proofErr w:type="gramEnd"/>
+      <w:r>
+        <w:t xml:space="preserve"> </w:t>
       </w:r>
       <w:r>
         <w:t>parameters</w:t>
@@ -1315,6 +1329,7 @@
                 <w:szCs w:val="20"/>
               </w:rPr>
             </w:pPr>
+            <w:proofErr w:type="spellStart"/>
             <w:r>
               <w:rPr>
                 <w:sz w:val="20"/>
@@ -1322,6 +1337,7 @@
               </w:rPr>
               <w:t>url</w:t>
             </w:r>
+            <w:proofErr w:type="spellEnd"/>
           </w:p>
         </w:tc>
         <w:tc>
@@ -1392,13 +1408,16 @@
                 <w:szCs w:val="20"/>
               </w:rPr>
             </w:pPr>
-            <w:r>
-              <w:rPr>
-                <w:sz w:val="20"/>
-                <w:szCs w:val="20"/>
-              </w:rPr>
-              <w:t>http://www.google.com</w:t>
-            </w:r>
+            <w:hyperlink r:id="rId10" w:history="1">
+              <w:r>
+                <w:rPr>
+                  <w:rStyle w:val="Hyperlink"/>
+                  <w:sz w:val="20"/>
+                  <w:szCs w:val="20"/>
+                </w:rPr>
+                <w:t>http://www.google.com</w:t>
+              </w:r>
+            </w:hyperlink>
           </w:p>
         </w:tc>
       </w:tr>
@@ -1529,6 +1548,7 @@
                 <w:szCs w:val="20"/>
               </w:rPr>
             </w:pPr>
+            <w:proofErr w:type="spellStart"/>
             <w:r>
               <w:rPr>
                 <w:sz w:val="20"/>
@@ -1536,6 +1556,7 @@
               </w:rPr>
               <w:t>printrequest</w:t>
             </w:r>
+            <w:proofErr w:type="spellEnd"/>
           </w:p>
         </w:tc>
         <w:tc>
@@ -1639,6 +1660,7 @@
                 <w:szCs w:val="20"/>
               </w:rPr>
             </w:pPr>
+            <w:proofErr w:type="spellStart"/>
             <w:r>
               <w:rPr>
                 <w:sz w:val="20"/>
@@ -1646,6 +1668,7 @@
               </w:rPr>
               <w:t>printresponse</w:t>
             </w:r>
+            <w:proofErr w:type="spellEnd"/>
           </w:p>
         </w:tc>
         <w:tc>
@@ -1750,6 +1773,7 @@
                 <w:szCs w:val="20"/>
               </w:rPr>
             </w:pPr>
+            <w:proofErr w:type="spellStart"/>
             <w:r>
               <w:rPr>
                 <w:sz w:val="20"/>
@@ -1757,6 +1781,7 @@
               </w:rPr>
               <w:t>printrequestheaders</w:t>
             </w:r>
+            <w:proofErr w:type="spellEnd"/>
           </w:p>
         </w:tc>
         <w:tc>
@@ -1860,6 +1885,7 @@
                 <w:szCs w:val="20"/>
               </w:rPr>
             </w:pPr>
+            <w:proofErr w:type="spellStart"/>
             <w:r>
               <w:rPr>
                 <w:sz w:val="20"/>
@@ -1867,6 +1893,7 @@
               </w:rPr>
               <w:t>printresponseheaders</w:t>
             </w:r>
+            <w:proofErr w:type="spellEnd"/>
           </w:p>
         </w:tc>
         <w:tc>
@@ -2081,6 +2108,7 @@
                 <w:szCs w:val="20"/>
               </w:rPr>
             </w:pPr>
+            <w:proofErr w:type="spellStart"/>
             <w:r>
               <w:rPr>
                 <w:sz w:val="20"/>
@@ -2088,6 +2116,7 @@
               </w:rPr>
               <w:t>failonunexpected</w:t>
             </w:r>
+            <w:proofErr w:type="spellEnd"/>
           </w:p>
         </w:tc>
         <w:tc>
@@ -2171,6 +2200,112 @@
                 <w:szCs w:val="20"/>
               </w:rPr>
               <w:t>true or false</w:t>
+            </w:r>
+          </w:p>
+        </w:tc>
+      </w:tr>
+      <w:tr>
+        <w:trPr>
+          <w:cnfStyle w:val="000000100000" w:firstRow="0" w:lastRow="0" w:firstColumn="0" w:lastColumn="0" w:oddVBand="0" w:evenVBand="0" w:oddHBand="1" w:evenHBand="0" w:firstRowFirstColumn="0" w:firstRowLastColumn="0" w:lastRowFirstColumn="0" w:lastRowLastColumn="0"/>
+          <w:trHeight w:val="288"/>
+        </w:trPr>
+        <w:tc>
+          <w:tcPr>
+            <w:cnfStyle w:val="001000000000" w:firstRow="0" w:lastRow="0" w:firstColumn="1" w:lastColumn="0" w:oddVBand="0" w:evenVBand="0" w:oddHBand="0" w:evenHBand="0" w:firstRowFirstColumn="0" w:firstRowLastColumn="0" w:lastRowFirstColumn="0" w:lastRowLastColumn="0"/>
+            <w:tcW w:w="2358" w:type="dxa"/>
+          </w:tcPr>
+          <w:p>
+            <w:pPr>
+              <w:rPr>
+                <w:sz w:val="20"/>
+                <w:szCs w:val="20"/>
+              </w:rPr>
+            </w:pPr>
+            <w:proofErr w:type="spellStart"/>
+            <w:r>
+              <w:rPr>
+                <w:sz w:val="20"/>
+                <w:szCs w:val="20"/>
+              </w:rPr>
+              <w:t>outfile</w:t>
+            </w:r>
+            <w:proofErr w:type="spellEnd"/>
+          </w:p>
+        </w:tc>
+        <w:tc>
+          <w:tcPr>
+            <w:tcW w:w="2430" w:type="dxa"/>
+          </w:tcPr>
+          <w:p>
+            <w:pPr>
+              <w:cnfStyle w:val="000000100000" w:firstRow="0" w:lastRow="0" w:firstColumn="0" w:lastColumn="0" w:oddVBand="0" w:evenVBand="0" w:oddHBand="1" w:evenHBand="0" w:firstRowFirstColumn="0" w:firstRowLastColumn="0" w:lastRowFirstColumn="0" w:lastRowLastColumn="0"/>
+              <w:rPr>
+                <w:sz w:val="20"/>
+                <w:szCs w:val="20"/>
+              </w:rPr>
+            </w:pPr>
+            <w:r>
+              <w:rPr>
+                <w:sz w:val="20"/>
+                <w:szCs w:val="20"/>
+              </w:rPr>
+              <w:t>Write response to file</w:t>
+            </w:r>
+          </w:p>
+        </w:tc>
+        <w:tc>
+          <w:tcPr>
+            <w:tcW w:w="1080" w:type="dxa"/>
+          </w:tcPr>
+          <w:p>
+            <w:pPr>
+              <w:cnfStyle w:val="000000100000" w:firstRow="0" w:lastRow="0" w:firstColumn="0" w:lastColumn="0" w:oddVBand="0" w:evenVBand="0" w:oddHBand="1" w:evenHBand="0" w:firstRowFirstColumn="0" w:firstRowLastColumn="0" w:lastRowFirstColumn="0" w:lastRowLastColumn="0"/>
+              <w:rPr>
+                <w:sz w:val="20"/>
+                <w:szCs w:val="20"/>
+              </w:rPr>
+            </w:pPr>
+            <w:r>
+              <w:rPr>
+                <w:sz w:val="20"/>
+                <w:szCs w:val="20"/>
+              </w:rPr>
+              <w:t>No</w:t>
+            </w:r>
+          </w:p>
+        </w:tc>
+        <w:tc>
+          <w:tcPr>
+            <w:tcW w:w="1691" w:type="dxa"/>
+          </w:tcPr>
+          <w:p>
+            <w:pPr>
+              <w:cnfStyle w:val="000000100000" w:firstRow="0" w:lastRow="0" w:firstColumn="0" w:lastColumn="0" w:oddVBand="0" w:evenVBand="0" w:oddHBand="1" w:evenHBand="0" w:firstRowFirstColumn="0" w:firstRowLastColumn="0" w:lastRowFirstColumn="0" w:lastRowLastColumn="0"/>
+              <w:rPr>
+                <w:sz w:val="20"/>
+                <w:szCs w:val="20"/>
+              </w:rPr>
+            </w:pPr>
+          </w:p>
+        </w:tc>
+        <w:tc>
+          <w:tcPr>
+            <w:tcW w:w="3457" w:type="dxa"/>
+          </w:tcPr>
+          <w:p>
+            <w:pPr>
+              <w:cnfStyle w:val="000000100000" w:firstRow="0" w:lastRow="0" w:firstColumn="0" w:lastColumn="0" w:oddVBand="0" w:evenVBand="0" w:oddHBand="1" w:evenHBand="0" w:firstRowFirstColumn="0" w:firstRowLastColumn="0" w:lastRowFirstColumn="0" w:lastRowLastColumn="0"/>
+              <w:rPr>
+                <w:sz w:val="20"/>
+                <w:szCs w:val="20"/>
+              </w:rPr>
+            </w:pPr>
+            <w:r>
+              <w:rPr>
+                <w:sz w:val="20"/>
+                <w:szCs w:val="20"/>
+              </w:rPr>
+              <w:t>Any filename</w:t>
             </w:r>
           </w:p>
         </w:tc>
@@ -2184,10 +2319,12 @@
         <w:tab/>
       </w:r>
       <w:bookmarkStart w:id="7" w:name="_Toc161763082"/>
+      <w:proofErr w:type="gramStart"/>
       <w:r>
         <w:t>example</w:t>
       </w:r>
       <w:bookmarkEnd w:id="7"/>
+      <w:proofErr w:type="gramEnd"/>
     </w:p>
     <w:p>
       <w:r>
@@ -2229,7 +2366,7 @@
                         <a:effectLst/>
                         <a:extLst>
                           <a:ext uri="{C572A759-6A51-4108-AA02-DFA0A04FC94B}">
-                            <ma14:wrappingTextBoxFlag xmlns:ma14="http://schemas.microsoft.com/office/mac/drawingml/2011/main"/>
+                            <ma14:wrappingTextBoxFlag xmlns="" xmlns:mo="http://schemas.microsoft.com/office/mac/office/2008/main" xmlns:mv="urn:schemas-microsoft-com:mac:vml" xmlns:o="urn:schemas-microsoft-com:office:office" xmlns:v="urn:schemas-microsoft-com:vml" xmlns:w10="urn:schemas-microsoft-com:office:word" xmlns:w="http://schemas.openxmlformats.org/wordprocessingml/2006/main" xmlns:ma14="http://schemas.microsoft.com/office/mac/drawingml/2011/main"/>
                           </a:ext>
                         </a:extLst>
                       </wps:spPr>
@@ -2263,7 +2400,115 @@
                                 <w:sz w:val="20"/>
                                 <w:szCs w:val="20"/>
                               </w:rPr>
-                              <w:t>&lt;http url=”http://google.com” method=”GET” printrequest=”false” printresponse=”true” printrequestheaders=”true” printresponseheaders=”true” expected=”200” failonunexpected=”true”/&gt;</w:t>
+                              <w:t xml:space="preserve">&lt;http </w:t>
+                            </w:r>
+                            <w:proofErr w:type="spellStart"/>
+                            <w:r>
+                              <w:rPr>
+                                <w:rFonts w:ascii="Andale Mono" w:hAnsi="Andale Mono"/>
+                                <w:sz w:val="20"/>
+                                <w:szCs w:val="20"/>
+                              </w:rPr>
+                              <w:t>url</w:t>
+                            </w:r>
+                            <w:proofErr w:type="spellEnd"/>
+                            <w:r>
+                              <w:rPr>
+                                <w:rFonts w:ascii="Andale Mono" w:hAnsi="Andale Mono"/>
+                                <w:sz w:val="20"/>
+                                <w:szCs w:val="20"/>
+                              </w:rPr>
+                              <w:t xml:space="preserve">=”http://google.com” method=”GET” </w:t>
+                            </w:r>
+                            <w:proofErr w:type="spellStart"/>
+                            <w:r>
+                              <w:rPr>
+                                <w:rFonts w:ascii="Andale Mono" w:hAnsi="Andale Mono"/>
+                                <w:sz w:val="20"/>
+                                <w:szCs w:val="20"/>
+                              </w:rPr>
+                              <w:t>printrequest</w:t>
+                            </w:r>
+                            <w:proofErr w:type="spellEnd"/>
+                            <w:r>
+                              <w:rPr>
+                                <w:rFonts w:ascii="Andale Mono" w:hAnsi="Andale Mono"/>
+                                <w:sz w:val="20"/>
+                                <w:szCs w:val="20"/>
+                              </w:rPr>
+                              <w:t xml:space="preserve">=”false” </w:t>
+                            </w:r>
+                            <w:proofErr w:type="spellStart"/>
+                            <w:r>
+                              <w:rPr>
+                                <w:rFonts w:ascii="Andale Mono" w:hAnsi="Andale Mono"/>
+                                <w:sz w:val="20"/>
+                                <w:szCs w:val="20"/>
+                              </w:rPr>
+                              <w:t>printresponse</w:t>
+                            </w:r>
+                            <w:proofErr w:type="spellEnd"/>
+                            <w:r>
+                              <w:rPr>
+                                <w:rFonts w:ascii="Andale Mono" w:hAnsi="Andale Mono"/>
+                                <w:sz w:val="20"/>
+                                <w:szCs w:val="20"/>
+                              </w:rPr>
+                              <w:t xml:space="preserve">=”true” </w:t>
+                            </w:r>
+                            <w:proofErr w:type="spellStart"/>
+                            <w:r>
+                              <w:rPr>
+                                <w:rFonts w:ascii="Andale Mono" w:hAnsi="Andale Mono"/>
+                                <w:sz w:val="20"/>
+                                <w:szCs w:val="20"/>
+                              </w:rPr>
+                              <w:t>printrequestheaders</w:t>
+                            </w:r>
+                            <w:proofErr w:type="spellEnd"/>
+                            <w:r>
+                              <w:rPr>
+                                <w:rFonts w:ascii="Andale Mono" w:hAnsi="Andale Mono"/>
+                                <w:sz w:val="20"/>
+                                <w:szCs w:val="20"/>
+                              </w:rPr>
+                              <w:t xml:space="preserve">=”true” </w:t>
+                            </w:r>
+                            <w:proofErr w:type="spellStart"/>
+                            <w:r>
+                              <w:rPr>
+                                <w:rFonts w:ascii="Andale Mono" w:hAnsi="Andale Mono"/>
+                                <w:sz w:val="20"/>
+                                <w:szCs w:val="20"/>
+                              </w:rPr>
+                              <w:t>printresponseheaders</w:t>
+                            </w:r>
+                            <w:proofErr w:type="spellEnd"/>
+                            <w:r>
+                              <w:rPr>
+                                <w:rFonts w:ascii="Andale Mono" w:hAnsi="Andale Mono"/>
+                                <w:sz w:val="20"/>
+                                <w:szCs w:val="20"/>
+                              </w:rPr>
+                              <w:t xml:space="preserve">=”true” expected=”200” </w:t>
+                            </w:r>
+                            <w:proofErr w:type="spellStart"/>
+                            <w:r>
+                              <w:rPr>
+                                <w:rFonts w:ascii="Andale Mono" w:hAnsi="Andale Mono"/>
+                                <w:sz w:val="20"/>
+                                <w:szCs w:val="20"/>
+                              </w:rPr>
+                              <w:t>failonunexpected</w:t>
+                            </w:r>
+                            <w:proofErr w:type="spellEnd"/>
+                            <w:r>
+                              <w:rPr>
+                                <w:rFonts w:ascii="Andale Mono" w:hAnsi="Andale Mono"/>
+                                <w:sz w:val="20"/>
+                                <w:szCs w:val="20"/>
+                              </w:rPr>
+                              <w:t>=”true”/&gt;</w:t>
                             </w:r>
                           </w:p>
                         </w:txbxContent>
@@ -2283,7 +2528,7 @@
               </wp:anchor>
             </w:drawing>
           </mc:Choice>
-          <mc:Fallback>
+          <mc:Fallback xmlns:mo="http://schemas.microsoft.com/office/mac/office/2008/main" xmlns:mv="urn:schemas-microsoft-com:mac:vml">
             <w:pict>
               <v:shapetype id="_x0000_t202" coordsize="21600,21600" o:spt="202" path="m0,0l0,21600,21600,21600,21600,0xe">
                 <v:stroke joinstyle="miter"/>
@@ -2328,7 +2573,15 @@
       </w:pPr>
       <w:bookmarkStart w:id="8" w:name="_Toc161763083"/>
       <w:r>
-        <w:t>&lt;http&gt; nested elements</w:t>
+        <w:t>&lt;</w:t>
+      </w:r>
+      <w:proofErr w:type="gramStart"/>
+      <w:r>
+        <w:t>http</w:t>
+      </w:r>
+      <w:proofErr w:type="gramEnd"/>
+      <w:r>
+        <w:t>&gt; nested elements</w:t>
       </w:r>
       <w:bookmarkEnd w:id="8"/>
     </w:p>
@@ -2341,7 +2594,15 @@
       </w:r>
       <w:bookmarkStart w:id="9" w:name="_Toc161763084"/>
       <w:r>
-        <w:t>&lt;credentials&gt;</w:t>
+        <w:t>&lt;</w:t>
+      </w:r>
+      <w:proofErr w:type="gramStart"/>
+      <w:r>
+        <w:t>credentials</w:t>
+      </w:r>
+      <w:proofErr w:type="gramEnd"/>
+      <w:r>
+        <w:t>&gt;</w:t>
       </w:r>
       <w:bookmarkEnd w:id="9"/>
     </w:p>
@@ -2354,7 +2615,14 @@
       </w:r>
       <w:r>
         <w:tab/>
-        <w:t>supported parameters</w:t>
+      </w:r>
+      <w:proofErr w:type="gramStart"/>
+      <w:r>
+        <w:t>supported</w:t>
+      </w:r>
+      <w:proofErr w:type="gramEnd"/>
+      <w:r>
+        <w:t xml:space="preserve"> parameters</w:t>
       </w:r>
     </w:p>
     <w:p/>
@@ -2578,6 +2846,7 @@
                 <w:szCs w:val="20"/>
               </w:rPr>
             </w:pPr>
+            <w:proofErr w:type="spellStart"/>
             <w:r>
               <w:rPr>
                 <w:sz w:val="20"/>
@@ -2585,6 +2854,7 @@
               </w:rPr>
               <w:t>john.doe</w:t>
             </w:r>
+            <w:proofErr w:type="spellEnd"/>
           </w:p>
         </w:tc>
       </w:tr>
@@ -2701,8 +2971,12 @@
       </w:r>
       <w:r>
         <w:tab/>
+      </w:r>
+      <w:proofErr w:type="gramStart"/>
+      <w:r>
         <w:t>example</w:t>
       </w:r>
+      <w:proofErr w:type="gramEnd"/>
     </w:p>
     <w:p>
       <w:pPr>
@@ -2747,7 +3021,7 @@
                         <a:effectLst/>
                         <a:extLst>
                           <a:ext uri="{C572A759-6A51-4108-AA02-DFA0A04FC94B}">
-                            <ma14:wrappingTextBoxFlag xmlns:ma14="http://schemas.microsoft.com/office/mac/drawingml/2011/main"/>
+                            <ma14:wrappingTextBoxFlag xmlns="" xmlns:mo="http://schemas.microsoft.com/office/mac/office/2008/main" xmlns:mv="urn:schemas-microsoft-com:mac:vml" xmlns:o="urn:schemas-microsoft-com:office:office" xmlns:v="urn:schemas-microsoft-com:vml" xmlns:w10="urn:schemas-microsoft-com:office:word" xmlns:w="http://schemas.openxmlformats.org/wordprocessingml/2006/main" xmlns:ma14="http://schemas.microsoft.com/office/mac/drawingml/2011/main"/>
                           </a:ext>
                         </a:extLst>
                       </wps:spPr>
@@ -2781,7 +3055,25 @@
                                 <w:sz w:val="20"/>
                                 <w:szCs w:val="20"/>
                               </w:rPr>
-                              <w:t>&lt;http url=”http://google.com”&gt;</w:t>
+                              <w:t xml:space="preserve">&lt;http </w:t>
+                            </w:r>
+                            <w:proofErr w:type="spellStart"/>
+                            <w:r>
+                              <w:rPr>
+                                <w:rFonts w:ascii="Andale Mono" w:hAnsi="Andale Mono"/>
+                                <w:sz w:val="20"/>
+                                <w:szCs w:val="20"/>
+                              </w:rPr>
+                              <w:t>url</w:t>
+                            </w:r>
+                            <w:proofErr w:type="spellEnd"/>
+                            <w:r>
+                              <w:rPr>
+                                <w:rFonts w:ascii="Andale Mono" w:hAnsi="Andale Mono"/>
+                                <w:sz w:val="20"/>
+                                <w:szCs w:val="20"/>
+                              </w:rPr>
+                              <w:t>=”http://google.com”&gt;</w:t>
                             </w:r>
                           </w:p>
                           <w:p>
@@ -2798,7 +3090,25 @@
                                 <w:sz w:val="20"/>
                                 <w:szCs w:val="20"/>
                               </w:rPr>
-                              <w:t xml:space="preserve">    &lt;credentials username=”john.doe” password=”password”/&gt;</w:t>
+                              <w:t xml:space="preserve">    &lt;credentials username=”</w:t>
+                            </w:r>
+                            <w:proofErr w:type="spellStart"/>
+                            <w:r>
+                              <w:rPr>
+                                <w:rFonts w:ascii="Andale Mono" w:hAnsi="Andale Mono"/>
+                                <w:sz w:val="20"/>
+                                <w:szCs w:val="20"/>
+                              </w:rPr>
+                              <w:t>john.doe</w:t>
+                            </w:r>
+                            <w:proofErr w:type="spellEnd"/>
+                            <w:r>
+                              <w:rPr>
+                                <w:rFonts w:ascii="Andale Mono" w:hAnsi="Andale Mono"/>
+                                <w:sz w:val="20"/>
+                                <w:szCs w:val="20"/>
+                              </w:rPr>
+                              <w:t>” password=”password”/&gt;</w:t>
                             </w:r>
                           </w:p>
                           <w:p>
@@ -2835,7 +3145,7 @@
               </wp:anchor>
             </w:drawing>
           </mc:Choice>
-          <mc:Fallback>
+          <mc:Fallback xmlns:mo="http://schemas.microsoft.com/office/mac/office/2008/main" xmlns:mv="urn:schemas-microsoft-com:mac:vml">
             <w:pict>
               <v:shape id="Text Box 6" o:spid="_x0000_s1027" type="#_x0000_t202" style="position:absolute;margin-left:63pt;margin-top:3.95pt;width:450pt;height:1in;z-index:251661312;visibility:visible;mso-wrap-style:square;mso-height-percent:0;mso-wrap-distance-left:9pt;mso-wrap-distance-top:0;mso-wrap-distance-right:9pt;mso-wrap-distance-bottom:0;mso-position-horizontal:absolute;mso-position-horizontal-relative:text;mso-position-vertical:absolute;mso-position-vertical-relative:text;mso-height-percent:0;mso-height-relative:margin;v-text-anchor:top" o:gfxdata="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" filled="f" stroked="f">
                 <v:textbox>
@@ -2908,7 +3218,17 @@
       </w:r>
       <w:bookmarkStart w:id="10" w:name="_Toc161763085"/>
       <w:r>
-        <w:t>&lt;keystore&gt;</w:t>
+        <w:t>&lt;</w:t>
+      </w:r>
+      <w:proofErr w:type="spellStart"/>
+      <w:proofErr w:type="gramStart"/>
+      <w:r>
+        <w:t>keystore</w:t>
+      </w:r>
+      <w:proofErr w:type="spellEnd"/>
+      <w:proofErr w:type="gramEnd"/>
+      <w:r>
+        <w:t>&gt;</w:t>
       </w:r>
       <w:bookmarkEnd w:id="10"/>
     </w:p>
@@ -2921,7 +3241,14 @@
       </w:r>
       <w:r>
         <w:tab/>
-        <w:t>supported parameters</w:t>
+      </w:r>
+      <w:proofErr w:type="gramStart"/>
+      <w:r>
+        <w:t>supported</w:t>
+      </w:r>
+      <w:proofErr w:type="gramEnd"/>
+      <w:r>
+        <w:t xml:space="preserve"> parameters</w:t>
       </w:r>
     </w:p>
     <w:tbl>
@@ -3088,12 +3415,21 @@
                 <w:szCs w:val="20"/>
               </w:rPr>
             </w:pPr>
+            <w:proofErr w:type="spellStart"/>
             <w:r>
               <w:rPr>
                 <w:sz w:val="20"/>
                 <w:szCs w:val="20"/>
               </w:rPr>
-              <w:t>KeyStore file</w:t>
+              <w:t>KeyStore</w:t>
+            </w:r>
+            <w:proofErr w:type="spellEnd"/>
+            <w:r>
+              <w:rPr>
+                <w:sz w:val="20"/>
+                <w:szCs w:val="20"/>
+              </w:rPr>
+              <w:t xml:space="preserve"> file</w:t>
             </w:r>
           </w:p>
         </w:tc>
@@ -3149,8 +3485,17 @@
                 <w:sz w:val="20"/>
                 <w:szCs w:val="20"/>
               </w:rPr>
-              <w:t>/path/to/keystore.jks</w:t>
+              <w:t>/path/to/</w:t>
             </w:r>
+            <w:proofErr w:type="spellStart"/>
+            <w:r>
+              <w:rPr>
+                <w:sz w:val="20"/>
+                <w:szCs w:val="20"/>
+              </w:rPr>
+              <w:t>keystore.jks</w:t>
+            </w:r>
+            <w:proofErr w:type="spellEnd"/>
           </w:p>
         </w:tc>
       </w:tr>
@@ -3191,12 +3536,21 @@
                 <w:szCs w:val="20"/>
               </w:rPr>
             </w:pPr>
+            <w:proofErr w:type="spellStart"/>
             <w:r>
               <w:rPr>
                 <w:sz w:val="20"/>
                 <w:szCs w:val="20"/>
               </w:rPr>
-              <w:t>KeyStore password</w:t>
+              <w:t>KeyStore</w:t>
+            </w:r>
+            <w:proofErr w:type="spellEnd"/>
+            <w:r>
+              <w:rPr>
+                <w:sz w:val="20"/>
+                <w:szCs w:val="20"/>
+              </w:rPr>
+              <w:t xml:space="preserve"> password</w:t>
             </w:r>
           </w:p>
         </w:tc>
@@ -3268,8 +3622,12 @@
       </w:r>
       <w:r>
         <w:tab/>
+      </w:r>
+      <w:proofErr w:type="gramStart"/>
+      <w:r>
         <w:t>example</w:t>
       </w:r>
+      <w:proofErr w:type="gramEnd"/>
     </w:p>
     <w:p>
       <w:r>
@@ -3311,7 +3669,7 @@
                         <a:effectLst/>
                         <a:extLst>
                           <a:ext uri="{C572A759-6A51-4108-AA02-DFA0A04FC94B}">
-                            <ma14:wrappingTextBoxFlag xmlns:ma14="http://schemas.microsoft.com/office/mac/drawingml/2011/main"/>
+                            <ma14:wrappingTextBoxFlag xmlns="" xmlns:mo="http://schemas.microsoft.com/office/mac/office/2008/main" xmlns:mv="urn:schemas-microsoft-com:mac:vml" xmlns:o="urn:schemas-microsoft-com:office:office" xmlns:v="urn:schemas-microsoft-com:vml" xmlns:w10="urn:schemas-microsoft-com:office:word" xmlns:w="http://schemas.openxmlformats.org/wordprocessingml/2006/main" xmlns:ma14="http://schemas.microsoft.com/office/mac/drawingml/2011/main"/>
                           </a:ext>
                         </a:extLst>
                       </wps:spPr>
@@ -3345,7 +3703,25 @@
                                 <w:sz w:val="20"/>
                                 <w:szCs w:val="20"/>
                               </w:rPr>
-                              <w:t>&lt;http url=”http://google.com”&gt;</w:t>
+                              <w:t xml:space="preserve">&lt;http </w:t>
+                            </w:r>
+                            <w:proofErr w:type="spellStart"/>
+                            <w:r>
+                              <w:rPr>
+                                <w:rFonts w:ascii="Andale Mono" w:hAnsi="Andale Mono"/>
+                                <w:sz w:val="20"/>
+                                <w:szCs w:val="20"/>
+                              </w:rPr>
+                              <w:t>url</w:t>
+                            </w:r>
+                            <w:proofErr w:type="spellEnd"/>
+                            <w:r>
+                              <w:rPr>
+                                <w:rFonts w:ascii="Andale Mono" w:hAnsi="Andale Mono"/>
+                                <w:sz w:val="20"/>
+                                <w:szCs w:val="20"/>
+                              </w:rPr>
+                              <w:t>=”http://google.com”&gt;</w:t>
                             </w:r>
                           </w:p>
                           <w:p>
@@ -3362,7 +3738,43 @@
                                 <w:sz w:val="20"/>
                                 <w:szCs w:val="20"/>
                               </w:rPr>
-                              <w:t xml:space="preserve">    &lt;keystore file=”/path/to/keystore.jks” password=”password”/&gt;</w:t>
+                              <w:t xml:space="preserve">    &lt;</w:t>
+                            </w:r>
+                            <w:proofErr w:type="spellStart"/>
+                            <w:r>
+                              <w:rPr>
+                                <w:rFonts w:ascii="Andale Mono" w:hAnsi="Andale Mono"/>
+                                <w:sz w:val="20"/>
+                                <w:szCs w:val="20"/>
+                              </w:rPr>
+                              <w:t>keystore</w:t>
+                            </w:r>
+                            <w:proofErr w:type="spellEnd"/>
+                            <w:r>
+                              <w:rPr>
+                                <w:rFonts w:ascii="Andale Mono" w:hAnsi="Andale Mono"/>
+                                <w:sz w:val="20"/>
+                                <w:szCs w:val="20"/>
+                              </w:rPr>
+                              <w:t xml:space="preserve"> file=”/path/to/</w:t>
+                            </w:r>
+                            <w:proofErr w:type="spellStart"/>
+                            <w:r>
+                              <w:rPr>
+                                <w:rFonts w:ascii="Andale Mono" w:hAnsi="Andale Mono"/>
+                                <w:sz w:val="20"/>
+                                <w:szCs w:val="20"/>
+                              </w:rPr>
+                              <w:t>keystore.jks</w:t>
+                            </w:r>
+                            <w:proofErr w:type="spellEnd"/>
+                            <w:r>
+                              <w:rPr>
+                                <w:rFonts w:ascii="Andale Mono" w:hAnsi="Andale Mono"/>
+                                <w:sz w:val="20"/>
+                                <w:szCs w:val="20"/>
+                              </w:rPr>
+                              <w:t>” password=”password”/&gt;</w:t>
                             </w:r>
                           </w:p>
                           <w:p>
@@ -3399,7 +3811,7 @@
               </wp:anchor>
             </w:drawing>
           </mc:Choice>
-          <mc:Fallback>
+          <mc:Fallback xmlns:mo="http://schemas.microsoft.com/office/mac/office/2008/main" xmlns:mv="urn:schemas-microsoft-com:mac:vml">
             <w:pict>
               <v:shape id="Text Box 8" o:spid="_x0000_s1028" type="#_x0000_t202" style="position:absolute;margin-left:63pt;margin-top:5.75pt;width:450pt;height:1in;z-index:251663360;visibility:visible;mso-wrap-style:square;mso-height-percent:0;mso-wrap-distance-left:9pt;mso-wrap-distance-top:0;mso-wrap-distance-right:9pt;mso-wrap-distance-bottom:0;mso-position-horizontal:absolute;mso-position-horizontal-relative:text;mso-position-vertical:absolute;mso-position-vertical-relative:text;mso-height-percent:0;mso-height-relative:margin;v-text-anchor:top" o:gfxdata="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" filled="f" stroked="f">
                 <v:textbox>
@@ -3486,7 +3898,14 @@
       </w:r>
       <w:r>
         <w:tab/>
-        <w:t>supported parameters</w:t>
+      </w:r>
+      <w:proofErr w:type="gramStart"/>
+      <w:r>
+        <w:t>supported</w:t>
+      </w:r>
+      <w:proofErr w:type="gramEnd"/>
+      <w:r>
+        <w:t xml:space="preserve"> parameters</w:t>
       </w:r>
     </w:p>
     <w:tbl>
@@ -3833,8 +4252,12 @@
       </w:r>
       <w:r>
         <w:tab/>
+      </w:r>
+      <w:proofErr w:type="gramStart"/>
+      <w:r>
         <w:t>example</w:t>
       </w:r>
+      <w:proofErr w:type="gramEnd"/>
     </w:p>
     <w:p>
       <w:r>
@@ -3876,7 +4299,7 @@
                         <a:effectLst/>
                         <a:extLst>
                           <a:ext uri="{C572A759-6A51-4108-AA02-DFA0A04FC94B}">
-                            <ma14:wrappingTextBoxFlag xmlns:ma14="http://schemas.microsoft.com/office/mac/drawingml/2011/main"/>
+                            <ma14:wrappingTextBoxFlag xmlns="" xmlns:mo="http://schemas.microsoft.com/office/mac/office/2008/main" xmlns:mv="urn:schemas-microsoft-com:mac:vml" xmlns:o="urn:schemas-microsoft-com:office:office" xmlns:v="urn:schemas-microsoft-com:vml" xmlns:w10="urn:schemas-microsoft-com:office:word" xmlns:w="http://schemas.openxmlformats.org/wordprocessingml/2006/main" xmlns:ma14="http://schemas.microsoft.com/office/mac/drawingml/2011/main"/>
                           </a:ext>
                         </a:extLst>
                       </wps:spPr>
@@ -3910,7 +4333,25 @@
                                 <w:sz w:val="20"/>
                                 <w:szCs w:val="20"/>
                               </w:rPr>
-                              <w:t>&lt;http url=”http://google.com”&gt;</w:t>
+                              <w:t xml:space="preserve">&lt;http </w:t>
+                            </w:r>
+                            <w:proofErr w:type="spellStart"/>
+                            <w:r>
+                              <w:rPr>
+                                <w:rFonts w:ascii="Andale Mono" w:hAnsi="Andale Mono"/>
+                                <w:sz w:val="20"/>
+                                <w:szCs w:val="20"/>
+                              </w:rPr>
+                              <w:t>url</w:t>
+                            </w:r>
+                            <w:proofErr w:type="spellEnd"/>
+                            <w:r>
+                              <w:rPr>
+                                <w:rFonts w:ascii="Andale Mono" w:hAnsi="Andale Mono"/>
+                                <w:sz w:val="20"/>
+                                <w:szCs w:val="20"/>
+                              </w:rPr>
+                              <w:t>=”http://google.com”&gt;</w:t>
                             </w:r>
                           </w:p>
                           <w:p>
@@ -3935,7 +4376,25 @@
                                 <w:sz w:val="20"/>
                                 <w:szCs w:val="20"/>
                               </w:rPr>
-                              <w:t>&lt;headers&gt;</w:t>
+                              <w:t>&lt;</w:t>
+                            </w:r>
+                            <w:proofErr w:type="gramStart"/>
+                            <w:r>
+                              <w:rPr>
+                                <w:rFonts w:ascii="Andale Mono" w:hAnsi="Andale Mono"/>
+                                <w:sz w:val="20"/>
+                                <w:szCs w:val="20"/>
+                              </w:rPr>
+                              <w:t>headers</w:t>
+                            </w:r>
+                            <w:proofErr w:type="gramEnd"/>
+                            <w:r>
+                              <w:rPr>
+                                <w:rFonts w:ascii="Andale Mono" w:hAnsi="Andale Mono"/>
+                                <w:sz w:val="20"/>
+                                <w:szCs w:val="20"/>
+                              </w:rPr>
+                              <w:t>&gt;</w:t>
                             </w:r>
                           </w:p>
                           <w:p>
@@ -4039,7 +4498,7 @@
               </wp:anchor>
             </w:drawing>
           </mc:Choice>
-          <mc:Fallback>
+          <mc:Fallback xmlns:mo="http://schemas.microsoft.com/office/mac/office/2008/main" xmlns:mv="urn:schemas-microsoft-com:mac:vml">
             <w:pict>
               <v:shape id="Text Box 9" o:spid="_x0000_s1029" type="#_x0000_t202" style="position:absolute;margin-left:1in;margin-top:8.45pt;width:450pt;height:126pt;z-index:251665408;visibility:visible;mso-wrap-style:square;mso-height-percent:0;mso-wrap-distance-left:9pt;mso-wrap-distance-top:0;mso-wrap-distance-right:9pt;mso-wrap-distance-bottom:0;mso-position-horizontal:absolute;mso-position-horizontal-relative:text;mso-position-vertical:absolute;mso-position-vertical-relative:text;mso-height-percent:0;mso-height-relative:margin;v-text-anchor:top" o:gfxdata="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" filled="f" stroked="f">
                 <v:textbox>
@@ -4211,7 +4670,14 @@
       </w:r>
       <w:r>
         <w:tab/>
-        <w:t>supported parameters</w:t>
+      </w:r>
+      <w:proofErr w:type="gramStart"/>
+      <w:r>
+        <w:t>supported</w:t>
+      </w:r>
+      <w:proofErr w:type="gramEnd"/>
+      <w:r>
+        <w:t xml:space="preserve"> parameters</w:t>
       </w:r>
     </w:p>
     <w:tbl>
@@ -4441,6 +4907,7 @@
                 <w:szCs w:val="20"/>
               </w:rPr>
             </w:pPr>
+            <w:proofErr w:type="spellStart"/>
             <w:r>
               <w:rPr>
                 <w:sz w:val="20"/>
@@ -4448,6 +4915,7 @@
               </w:rPr>
               <w:t>qp</w:t>
             </w:r>
+            <w:proofErr w:type="spellEnd"/>
           </w:p>
         </w:tc>
       </w:tr>
@@ -4572,8 +5040,12 @@
       </w:r>
       <w:r>
         <w:tab/>
+      </w:r>
+      <w:proofErr w:type="gramStart"/>
+      <w:r>
         <w:t>example</w:t>
       </w:r>
+      <w:proofErr w:type="gramEnd"/>
     </w:p>
     <w:p>
       <w:r>
@@ -4615,7 +5087,7 @@
                         <a:effectLst/>
                         <a:extLst>
                           <a:ext uri="{C572A759-6A51-4108-AA02-DFA0A04FC94B}">
-                            <ma14:wrappingTextBoxFlag xmlns:ma14="http://schemas.microsoft.com/office/mac/drawingml/2011/main"/>
+                            <ma14:wrappingTextBoxFlag xmlns="" xmlns:mo="http://schemas.microsoft.com/office/mac/office/2008/main" xmlns:mv="urn:schemas-microsoft-com:mac:vml" xmlns:o="urn:schemas-microsoft-com:office:office" xmlns:v="urn:schemas-microsoft-com:vml" xmlns:w10="urn:schemas-microsoft-com:office:word" xmlns:w="http://schemas.openxmlformats.org/wordprocessingml/2006/main" xmlns:ma14="http://schemas.microsoft.com/office/mac/drawingml/2011/main"/>
                           </a:ext>
                         </a:extLst>
                       </wps:spPr>
@@ -4649,7 +5121,25 @@
                                 <w:sz w:val="20"/>
                                 <w:szCs w:val="20"/>
                               </w:rPr>
-                              <w:t>&lt;http url=”http://google.com”&gt;</w:t>
+                              <w:t xml:space="preserve">&lt;http </w:t>
+                            </w:r>
+                            <w:proofErr w:type="spellStart"/>
+                            <w:r>
+                              <w:rPr>
+                                <w:rFonts w:ascii="Andale Mono" w:hAnsi="Andale Mono"/>
+                                <w:sz w:val="20"/>
+                                <w:szCs w:val="20"/>
+                              </w:rPr>
+                              <w:t>url</w:t>
+                            </w:r>
+                            <w:proofErr w:type="spellEnd"/>
+                            <w:r>
+                              <w:rPr>
+                                <w:rFonts w:ascii="Andale Mono" w:hAnsi="Andale Mono"/>
+                                <w:sz w:val="20"/>
+                                <w:szCs w:val="20"/>
+                              </w:rPr>
+                              <w:t>=”http://google.com”&gt;</w:t>
                             </w:r>
                           </w:p>
                           <w:p>
@@ -4674,7 +5164,25 @@
                                 <w:sz w:val="20"/>
                                 <w:szCs w:val="20"/>
                               </w:rPr>
-                              <w:t>&lt;query&gt;</w:t>
+                              <w:t>&lt;</w:t>
+                            </w:r>
+                            <w:proofErr w:type="gramStart"/>
+                            <w:r>
+                              <w:rPr>
+                                <w:rFonts w:ascii="Andale Mono" w:hAnsi="Andale Mono"/>
+                                <w:sz w:val="20"/>
+                                <w:szCs w:val="20"/>
+                              </w:rPr>
+                              <w:t>query</w:t>
+                            </w:r>
+                            <w:proofErr w:type="gramEnd"/>
+                            <w:r>
+                              <w:rPr>
+                                <w:rFonts w:ascii="Andale Mono" w:hAnsi="Andale Mono"/>
+                                <w:sz w:val="20"/>
+                                <w:szCs w:val="20"/>
+                              </w:rPr>
+                              <w:t>&gt;</w:t>
                             </w:r>
                           </w:p>
                           <w:p>
@@ -4770,7 +5278,7 @@
               </wp:anchor>
             </w:drawing>
           </mc:Choice>
-          <mc:Fallback>
+          <mc:Fallback xmlns:mo="http://schemas.microsoft.com/office/mac/office/2008/main" xmlns:mv="urn:schemas-microsoft-com:mac:vml">
             <w:pict>
               <v:shape id="Text Box 10" o:spid="_x0000_s1030" type="#_x0000_t202" style="position:absolute;margin-left:1in;margin-top:8.4pt;width:450pt;height:119.05pt;z-index:251667456;visibility:visible;mso-wrap-style:square;mso-height-percent:0;mso-wrap-distance-left:9pt;mso-wrap-distance-top:0;mso-wrap-distance-right:9pt;mso-wrap-distance-bottom:0;mso-position-horizontal:absolute;mso-position-horizontal-relative:text;mso-position-vertical:absolute;mso-position-vertical-relative:text;mso-height-percent:0;mso-height-relative:margin;v-text-anchor:top" o:gfxdata="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" filled="f" stroked="f">
                 <v:textbox>
@@ -4917,7 +5425,15 @@
       </w:r>
       <w:bookmarkStart w:id="13" w:name="_Toc161763088"/>
       <w:r>
-        <w:t>&lt;entity&gt;</w:t>
+        <w:t>&lt;</w:t>
+      </w:r>
+      <w:proofErr w:type="gramStart"/>
+      <w:r>
+        <w:t>entity</w:t>
+      </w:r>
+      <w:proofErr w:type="gramEnd"/>
+      <w:r>
+        <w:t>&gt;</w:t>
       </w:r>
       <w:bookmarkEnd w:id="13"/>
     </w:p>
@@ -4930,7 +5446,14 @@
       </w:r>
       <w:r>
         <w:tab/>
-        <w:t>supported parameters</w:t>
+      </w:r>
+      <w:proofErr w:type="gramStart"/>
+      <w:r>
+        <w:t>supported</w:t>
+      </w:r>
+      <w:proofErr w:type="gramEnd"/>
+      <w:r>
+        <w:t xml:space="preserve"> parameters</w:t>
       </w:r>
     </w:p>
     <w:tbl>
@@ -5174,11 +5697,15 @@
       </w:r>
       <w:r>
         <w:tab/>
+      </w:r>
+      <w:proofErr w:type="gramStart"/>
+      <w:r>
         <w:t>example</w:t>
       </w:r>
       <w:r>
         <w:t>s</w:t>
       </w:r>
+      <w:proofErr w:type="gramEnd"/>
     </w:p>
     <w:p>
       <w:r>
@@ -5220,7 +5747,7 @@
                         <a:effectLst/>
                         <a:extLst>
                           <a:ext uri="{C572A759-6A51-4108-AA02-DFA0A04FC94B}">
-                            <ma14:wrappingTextBoxFlag xmlns:ma14="http://schemas.microsoft.com/office/mac/drawingml/2011/main"/>
+                            <ma14:wrappingTextBoxFlag xmlns="" xmlns:mo="http://schemas.microsoft.com/office/mac/office/2008/main" xmlns:mv="urn:schemas-microsoft-com:mac:vml" xmlns:o="urn:schemas-microsoft-com:office:office" xmlns:v="urn:schemas-microsoft-com:vml" xmlns:w10="urn:schemas-microsoft-com:office:word" xmlns:w="http://schemas.openxmlformats.org/wordprocessingml/2006/main" xmlns:ma14="http://schemas.microsoft.com/office/mac/drawingml/2011/main"/>
                           </a:ext>
                         </a:extLst>
                       </wps:spPr>
@@ -5254,7 +5781,25 @@
                                 <w:sz w:val="20"/>
                                 <w:szCs w:val="20"/>
                               </w:rPr>
-                              <w:t>&lt;http url=”http://google.com”&gt;</w:t>
+                              <w:t xml:space="preserve">&lt;http </w:t>
+                            </w:r>
+                            <w:proofErr w:type="spellStart"/>
+                            <w:r>
+                              <w:rPr>
+                                <w:rFonts w:ascii="Andale Mono" w:hAnsi="Andale Mono"/>
+                                <w:sz w:val="20"/>
+                                <w:szCs w:val="20"/>
+                              </w:rPr>
+                              <w:t>url</w:t>
+                            </w:r>
+                            <w:proofErr w:type="spellEnd"/>
+                            <w:r>
+                              <w:rPr>
+                                <w:rFonts w:ascii="Andale Mono" w:hAnsi="Andale Mono"/>
+                                <w:sz w:val="20"/>
+                                <w:szCs w:val="20"/>
+                              </w:rPr>
+                              <w:t>=”http://google.com”&gt;</w:t>
                             </w:r>
                           </w:p>
                           <w:p>
@@ -5308,7 +5853,7 @@
               </wp:anchor>
             </w:drawing>
           </mc:Choice>
-          <mc:Fallback>
+          <mc:Fallback xmlns:mo="http://schemas.microsoft.com/office/mac/office/2008/main" xmlns:mv="urn:schemas-microsoft-com:mac:vml">
             <w:pict>
               <v:shape id="Text Box 11" o:spid="_x0000_s1031" type="#_x0000_t202" style="position:absolute;margin-left:1in;margin-top:8.45pt;width:450pt;height:74.5pt;z-index:251669504;visibility:visible;mso-wrap-style:square;mso-height-percent:0;mso-wrap-distance-left:9pt;mso-wrap-distance-top:0;mso-wrap-distance-right:9pt;mso-wrap-distance-bottom:0;mso-position-horizontal:absolute;mso-position-horizontal-relative:text;mso-position-vertical:absolute;mso-position-vertical-relative:text;mso-height-percent:0;mso-height-relative:margin;v-text-anchor:top" o:gfxdata="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" filled="f" stroked="f">
                 <v:textbox>
@@ -5416,7 +5961,7 @@
                         <a:effectLst/>
                         <a:extLst>
                           <a:ext uri="{C572A759-6A51-4108-AA02-DFA0A04FC94B}">
-                            <ma14:wrappingTextBoxFlag xmlns:ma14="http://schemas.microsoft.com/office/mac/drawingml/2011/main"/>
+                            <ma14:wrappingTextBoxFlag xmlns="" xmlns:mo="http://schemas.microsoft.com/office/mac/office/2008/main" xmlns:mv="urn:schemas-microsoft-com:mac:vml" xmlns:o="urn:schemas-microsoft-com:office:office" xmlns:v="urn:schemas-microsoft-com:vml" xmlns:w10="urn:schemas-microsoft-com:office:word" xmlns:w="http://schemas.openxmlformats.org/wordprocessingml/2006/main" xmlns:ma14="http://schemas.microsoft.com/office/mac/drawingml/2011/main"/>
                           </a:ext>
                         </a:extLst>
                       </wps:spPr>
@@ -5450,7 +5995,25 @@
                                 <w:sz w:val="20"/>
                                 <w:szCs w:val="20"/>
                               </w:rPr>
-                              <w:t>&lt;http url=”http://google.com”&gt;</w:t>
+                              <w:t xml:space="preserve">&lt;http </w:t>
+                            </w:r>
+                            <w:proofErr w:type="spellStart"/>
+                            <w:r>
+                              <w:rPr>
+                                <w:rFonts w:ascii="Andale Mono" w:hAnsi="Andale Mono"/>
+                                <w:sz w:val="20"/>
+                                <w:szCs w:val="20"/>
+                              </w:rPr>
+                              <w:t>url</w:t>
+                            </w:r>
+                            <w:proofErr w:type="spellEnd"/>
+                            <w:r>
+                              <w:rPr>
+                                <w:rFonts w:ascii="Andale Mono" w:hAnsi="Andale Mono"/>
+                                <w:sz w:val="20"/>
+                                <w:szCs w:val="20"/>
+                              </w:rPr>
+                              <w:t>=”http://google.com”&gt;</w:t>
                             </w:r>
                           </w:p>
                           <w:p>
@@ -5467,7 +6030,25 @@
                                 <w:sz w:val="20"/>
                                 <w:szCs w:val="20"/>
                               </w:rPr>
-                              <w:t xml:space="preserve">    &lt;entity&gt;&lt;![CDATA[Request Entity]]&gt;&lt;/entity&gt;</w:t>
+                              <w:t xml:space="preserve">    &lt;</w:t>
+                            </w:r>
+                            <w:proofErr w:type="gramStart"/>
+                            <w:r>
+                              <w:rPr>
+                                <w:rFonts w:ascii="Andale Mono" w:hAnsi="Andale Mono"/>
+                                <w:sz w:val="20"/>
+                                <w:szCs w:val="20"/>
+                              </w:rPr>
+                              <w:t>entity</w:t>
+                            </w:r>
+                            <w:proofErr w:type="gramEnd"/>
+                            <w:r>
+                              <w:rPr>
+                                <w:rFonts w:ascii="Andale Mono" w:hAnsi="Andale Mono"/>
+                                <w:sz w:val="20"/>
+                                <w:szCs w:val="20"/>
+                              </w:rPr>
+                              <w:t>&gt;&lt;![CDATA[Request Entity]]&gt;&lt;/entity&gt;</w:t>
                             </w:r>
                           </w:p>
                           <w:p>
@@ -5504,7 +6085,7 @@
               </wp:anchor>
             </w:drawing>
           </mc:Choice>
-          <mc:Fallback>
+          <mc:Fallback xmlns:mo="http://schemas.microsoft.com/office/mac/office/2008/main" xmlns:mv="urn:schemas-microsoft-com:mac:vml">
             <w:pict>
               <v:shape id="Text Box 12" o:spid="_x0000_s1032" type="#_x0000_t202" style="position:absolute;margin-left:1in;margin-top:8.45pt;width:450pt;height:74.5pt;z-index:251671552;visibility:visible;mso-wrap-style:square;mso-height-percent:0;mso-wrap-distance-left:9pt;mso-wrap-distance-top:0;mso-wrap-distance-right:9pt;mso-wrap-distance-bottom:0;mso-position-horizontal:absolute;mso-position-horizontal-relative:text;mso-position-vertical:absolute;mso-position-vertical-relative:text;mso-height-percent:0;mso-height-relative:margin;v-text-anchor:top" o:gfxdata="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" filled="f" stroked="f">
                 <v:textbox>
@@ -5633,7 +6214,7 @@
                         <a:effectLst/>
                         <a:extLst>
                           <a:ext uri="{C572A759-6A51-4108-AA02-DFA0A04FC94B}">
-                            <ma14:wrappingTextBoxFlag xmlns:ma14="http://schemas.microsoft.com/office/mac/drawingml/2011/main"/>
+                            <ma14:wrappingTextBoxFlag xmlns="" xmlns:mo="http://schemas.microsoft.com/office/mac/office/2008/main" xmlns:mv="urn:schemas-microsoft-com:mac:vml" xmlns:o="urn:schemas-microsoft-com:office:office" xmlns:v="urn:schemas-microsoft-com:vml" xmlns:w10="urn:schemas-microsoft-com:office:word" xmlns:w="http://schemas.openxmlformats.org/wordprocessingml/2006/main" xmlns:ma14="http://schemas.microsoft.com/office/mac/drawingml/2011/main"/>
                           </a:ext>
                         </a:extLst>
                       </wps:spPr>
@@ -5661,13 +6242,23 @@
                                 <w:szCs w:val="20"/>
                               </w:rPr>
                             </w:pPr>
-                            <w:r>
-                              <w:rPr>
-                                <w:rFonts w:ascii="Andale Mono" w:hAnsi="Andale Mono"/>
-                                <w:sz w:val="20"/>
-                                <w:szCs w:val="20"/>
-                              </w:rPr>
-                              <w:t>&lt;?xml version="1.0" encoding="UTF-8"?&gt;</w:t>
+                            <w:proofErr w:type="gramStart"/>
+                            <w:r>
+                              <w:rPr>
+                                <w:rFonts w:ascii="Andale Mono" w:hAnsi="Andale Mono"/>
+                                <w:sz w:val="20"/>
+                                <w:szCs w:val="20"/>
+                              </w:rPr>
+                              <w:t>&lt;?xml</w:t>
+                            </w:r>
+                            <w:proofErr w:type="gramEnd"/>
+                            <w:r>
+                              <w:rPr>
+                                <w:rFonts w:ascii="Andale Mono" w:hAnsi="Andale Mono"/>
+                                <w:sz w:val="20"/>
+                                <w:szCs w:val="20"/>
+                              </w:rPr>
+                              <w:t xml:space="preserve"> version="1.0" encoding="UTF-8"?&gt;</w:t>
                             </w:r>
                           </w:p>
                           <w:p>
@@ -5684,7 +6275,25 @@
                                 <w:sz w:val="20"/>
                                 <w:szCs w:val="20"/>
                               </w:rPr>
-                              <w:t>&lt;project name="ml-ant-http" basedir="." default="http-get"&gt;</w:t>
+                              <w:t xml:space="preserve">&lt;project name="ml-ant-http" </w:t>
+                            </w:r>
+                            <w:proofErr w:type="spellStart"/>
+                            <w:r>
+                              <w:rPr>
+                                <w:rFonts w:ascii="Andale Mono" w:hAnsi="Andale Mono"/>
+                                <w:sz w:val="20"/>
+                                <w:szCs w:val="20"/>
+                              </w:rPr>
+                              <w:t>basedir</w:t>
+                            </w:r>
+                            <w:proofErr w:type="spellEnd"/>
+                            <w:r>
+                              <w:rPr>
+                                <w:rFonts w:ascii="Andale Mono" w:hAnsi="Andale Mono"/>
+                                <w:sz w:val="20"/>
+                                <w:szCs w:val="20"/>
+                              </w:rPr>
+                              <w:t>="." default="http-get"&gt;</w:t>
                             </w:r>
                           </w:p>
                           <w:p>
@@ -5736,7 +6345,61 @@
                                 <w:sz w:val="20"/>
                                 <w:szCs w:val="20"/>
                               </w:rPr>
-                              <w:t xml:space="preserve">  &lt;fileset id="runtime.libs" dir="."&gt;</w:t>
+                              <w:t xml:space="preserve">  &lt;</w:t>
+                            </w:r>
+                            <w:proofErr w:type="spellStart"/>
+                            <w:r>
+                              <w:rPr>
+                                <w:rFonts w:ascii="Andale Mono" w:hAnsi="Andale Mono"/>
+                                <w:sz w:val="20"/>
+                                <w:szCs w:val="20"/>
+                              </w:rPr>
+                              <w:t>fileset</w:t>
+                            </w:r>
+                            <w:proofErr w:type="spellEnd"/>
+                            <w:r>
+                              <w:rPr>
+                                <w:rFonts w:ascii="Andale Mono" w:hAnsi="Andale Mono"/>
+                                <w:sz w:val="20"/>
+                                <w:szCs w:val="20"/>
+                              </w:rPr>
+                              <w:t xml:space="preserve"> id="</w:t>
+                            </w:r>
+                            <w:proofErr w:type="spellStart"/>
+                            <w:r>
+                              <w:rPr>
+                                <w:rFonts w:ascii="Andale Mono" w:hAnsi="Andale Mono"/>
+                                <w:sz w:val="20"/>
+                                <w:szCs w:val="20"/>
+                              </w:rPr>
+                              <w:t>runtime.libs</w:t>
+                            </w:r>
+                            <w:proofErr w:type="spellEnd"/>
+                            <w:r>
+                              <w:rPr>
+                                <w:rFonts w:ascii="Andale Mono" w:hAnsi="Andale Mono"/>
+                                <w:sz w:val="20"/>
+                                <w:szCs w:val="20"/>
+                              </w:rPr>
+                              <w:t xml:space="preserve">" </w:t>
+                            </w:r>
+                            <w:proofErr w:type="spellStart"/>
+                            <w:r>
+                              <w:rPr>
+                                <w:rFonts w:ascii="Andale Mono" w:hAnsi="Andale Mono"/>
+                                <w:sz w:val="20"/>
+                                <w:szCs w:val="20"/>
+                              </w:rPr>
+                              <w:t>dir</w:t>
+                            </w:r>
+                            <w:proofErr w:type="spellEnd"/>
+                            <w:r>
+                              <w:rPr>
+                                <w:rFonts w:ascii="Andale Mono" w:hAnsi="Andale Mono"/>
+                                <w:sz w:val="20"/>
+                                <w:szCs w:val="20"/>
+                              </w:rPr>
+                              <w:t>="."&gt;</w:t>
                             </w:r>
                           </w:p>
                           <w:p>
@@ -5770,7 +6433,25 @@
                                 <w:sz w:val="20"/>
                                 <w:szCs w:val="20"/>
                               </w:rPr>
-                              <w:t xml:space="preserve">  &lt;/fileset&gt;</w:t>
+                              <w:t xml:space="preserve">  &lt;/</w:t>
+                            </w:r>
+                            <w:proofErr w:type="spellStart"/>
+                            <w:r>
+                              <w:rPr>
+                                <w:rFonts w:ascii="Andale Mono" w:hAnsi="Andale Mono"/>
+                                <w:sz w:val="20"/>
+                                <w:szCs w:val="20"/>
+                              </w:rPr>
+                              <w:t>fileset</w:t>
+                            </w:r>
+                            <w:proofErr w:type="spellEnd"/>
+                            <w:r>
+                              <w:rPr>
+                                <w:rFonts w:ascii="Andale Mono" w:hAnsi="Andale Mono"/>
+                                <w:sz w:val="20"/>
+                                <w:szCs w:val="20"/>
+                              </w:rPr>
+                              <w:t>&gt;</w:t>
                             </w:r>
                           </w:p>
                           <w:p>
@@ -5804,7 +6485,25 @@
                                 <w:sz w:val="20"/>
                                 <w:szCs w:val="20"/>
                               </w:rPr>
-                              <w:t xml:space="preserve">  &lt;path id="runtime.classpath"&gt;</w:t>
+                              <w:t xml:space="preserve">  &lt;path id="</w:t>
+                            </w:r>
+                            <w:proofErr w:type="spellStart"/>
+                            <w:r>
+                              <w:rPr>
+                                <w:rFonts w:ascii="Andale Mono" w:hAnsi="Andale Mono"/>
+                                <w:sz w:val="20"/>
+                                <w:szCs w:val="20"/>
+                              </w:rPr>
+                              <w:t>runtime.classpath</w:t>
+                            </w:r>
+                            <w:proofErr w:type="spellEnd"/>
+                            <w:r>
+                              <w:rPr>
+                                <w:rFonts w:ascii="Andale Mono" w:hAnsi="Andale Mono"/>
+                                <w:sz w:val="20"/>
+                                <w:szCs w:val="20"/>
+                              </w:rPr>
+                              <w:t>"&gt;</w:t>
                             </w:r>
                           </w:p>
                           <w:p>
@@ -5821,7 +6520,61 @@
                                 <w:sz w:val="20"/>
                                 <w:szCs w:val="20"/>
                               </w:rPr>
-                              <w:t xml:space="preserve">    &lt;fileset refid="runtime.libs"/&gt;</w:t>
+                              <w:t xml:space="preserve">    &lt;</w:t>
+                            </w:r>
+                            <w:proofErr w:type="spellStart"/>
+                            <w:r>
+                              <w:rPr>
+                                <w:rFonts w:ascii="Andale Mono" w:hAnsi="Andale Mono"/>
+                                <w:sz w:val="20"/>
+                                <w:szCs w:val="20"/>
+                              </w:rPr>
+                              <w:t>fileset</w:t>
+                            </w:r>
+                            <w:proofErr w:type="spellEnd"/>
+                            <w:r>
+                              <w:rPr>
+                                <w:rFonts w:ascii="Andale Mono" w:hAnsi="Andale Mono"/>
+                                <w:sz w:val="20"/>
+                                <w:szCs w:val="20"/>
+                              </w:rPr>
+                              <w:t xml:space="preserve"> </w:t>
+                            </w:r>
+                            <w:proofErr w:type="spellStart"/>
+                            <w:r>
+                              <w:rPr>
+                                <w:rFonts w:ascii="Andale Mono" w:hAnsi="Andale Mono"/>
+                                <w:sz w:val="20"/>
+                                <w:szCs w:val="20"/>
+                              </w:rPr>
+                              <w:t>refid</w:t>
+                            </w:r>
+                            <w:proofErr w:type="spellEnd"/>
+                            <w:r>
+                              <w:rPr>
+                                <w:rFonts w:ascii="Andale Mono" w:hAnsi="Andale Mono"/>
+                                <w:sz w:val="20"/>
+                                <w:szCs w:val="20"/>
+                              </w:rPr>
+                              <w:t>="</w:t>
+                            </w:r>
+                            <w:proofErr w:type="spellStart"/>
+                            <w:r>
+                              <w:rPr>
+                                <w:rFonts w:ascii="Andale Mono" w:hAnsi="Andale Mono"/>
+                                <w:sz w:val="20"/>
+                                <w:szCs w:val="20"/>
+                              </w:rPr>
+                              <w:t>runtime.libs</w:t>
+                            </w:r>
+                            <w:proofErr w:type="spellEnd"/>
+                            <w:r>
+                              <w:rPr>
+                                <w:rFonts w:ascii="Andale Mono" w:hAnsi="Andale Mono"/>
+                                <w:sz w:val="20"/>
+                                <w:szCs w:val="20"/>
+                              </w:rPr>
+                              <w:t>"/&gt;</w:t>
                             </w:r>
                           </w:p>
                           <w:p>
@@ -5864,7 +6617,61 @@
                                 <w:sz w:val="20"/>
                                 <w:szCs w:val="20"/>
                               </w:rPr>
-                              <w:t xml:space="preserve">  &lt;taskdef name="http" classname="org.missinglink.ant.task.http.HttpClientTask"&gt;</w:t>
+                              <w:t xml:space="preserve">  &lt;</w:t>
+                            </w:r>
+                            <w:proofErr w:type="spellStart"/>
+                            <w:r>
+                              <w:rPr>
+                                <w:rFonts w:ascii="Andale Mono" w:hAnsi="Andale Mono"/>
+                                <w:sz w:val="20"/>
+                                <w:szCs w:val="20"/>
+                              </w:rPr>
+                              <w:t>taskdef</w:t>
+                            </w:r>
+                            <w:proofErr w:type="spellEnd"/>
+                            <w:r>
+                              <w:rPr>
+                                <w:rFonts w:ascii="Andale Mono" w:hAnsi="Andale Mono"/>
+                                <w:sz w:val="20"/>
+                                <w:szCs w:val="20"/>
+                              </w:rPr>
+                              <w:t xml:space="preserve"> name="http" </w:t>
+                            </w:r>
+                            <w:proofErr w:type="spellStart"/>
+                            <w:r>
+                              <w:rPr>
+                                <w:rFonts w:ascii="Andale Mono" w:hAnsi="Andale Mono"/>
+                                <w:sz w:val="20"/>
+                                <w:szCs w:val="20"/>
+                              </w:rPr>
+                              <w:t>classname</w:t>
+                            </w:r>
+                            <w:proofErr w:type="spellEnd"/>
+                            <w:r>
+                              <w:rPr>
+                                <w:rFonts w:ascii="Andale Mono" w:hAnsi="Andale Mono"/>
+                                <w:sz w:val="20"/>
+                                <w:szCs w:val="20"/>
+                              </w:rPr>
+                              <w:t>="</w:t>
+                            </w:r>
+                            <w:proofErr w:type="spellStart"/>
+                            <w:r>
+                              <w:rPr>
+                                <w:rFonts w:ascii="Andale Mono" w:hAnsi="Andale Mono"/>
+                                <w:sz w:val="20"/>
+                                <w:szCs w:val="20"/>
+                              </w:rPr>
+                              <w:t>org.missinglink.ant.task.http.HttpClientTask</w:t>
+                            </w:r>
+                            <w:proofErr w:type="spellEnd"/>
+                            <w:r>
+                              <w:rPr>
+                                <w:rFonts w:ascii="Andale Mono" w:hAnsi="Andale Mono"/>
+                                <w:sz w:val="20"/>
+                                <w:szCs w:val="20"/>
+                              </w:rPr>
+                              <w:t>"&gt;</w:t>
                             </w:r>
                           </w:p>
                           <w:p>
@@ -5881,7 +6688,61 @@
                                 <w:sz w:val="20"/>
                                 <w:szCs w:val="20"/>
                               </w:rPr>
-                              <w:t xml:space="preserve">    &lt;classpath refid="runtime.classpath"/&gt;</w:t>
+                              <w:t xml:space="preserve">    &lt;</w:t>
+                            </w:r>
+                            <w:proofErr w:type="spellStart"/>
+                            <w:r>
+                              <w:rPr>
+                                <w:rFonts w:ascii="Andale Mono" w:hAnsi="Andale Mono"/>
+                                <w:sz w:val="20"/>
+                                <w:szCs w:val="20"/>
+                              </w:rPr>
+                              <w:t>classpath</w:t>
+                            </w:r>
+                            <w:proofErr w:type="spellEnd"/>
+                            <w:r>
+                              <w:rPr>
+                                <w:rFonts w:ascii="Andale Mono" w:hAnsi="Andale Mono"/>
+                                <w:sz w:val="20"/>
+                                <w:szCs w:val="20"/>
+                              </w:rPr>
+                              <w:t xml:space="preserve"> </w:t>
+                            </w:r>
+                            <w:proofErr w:type="spellStart"/>
+                            <w:r>
+                              <w:rPr>
+                                <w:rFonts w:ascii="Andale Mono" w:hAnsi="Andale Mono"/>
+                                <w:sz w:val="20"/>
+                                <w:szCs w:val="20"/>
+                              </w:rPr>
+                              <w:t>refid</w:t>
+                            </w:r>
+                            <w:proofErr w:type="spellEnd"/>
+                            <w:r>
+                              <w:rPr>
+                                <w:rFonts w:ascii="Andale Mono" w:hAnsi="Andale Mono"/>
+                                <w:sz w:val="20"/>
+                                <w:szCs w:val="20"/>
+                              </w:rPr>
+                              <w:t>="</w:t>
+                            </w:r>
+                            <w:proofErr w:type="spellStart"/>
+                            <w:r>
+                              <w:rPr>
+                                <w:rFonts w:ascii="Andale Mono" w:hAnsi="Andale Mono"/>
+                                <w:sz w:val="20"/>
+                                <w:szCs w:val="20"/>
+                              </w:rPr>
+                              <w:t>runtime.classpath</w:t>
+                            </w:r>
+                            <w:proofErr w:type="spellEnd"/>
+                            <w:r>
+                              <w:rPr>
+                                <w:rFonts w:ascii="Andale Mono" w:hAnsi="Andale Mono"/>
+                                <w:sz w:val="20"/>
+                                <w:szCs w:val="20"/>
+                              </w:rPr>
+                              <w:t>"/&gt;</w:t>
                             </w:r>
                           </w:p>
                           <w:p>
@@ -5898,7 +6759,25 @@
                                 <w:sz w:val="20"/>
                                 <w:szCs w:val="20"/>
                               </w:rPr>
-                              <w:t xml:space="preserve">  &lt;/taskdef&gt;</w:t>
+                              <w:t xml:space="preserve">  &lt;/</w:t>
+                            </w:r>
+                            <w:proofErr w:type="spellStart"/>
+                            <w:r>
+                              <w:rPr>
+                                <w:rFonts w:ascii="Andale Mono" w:hAnsi="Andale Mono"/>
+                                <w:sz w:val="20"/>
+                                <w:szCs w:val="20"/>
+                              </w:rPr>
+                              <w:t>taskdef</w:t>
+                            </w:r>
+                            <w:proofErr w:type="spellEnd"/>
+                            <w:r>
+                              <w:rPr>
+                                <w:rFonts w:ascii="Andale Mono" w:hAnsi="Andale Mono"/>
+                                <w:sz w:val="20"/>
+                                <w:szCs w:val="20"/>
+                              </w:rPr>
+                              <w:t>&gt;</w:t>
                             </w:r>
                           </w:p>
                           <w:p>
@@ -5941,7 +6820,43 @@
                                 <w:sz w:val="20"/>
                                 <w:szCs w:val="20"/>
                               </w:rPr>
-                              <w:t xml:space="preserve">    &lt;http url="http://www.google.com"/&gt;</w:t>
+                              <w:t xml:space="preserve">    &lt;</w:t>
+                            </w:r>
+                            <w:proofErr w:type="gramStart"/>
+                            <w:r>
+                              <w:rPr>
+                                <w:rFonts w:ascii="Andale Mono" w:hAnsi="Andale Mono"/>
+                                <w:sz w:val="20"/>
+                                <w:szCs w:val="20"/>
+                              </w:rPr>
+                              <w:t>http</w:t>
+                            </w:r>
+                            <w:proofErr w:type="gramEnd"/>
+                            <w:r>
+                              <w:rPr>
+                                <w:rFonts w:ascii="Andale Mono" w:hAnsi="Andale Mono"/>
+                                <w:sz w:val="20"/>
+                                <w:szCs w:val="20"/>
+                              </w:rPr>
+                              <w:t xml:space="preserve"> </w:t>
+                            </w:r>
+                            <w:proofErr w:type="spellStart"/>
+                            <w:r>
+                              <w:rPr>
+                                <w:rFonts w:ascii="Andale Mono" w:hAnsi="Andale Mono"/>
+                                <w:sz w:val="20"/>
+                                <w:szCs w:val="20"/>
+                              </w:rPr>
+                              <w:t>url</w:t>
+                            </w:r>
+                            <w:proofErr w:type="spellEnd"/>
+                            <w:r>
+                              <w:rPr>
+                                <w:rFonts w:ascii="Andale Mono" w:hAnsi="Andale Mono"/>
+                                <w:sz w:val="20"/>
+                                <w:szCs w:val="20"/>
+                              </w:rPr>
+                              <w:t>="http://www.google.com"/&gt;</w:t>
                             </w:r>
                           </w:p>
                           <w:p>
@@ -6015,7 +6930,7 @@
               </wp:anchor>
             </w:drawing>
           </mc:Choice>
-          <mc:Fallback>
+          <mc:Fallback xmlns:mo="http://schemas.microsoft.com/office/mac/office/2008/main" xmlns:mv="urn:schemas-microsoft-com:mac:vml">
             <w:pict>
               <v:shape id="Text Box 13" o:spid="_x0000_s1033" type="#_x0000_t202" style="position:absolute;margin-left:0;margin-top:17.3pt;width:549pt;height:6in;z-index:251672576;visibility:visible;mso-wrap-style:square;mso-width-percent:0;mso-height-percent:0;mso-wrap-distance-left:9pt;mso-wrap-distance-top:0;mso-wrap-distance-right:9pt;mso-wrap-distance-bottom:0;mso-position-horizontal:absolute;mso-position-horizontal-relative:text;mso-position-vertical:absolute;mso-position-vertical-relative:text;mso-width-percent:0;mso-height-percent:0;mso-width-relative:margin;mso-height-relative:margin;v-text-anchor:top" o:gfxdata="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" filled="f" stroked="f">
                 <v:textbox>
@@ -6373,9 +7288,9 @@
     </w:p>
     <w:p/>
     <w:sectPr>
-      <w:headerReference w:type="even" r:id="rId10"/>
-      <w:headerReference w:type="default" r:id="rId11"/>
-      <w:headerReference w:type="first" r:id="rId12"/>
+      <w:headerReference w:type="even" r:id="rId11"/>
+      <w:headerReference w:type="default" r:id="rId12"/>
+      <w:headerReference w:type="first" r:id="rId13"/>
       <w:pgSz w:w="12240" w:h="15840"/>
       <w:pgMar w:top="720" w:right="720" w:bottom="720" w:left="720" w:header="720" w:footer="720" w:gutter="0"/>
       <w:cols w:space="720"/>
@@ -6387,7 +7302,7 @@
 </file>
 
 <file path=word/endnotes.xml><?xml version="1.0" encoding="utf-8"?>
-<w:endnotes xmlns:wpc="http://schemas.microsoft.com/office/word/2010/wordprocessingCanvas" xmlns:mo="http://schemas.microsoft.com/office/mac/office/2008/main" xmlns:mc="http://schemas.openxmlformats.org/markup-compatibility/2006" xmlns:mv="urn:schemas-microsoft-com:mac:vml" xmlns:o="urn:schemas-microsoft-com:office:office" xmlns:r="http://schemas.openxmlformats.org/officeDocument/2006/relationships" xmlns:m="http://schemas.openxmlformats.org/officeDocument/2006/math" xmlns:v="urn:schemas-microsoft-com:vml" xmlns:wp14="http://schemas.microsoft.com/office/word/2010/wordprocessingDrawing" xmlns:wp="http://schemas.openxmlformats.org/drawingml/2006/wordprocessingDrawing" xmlns:w10="urn:schemas-microsoft-com:office:word" xmlns:w="http://schemas.openxmlformats.org/wordprocessingml/2006/main" xmlns:w14="http://schemas.microsoft.com/office/word/2010/wordml" xmlns:wpg="http://schemas.microsoft.com/office/word/2010/wordprocessingGroup" xmlns:wpi="http://schemas.microsoft.com/office/word/2010/wordprocessingInk" xmlns:wne="http://schemas.microsoft.com/office/word/2006/wordml" xmlns:wps="http://schemas.microsoft.com/office/word/2010/wordprocessingShape" mc:Ignorable="w14 wp14">
+<w:endnotes xmlns:wpc="http://schemas.microsoft.com/office/word/2010/wordprocessingCanvas" xmlns:mc="http://schemas.openxmlformats.org/markup-compatibility/2006" xmlns:o="urn:schemas-microsoft-com:office:office" xmlns:r="http://schemas.openxmlformats.org/officeDocument/2006/relationships" xmlns:m="http://schemas.openxmlformats.org/officeDocument/2006/math" xmlns:v="urn:schemas-microsoft-com:vml" xmlns:wp14="http://schemas.microsoft.com/office/word/2010/wordprocessingDrawing" xmlns:wp="http://schemas.openxmlformats.org/drawingml/2006/wordprocessingDrawing" xmlns:w10="urn:schemas-microsoft-com:office:word" xmlns:w="http://schemas.openxmlformats.org/wordprocessingml/2006/main" xmlns:w14="http://schemas.microsoft.com/office/word/2010/wordml" xmlns:wpg="http://schemas.microsoft.com/office/word/2010/wordprocessingGroup" xmlns:wpi="http://schemas.microsoft.com/office/word/2010/wordprocessingInk" xmlns:wne="http://schemas.microsoft.com/office/word/2006/wordml" xmlns:wps="http://schemas.microsoft.com/office/word/2010/wordprocessingShape" mc:Ignorable="w14 wp14">
   <w:endnote w:type="separator" w:id="-1">
     <w:p>
       <w:r>
@@ -6406,7 +7321,7 @@
 </file>
 
 <file path=word/footnotes.xml><?xml version="1.0" encoding="utf-8"?>
-<w:footnotes xmlns:wpc="http://schemas.microsoft.com/office/word/2010/wordprocessingCanvas" xmlns:mo="http://schemas.microsoft.com/office/mac/office/2008/main" xmlns:mc="http://schemas.openxmlformats.org/markup-compatibility/2006" xmlns:mv="urn:schemas-microsoft-com:mac:vml" xmlns:o="urn:schemas-microsoft-com:office:office" xmlns:r="http://schemas.openxmlformats.org/officeDocument/2006/relationships" xmlns:m="http://schemas.openxmlformats.org/officeDocument/2006/math" xmlns:v="urn:schemas-microsoft-com:vml" xmlns:wp14="http://schemas.microsoft.com/office/word/2010/wordprocessingDrawing" xmlns:wp="http://schemas.openxmlformats.org/drawingml/2006/wordprocessingDrawing" xmlns:w10="urn:schemas-microsoft-com:office:word" xmlns:w="http://schemas.openxmlformats.org/wordprocessingml/2006/main" xmlns:w14="http://schemas.microsoft.com/office/word/2010/wordml" xmlns:wpg="http://schemas.microsoft.com/office/word/2010/wordprocessingGroup" xmlns:wpi="http://schemas.microsoft.com/office/word/2010/wordprocessingInk" xmlns:wne="http://schemas.microsoft.com/office/word/2006/wordml" xmlns:wps="http://schemas.microsoft.com/office/word/2010/wordprocessingShape" mc:Ignorable="w14 wp14">
+<w:footnotes xmlns:wpc="http://schemas.microsoft.com/office/word/2010/wordprocessingCanvas" xmlns:mc="http://schemas.openxmlformats.org/markup-compatibility/2006" xmlns:o="urn:schemas-microsoft-com:office:office" xmlns:r="http://schemas.openxmlformats.org/officeDocument/2006/relationships" xmlns:m="http://schemas.openxmlformats.org/officeDocument/2006/math" xmlns:v="urn:schemas-microsoft-com:vml" xmlns:wp14="http://schemas.microsoft.com/office/word/2010/wordprocessingDrawing" xmlns:wp="http://schemas.openxmlformats.org/drawingml/2006/wordprocessingDrawing" xmlns:w10="urn:schemas-microsoft-com:office:word" xmlns:w="http://schemas.openxmlformats.org/wordprocessingml/2006/main" xmlns:w14="http://schemas.microsoft.com/office/word/2010/wordml" xmlns:wpg="http://schemas.microsoft.com/office/word/2010/wordprocessingGroup" xmlns:wpi="http://schemas.microsoft.com/office/word/2010/wordprocessingInk" xmlns:wne="http://schemas.microsoft.com/office/word/2006/wordml" xmlns:wps="http://schemas.microsoft.com/office/word/2010/wordprocessingShape" mc:Ignorable="w14 wp14">
   <w:footnote w:type="separator" w:id="-1">
     <w:p>
       <w:r>
@@ -6425,7 +7340,7 @@
 </file>
 
 <file path=word/header1.xml><?xml version="1.0" encoding="utf-8"?>
-<w:hdr xmlns:wpc="http://schemas.microsoft.com/office/word/2010/wordprocessingCanvas" xmlns:mo="http://schemas.microsoft.com/office/mac/office/2008/main" xmlns:mc="http://schemas.openxmlformats.org/markup-compatibility/2006" xmlns:mv="urn:schemas-microsoft-com:mac:vml" xmlns:o="urn:schemas-microsoft-com:office:office" xmlns:r="http://schemas.openxmlformats.org/officeDocument/2006/relationships" xmlns:m="http://schemas.openxmlformats.org/officeDocument/2006/math" xmlns:v="urn:schemas-microsoft-com:vml" xmlns:wp14="http://schemas.microsoft.com/office/word/2010/wordprocessingDrawing" xmlns:wp="http://schemas.openxmlformats.org/drawingml/2006/wordprocessingDrawing" xmlns:w10="urn:schemas-microsoft-com:office:word" xmlns:w="http://schemas.openxmlformats.org/wordprocessingml/2006/main" xmlns:w14="http://schemas.microsoft.com/office/word/2010/wordml" xmlns:wpg="http://schemas.microsoft.com/office/word/2010/wordprocessingGroup" xmlns:wpi="http://schemas.microsoft.com/office/word/2010/wordprocessingInk" xmlns:wne="http://schemas.microsoft.com/office/word/2006/wordml" xmlns:wps="http://schemas.microsoft.com/office/word/2010/wordprocessingShape" mc:Ignorable="w14 wp14">
+<w:hdr xmlns:wpc="http://schemas.microsoft.com/office/word/2010/wordprocessingCanvas" xmlns:mc="http://schemas.openxmlformats.org/markup-compatibility/2006" xmlns:o="urn:schemas-microsoft-com:office:office" xmlns:r="http://schemas.openxmlformats.org/officeDocument/2006/relationships" xmlns:m="http://schemas.openxmlformats.org/officeDocument/2006/math" xmlns:v="urn:schemas-microsoft-com:vml" xmlns:wp14="http://schemas.microsoft.com/office/word/2010/wordprocessingDrawing" xmlns:wp="http://schemas.openxmlformats.org/drawingml/2006/wordprocessingDrawing" xmlns:w10="urn:schemas-microsoft-com:office:word" xmlns:w="http://schemas.openxmlformats.org/wordprocessingml/2006/main" xmlns:w14="http://schemas.microsoft.com/office/word/2010/wordml" xmlns:wpg="http://schemas.microsoft.com/office/word/2010/wordprocessingGroup" xmlns:wpi="http://schemas.microsoft.com/office/word/2010/wordprocessingInk" xmlns:wne="http://schemas.microsoft.com/office/word/2006/wordml" xmlns:wps="http://schemas.microsoft.com/office/word/2010/wordprocessingShape" mc:Ignorable="w14 wp14">
   <w:tbl>
     <w:tblPr>
       <w:tblStyle w:val="LightShading-Accent1"/>
@@ -6466,8 +7381,6 @@
               <w:rFonts w:ascii="Calibri" w:hAnsi="Calibri"/>
               <w:b/>
               <w:color w:val="FFFFFF" w:themeColor="background1"/>
-              <w:sz w:val="24"/>
-              <w:szCs w:val="24"/>
             </w:rPr>
             <w:fldChar w:fldCharType="begin"/>
           </w:r>
@@ -6486,8 +7399,6 @@
               <w:rFonts w:ascii="Calibri" w:hAnsi="Calibri"/>
               <w:b/>
               <w:color w:val="FFFFFF" w:themeColor="background1"/>
-              <w:sz w:val="24"/>
-              <w:szCs w:val="24"/>
             </w:rPr>
             <w:fldChar w:fldCharType="separate"/>
           </w:r>
@@ -6505,8 +7416,6 @@
               <w:rFonts w:ascii="Calibri" w:hAnsi="Calibri"/>
               <w:b/>
               <w:color w:val="FFFFFF" w:themeColor="background1"/>
-              <w:sz w:val="24"/>
-              <w:szCs w:val="24"/>
             </w:rPr>
             <w:fldChar w:fldCharType="end"/>
           </w:r>
@@ -6537,17 +7446,13 @@
                 <w:bCs/>
                 <w:caps/>
                 <w:color w:val="FFFFFF" w:themeColor="background1"/>
-                <w:sz w:val="24"/>
-                <w:szCs w:val="24"/>
               </w:rPr>
               <w:alias w:val="Title"/>
               <w:id w:val="171999521"/>
-              <w:placeholder>
-                <w:docPart w:val="BCCD1C403AA40C428D29FF4FB1B12167"/>
-              </w:placeholder>
               <w:dataBinding w:prefixMappings="xmlns:ns0='http://schemas.openxmlformats.org/package/2006/metadata/core-properties' xmlns:ns1='http://purl.org/dc/elements/1.1/'" w:xpath="/ns0:coreProperties[1]/ns1:title[1]" w:storeItemID="{6C3C8BC8-F283-45AE-878A-BAB7291924A1}"/>
               <w:text/>
             </w:sdtPr>
+            <w:sdtEndPr/>
             <w:sdtContent>
               <w:r>
                 <w:rPr>
@@ -6576,7 +7481,7 @@
 </file>
 
 <file path=word/header2.xml><?xml version="1.0" encoding="utf-8"?>
-<w:hdr xmlns:wpc="http://schemas.microsoft.com/office/word/2010/wordprocessingCanvas" xmlns:mo="http://schemas.microsoft.com/office/mac/office/2008/main" xmlns:mc="http://schemas.openxmlformats.org/markup-compatibility/2006" xmlns:mv="urn:schemas-microsoft-com:mac:vml" xmlns:o="urn:schemas-microsoft-com:office:office" xmlns:r="http://schemas.openxmlformats.org/officeDocument/2006/relationships" xmlns:m="http://schemas.openxmlformats.org/officeDocument/2006/math" xmlns:v="urn:schemas-microsoft-com:vml" xmlns:wp14="http://schemas.microsoft.com/office/word/2010/wordprocessingDrawing" xmlns:wp="http://schemas.openxmlformats.org/drawingml/2006/wordprocessingDrawing" xmlns:w10="urn:schemas-microsoft-com:office:word" xmlns:w="http://schemas.openxmlformats.org/wordprocessingml/2006/main" xmlns:w14="http://schemas.microsoft.com/office/word/2010/wordml" xmlns:wpg="http://schemas.microsoft.com/office/word/2010/wordprocessingGroup" xmlns:wpi="http://schemas.microsoft.com/office/word/2010/wordprocessingInk" xmlns:wne="http://schemas.microsoft.com/office/word/2006/wordml" xmlns:wps="http://schemas.microsoft.com/office/word/2010/wordprocessingShape" mc:Ignorable="w14 wp14">
+<w:hdr xmlns:wpc="http://schemas.microsoft.com/office/word/2010/wordprocessingCanvas" xmlns:mc="http://schemas.openxmlformats.org/markup-compatibility/2006" xmlns:o="urn:schemas-microsoft-com:office:office" xmlns:r="http://schemas.openxmlformats.org/officeDocument/2006/relationships" xmlns:m="http://schemas.openxmlformats.org/officeDocument/2006/math" xmlns:v="urn:schemas-microsoft-com:vml" xmlns:wp14="http://schemas.microsoft.com/office/word/2010/wordprocessingDrawing" xmlns:wp="http://schemas.openxmlformats.org/drawingml/2006/wordprocessingDrawing" xmlns:w10="urn:schemas-microsoft-com:office:word" xmlns:w="http://schemas.openxmlformats.org/wordprocessingml/2006/main" xmlns:w14="http://schemas.microsoft.com/office/word/2010/wordml" xmlns:wpg="http://schemas.microsoft.com/office/word/2010/wordprocessingGroup" xmlns:wpi="http://schemas.microsoft.com/office/word/2010/wordprocessingInk" xmlns:wne="http://schemas.microsoft.com/office/word/2006/wordml" xmlns:wps="http://schemas.microsoft.com/office/word/2010/wordprocessingShape" mc:Ignorable="w14 wp14">
   <w:tbl>
     <w:tblPr>
       <w:tblW w:w="5000" w:type="pct"/>
@@ -6602,12 +7507,10 @@
           </w:rPr>
           <w:alias w:val="Title"/>
           <w:id w:val="-1580140083"/>
-          <w:placeholder>
-            <w:docPart w:val="DFEF5935F3F28C49A6C5C9294F5BE8E4"/>
-          </w:placeholder>
           <w:dataBinding w:prefixMappings="xmlns:ns0='http://schemas.openxmlformats.org/package/2006/metadata/core-properties' xmlns:ns1='http://purl.org/dc/elements/1.1/'" w:xpath="/ns0:coreProperties[1]/ns1:title[1]" w:storeItemID="{6C3C8BC8-F283-45AE-878A-BAB7291924A1}"/>
           <w:text/>
         </w:sdtPr>
+        <w:sdtEndPr/>
         <w:sdtContent>
           <w:tc>
             <w:tcPr>
@@ -6708,7 +7611,7 @@
 </file>
 
 <file path=word/header3.xml><?xml version="1.0" encoding="utf-8"?>
-<w:hdr xmlns:wpc="http://schemas.microsoft.com/office/word/2010/wordprocessingCanvas" xmlns:mo="http://schemas.microsoft.com/office/mac/office/2008/main" xmlns:mc="http://schemas.openxmlformats.org/markup-compatibility/2006" xmlns:mv="urn:schemas-microsoft-com:mac:vml" xmlns:o="urn:schemas-microsoft-com:office:office" xmlns:r="http://schemas.openxmlformats.org/officeDocument/2006/relationships" xmlns:m="http://schemas.openxmlformats.org/officeDocument/2006/math" xmlns:v="urn:schemas-microsoft-com:vml" xmlns:wp14="http://schemas.microsoft.com/office/word/2010/wordprocessingDrawing" xmlns:wp="http://schemas.openxmlformats.org/drawingml/2006/wordprocessingDrawing" xmlns:w10="urn:schemas-microsoft-com:office:word" xmlns:w="http://schemas.openxmlformats.org/wordprocessingml/2006/main" xmlns:w14="http://schemas.microsoft.com/office/word/2010/wordml" xmlns:wpg="http://schemas.microsoft.com/office/word/2010/wordprocessingGroup" xmlns:wpi="http://schemas.microsoft.com/office/word/2010/wordprocessingInk" xmlns:wne="http://schemas.microsoft.com/office/word/2006/wordml" xmlns:wps="http://schemas.microsoft.com/office/word/2010/wordprocessingShape" mc:Ignorable="w14 wp14">
+<w:hdr xmlns:wpc="http://schemas.microsoft.com/office/word/2010/wordprocessingCanvas" xmlns:mc="http://schemas.openxmlformats.org/markup-compatibility/2006" xmlns:o="urn:schemas-microsoft-com:office:office" xmlns:r="http://schemas.openxmlformats.org/officeDocument/2006/relationships" xmlns:m="http://schemas.openxmlformats.org/officeDocument/2006/math" xmlns:v="urn:schemas-microsoft-com:vml" xmlns:wp14="http://schemas.microsoft.com/office/word/2010/wordprocessingDrawing" xmlns:wp="http://schemas.openxmlformats.org/drawingml/2006/wordprocessingDrawing" xmlns:w10="urn:schemas-microsoft-com:office:word" xmlns:w="http://schemas.openxmlformats.org/wordprocessingml/2006/main" xmlns:w14="http://schemas.microsoft.com/office/word/2010/wordml" xmlns:wpg="http://schemas.microsoft.com/office/word/2010/wordprocessingGroup" xmlns:wpi="http://schemas.microsoft.com/office/word/2010/wordprocessingInk" xmlns:wne="http://schemas.microsoft.com/office/word/2006/wordml" xmlns:wps="http://schemas.microsoft.com/office/word/2010/wordprocessingShape" mc:Ignorable="w14 wp14">
   <w:tbl>
     <w:tblPr>
       <w:tblW w:w="5000" w:type="pct"/>
@@ -6736,12 +7639,10 @@
           </w:rPr>
           <w:alias w:val="Title"/>
           <w:id w:val="171999519"/>
-          <w:placeholder>
-            <w:docPart w:val="F110B130C0EDA5478475282DB5B6B52C"/>
-          </w:placeholder>
           <w:dataBinding w:prefixMappings="xmlns:ns0='http://schemas.openxmlformats.org/package/2006/metadata/core-properties' xmlns:ns1='http://purl.org/dc/elements/1.1/'" w:xpath="/ns0:coreProperties[1]/ns1:title[1]" w:storeItemID="{6C3C8BC8-F283-45AE-878A-BAB7291924A1}"/>
           <w:text/>
         </w:sdtPr>
+        <w:sdtEndPr/>
         <w:sdtContent>
           <w:tc>
             <w:tcPr>
@@ -6843,7 +7744,7 @@
       </w:tabs>
       <w:ind w:left="-360"/>
       <w:rPr>
-        <w:rFonts w:ascii="Verdana" w:eastAsia="ＭＳ ゴシック" w:hAnsi="Verdana"/>
+        <w:rFonts w:ascii="Verdana" w:eastAsia="MS Gothic" w:hAnsi="Verdana"/>
         <w:sz w:val="36"/>
         <w:szCs w:val="36"/>
       </w:rPr>
@@ -6855,7 +7756,7 @@
 </file>
 
 <file path=word/numbering.xml><?xml version="1.0" encoding="utf-8"?>
-<w:numbering xmlns:wpc="http://schemas.microsoft.com/office/word/2010/wordprocessingCanvas" xmlns:mo="http://schemas.microsoft.com/office/mac/office/2008/main" xmlns:mc="http://schemas.openxmlformats.org/markup-compatibility/2006" xmlns:mv="urn:schemas-microsoft-com:mac:vml" xmlns:o="urn:schemas-microsoft-com:office:office" xmlns:r="http://schemas.openxmlformats.org/officeDocument/2006/relationships" xmlns:m="http://schemas.openxmlformats.org/officeDocument/2006/math" xmlns:v="urn:schemas-microsoft-com:vml" xmlns:wp14="http://schemas.microsoft.com/office/word/2010/wordprocessingDrawing" xmlns:wp="http://schemas.openxmlformats.org/drawingml/2006/wordprocessingDrawing" xmlns:w10="urn:schemas-microsoft-com:office:word" xmlns:w="http://schemas.openxmlformats.org/wordprocessingml/2006/main" xmlns:w14="http://schemas.microsoft.com/office/word/2010/wordml" xmlns:wpg="http://schemas.microsoft.com/office/word/2010/wordprocessingGroup" xmlns:wpi="http://schemas.microsoft.com/office/word/2010/wordprocessingInk" xmlns:wne="http://schemas.microsoft.com/office/word/2006/wordml" xmlns:wps="http://schemas.microsoft.com/office/word/2010/wordprocessingShape" mc:Ignorable="w14 wp14">
+<w:numbering xmlns:wpc="http://schemas.microsoft.com/office/word/2010/wordprocessingCanvas" xmlns:mc="http://schemas.openxmlformats.org/markup-compatibility/2006" xmlns:o="urn:schemas-microsoft-com:office:office" xmlns:r="http://schemas.openxmlformats.org/officeDocument/2006/relationships" xmlns:m="http://schemas.openxmlformats.org/officeDocument/2006/math" xmlns:v="urn:schemas-microsoft-com:vml" xmlns:wp14="http://schemas.microsoft.com/office/word/2010/wordprocessingDrawing" xmlns:wp="http://schemas.openxmlformats.org/drawingml/2006/wordprocessingDrawing" xmlns:w10="urn:schemas-microsoft-com:office:word" xmlns:w="http://schemas.openxmlformats.org/wordprocessingml/2006/main" xmlns:w14="http://schemas.microsoft.com/office/word/2010/wordml" xmlns:wpg="http://schemas.microsoft.com/office/word/2010/wordprocessingGroup" xmlns:wpi="http://schemas.microsoft.com/office/word/2010/wordprocessingInk" xmlns:wne="http://schemas.microsoft.com/office/word/2006/wordml" xmlns:wps="http://schemas.microsoft.com/office/word/2010/wordprocessingShape" mc:Ignorable="w14 wp14">
   <w:abstractNum w:abstractNumId="0">
     <w:nsid w:val="FFFFFF1D"/>
     <w:multiLevelType w:val="multilevel"/>
@@ -7256,7 +8157,7 @@
     </w:rPrDefault>
     <w:pPrDefault/>
   </w:docDefaults>
-  <w:latentStyles w:defLockedState="0" w:defUIPriority="99" w:defSemiHidden="1" w:defUnhideWhenUsed="1" w:defQFormat="0" w:count="276">
+  <w:latentStyles w:defLockedState="0" w:defUIPriority="99" w:defSemiHidden="1" w:defUnhideWhenUsed="1" w:defQFormat="0" w:count="267">
     <w:lsdException w:name="Normal" w:semiHidden="0" w:uiPriority="0" w:unhideWhenUsed="0" w:qFormat="1"/>
     <w:lsdException w:name="heading 1" w:semiHidden="0" w:uiPriority="9" w:unhideWhenUsed="0" w:qFormat="1"/>
     <w:lsdException w:name="heading 2" w:uiPriority="9" w:qFormat="1"/>
@@ -7534,7 +8435,7 @@
       <w:szCs w:val="32"/>
     </w:rPr>
   </w:style>
-  <w:style w:type="paragraph" w:styleId="NoteLevel1">
+  <w:style w:type="paragraph" w:customStyle="1" w:styleId="NoteLevel1">
     <w:name w:val="Note Level 1"/>
     <w:basedOn w:val="Normal"/>
     <w:uiPriority w:val="99"/>
@@ -7549,10 +8450,10 @@
       <w:outlineLvl w:val="0"/>
     </w:pPr>
     <w:rPr>
-      <w:rFonts w:ascii="Verdana" w:eastAsia="ＭＳ ゴシック" w:hAnsi="Verdana"/>
+      <w:rFonts w:ascii="Verdana" w:eastAsia="MS Gothic" w:hAnsi="Verdana"/>
     </w:rPr>
   </w:style>
-  <w:style w:type="paragraph" w:styleId="NoteLevel2">
+  <w:style w:type="paragraph" w:customStyle="1" w:styleId="NoteLevel2">
     <w:name w:val="Note Level 2"/>
     <w:basedOn w:val="Normal"/>
     <w:uiPriority w:val="99"/>
@@ -7569,10 +8470,10 @@
       <w:outlineLvl w:val="1"/>
     </w:pPr>
     <w:rPr>
-      <w:rFonts w:ascii="Verdana" w:eastAsia="ＭＳ ゴシック" w:hAnsi="Verdana"/>
+      <w:rFonts w:ascii="Verdana" w:eastAsia="MS Gothic" w:hAnsi="Verdana"/>
     </w:rPr>
   </w:style>
-  <w:style w:type="paragraph" w:styleId="NoteLevel3">
+  <w:style w:type="paragraph" w:customStyle="1" w:styleId="NoteLevel3">
     <w:name w:val="Note Level 3"/>
     <w:basedOn w:val="Normal"/>
     <w:uiPriority w:val="99"/>
@@ -7589,10 +8490,10 @@
       <w:outlineLvl w:val="2"/>
     </w:pPr>
     <w:rPr>
-      <w:rFonts w:ascii="Verdana" w:eastAsia="ＭＳ ゴシック" w:hAnsi="Verdana"/>
+      <w:rFonts w:ascii="Verdana" w:eastAsia="MS Gothic" w:hAnsi="Verdana"/>
     </w:rPr>
   </w:style>
-  <w:style w:type="paragraph" w:styleId="NoteLevel4">
+  <w:style w:type="paragraph" w:customStyle="1" w:styleId="NoteLevel4">
     <w:name w:val="Note Level 4"/>
     <w:basedOn w:val="Normal"/>
     <w:uiPriority w:val="99"/>
@@ -7609,10 +8510,10 @@
       <w:outlineLvl w:val="3"/>
     </w:pPr>
     <w:rPr>
-      <w:rFonts w:ascii="Verdana" w:eastAsia="ＭＳ ゴシック" w:hAnsi="Verdana"/>
+      <w:rFonts w:ascii="Verdana" w:eastAsia="MS Gothic" w:hAnsi="Verdana"/>
     </w:rPr>
   </w:style>
-  <w:style w:type="paragraph" w:styleId="NoteLevel5">
+  <w:style w:type="paragraph" w:customStyle="1" w:styleId="NoteLevel5">
     <w:name w:val="Note Level 5"/>
     <w:basedOn w:val="Normal"/>
     <w:uiPriority w:val="99"/>
@@ -7629,10 +8530,10 @@
       <w:outlineLvl w:val="4"/>
     </w:pPr>
     <w:rPr>
-      <w:rFonts w:ascii="Verdana" w:eastAsia="ＭＳ ゴシック" w:hAnsi="Verdana"/>
+      <w:rFonts w:ascii="Verdana" w:eastAsia="MS Gothic" w:hAnsi="Verdana"/>
     </w:rPr>
   </w:style>
-  <w:style w:type="paragraph" w:styleId="NoteLevel6">
+  <w:style w:type="paragraph" w:customStyle="1" w:styleId="NoteLevel6">
     <w:name w:val="Note Level 6"/>
     <w:basedOn w:val="Normal"/>
     <w:uiPriority w:val="99"/>
@@ -7649,10 +8550,10 @@
       <w:outlineLvl w:val="5"/>
     </w:pPr>
     <w:rPr>
-      <w:rFonts w:ascii="Verdana" w:eastAsia="ＭＳ ゴシック" w:hAnsi="Verdana"/>
+      <w:rFonts w:ascii="Verdana" w:eastAsia="MS Gothic" w:hAnsi="Verdana"/>
     </w:rPr>
   </w:style>
-  <w:style w:type="paragraph" w:styleId="NoteLevel7">
+  <w:style w:type="paragraph" w:customStyle="1" w:styleId="NoteLevel7">
     <w:name w:val="Note Level 7"/>
     <w:basedOn w:val="Normal"/>
     <w:uiPriority w:val="99"/>
@@ -7669,10 +8570,10 @@
       <w:outlineLvl w:val="6"/>
     </w:pPr>
     <w:rPr>
-      <w:rFonts w:ascii="Verdana" w:eastAsia="ＭＳ ゴシック" w:hAnsi="Verdana"/>
+      <w:rFonts w:ascii="Verdana" w:eastAsia="MS Gothic" w:hAnsi="Verdana"/>
     </w:rPr>
   </w:style>
-  <w:style w:type="paragraph" w:styleId="NoteLevel8">
+  <w:style w:type="paragraph" w:customStyle="1" w:styleId="NoteLevel8">
     <w:name w:val="Note Level 8"/>
     <w:basedOn w:val="Normal"/>
     <w:uiPriority w:val="99"/>
@@ -7689,10 +8590,10 @@
       <w:outlineLvl w:val="7"/>
     </w:pPr>
     <w:rPr>
-      <w:rFonts w:ascii="Verdana" w:eastAsia="ＭＳ ゴシック" w:hAnsi="Verdana"/>
+      <w:rFonts w:ascii="Verdana" w:eastAsia="MS Gothic" w:hAnsi="Verdana"/>
     </w:rPr>
   </w:style>
-  <w:style w:type="paragraph" w:styleId="NoteLevel9">
+  <w:style w:type="paragraph" w:customStyle="1" w:styleId="NoteLevel9">
     <w:name w:val="Note Level 9"/>
     <w:basedOn w:val="Normal"/>
     <w:uiPriority w:val="99"/>
@@ -7709,7 +8610,7 @@
       <w:outlineLvl w:val="8"/>
     </w:pPr>
     <w:rPr>
-      <w:rFonts w:ascii="Verdana" w:eastAsia="ＭＳ ゴシック" w:hAnsi="Verdana"/>
+      <w:rFonts w:ascii="Verdana" w:eastAsia="MS Gothic" w:hAnsi="Verdana"/>
     </w:rPr>
   </w:style>
   <w:style w:type="paragraph" w:styleId="Header">
@@ -8739,7 +9640,7 @@
 </file>
 
 <file path=word/stylesWithEffects.xml><?xml version="1.0" encoding="utf-8"?>
-<w:styles xmlns:wpc="http://schemas.microsoft.com/office/word/2010/wordprocessingCanvas" xmlns:mo="http://schemas.microsoft.com/office/mac/office/2008/main" xmlns:mc="http://schemas.openxmlformats.org/markup-compatibility/2006" xmlns:mv="urn:schemas-microsoft-com:mac:vml" xmlns:o="urn:schemas-microsoft-com:office:office" xmlns:r="http://schemas.openxmlformats.org/officeDocument/2006/relationships" xmlns:m="http://schemas.openxmlformats.org/officeDocument/2006/math" xmlns:v="urn:schemas-microsoft-com:vml" xmlns:wp14="http://schemas.microsoft.com/office/word/2010/wordprocessingDrawing" xmlns:wp="http://schemas.openxmlformats.org/drawingml/2006/wordprocessingDrawing" xmlns:w10="urn:schemas-microsoft-com:office:word" xmlns:w="http://schemas.openxmlformats.org/wordprocessingml/2006/main" xmlns:w14="http://schemas.microsoft.com/office/word/2010/wordml" xmlns:wpg="http://schemas.microsoft.com/office/word/2010/wordprocessingGroup" xmlns:wpi="http://schemas.microsoft.com/office/word/2010/wordprocessingInk" xmlns:wne="http://schemas.microsoft.com/office/word/2006/wordml" xmlns:wps="http://schemas.microsoft.com/office/word/2010/wordprocessingShape" mc:Ignorable="w14 wp14">
+<w:styles xmlns:wpc="http://schemas.microsoft.com/office/word/2010/wordprocessingCanvas" xmlns:mc="http://schemas.openxmlformats.org/markup-compatibility/2006" xmlns:o="urn:schemas-microsoft-com:office:office" xmlns:r="http://schemas.openxmlformats.org/officeDocument/2006/relationships" xmlns:m="http://schemas.openxmlformats.org/officeDocument/2006/math" xmlns:v="urn:schemas-microsoft-com:vml" xmlns:wp14="http://schemas.microsoft.com/office/word/2010/wordprocessingDrawing" xmlns:wp="http://schemas.openxmlformats.org/drawingml/2006/wordprocessingDrawing" xmlns:w10="urn:schemas-microsoft-com:office:word" xmlns:w="http://schemas.openxmlformats.org/wordprocessingml/2006/main" xmlns:w14="http://schemas.microsoft.com/office/word/2010/wordml" xmlns:wpg="http://schemas.microsoft.com/office/word/2010/wordprocessingGroup" xmlns:wpi="http://schemas.microsoft.com/office/word/2010/wordprocessingInk" xmlns:wne="http://schemas.microsoft.com/office/word/2006/wordml" xmlns:wps="http://schemas.microsoft.com/office/word/2010/wordprocessingShape" mc:Ignorable="w14 wp14">
   <w:docDefaults>
     <w:rPrDefault>
       <w:rPr>
@@ -8751,7 +9652,7 @@
     </w:rPrDefault>
     <w:pPrDefault/>
   </w:docDefaults>
-  <w:latentStyles w:defLockedState="0" w:defUIPriority="99" w:defSemiHidden="1" w:defUnhideWhenUsed="1" w:defQFormat="0" w:count="276">
+  <w:latentStyles w:defLockedState="0" w:defUIPriority="99" w:defSemiHidden="1" w:defUnhideWhenUsed="1" w:defQFormat="0" w:count="267">
     <w:lsdException w:name="Normal" w:semiHidden="0" w:uiPriority="0" w:unhideWhenUsed="0" w:qFormat="1"/>
     <w:lsdException w:name="heading 1" w:semiHidden="0" w:uiPriority="9" w:unhideWhenUsed="0" w:qFormat="1"/>
     <w:lsdException w:name="heading 2" w:uiPriority="9" w:qFormat="1"/>
@@ -9029,7 +9930,7 @@
       <w:szCs w:val="32"/>
     </w:rPr>
   </w:style>
-  <w:style w:type="paragraph" w:styleId="NoteLevel1">
+  <w:style w:type="paragraph" w:customStyle="1" w:styleId="NoteLevel1">
     <w:name w:val="Note Level 1"/>
     <w:basedOn w:val="Normal"/>
     <w:uiPriority w:val="99"/>
@@ -9044,10 +9945,10 @@
       <w:outlineLvl w:val="0"/>
     </w:pPr>
     <w:rPr>
-      <w:rFonts w:ascii="Verdana" w:eastAsia="ＭＳ ゴシック" w:hAnsi="Verdana"/>
+      <w:rFonts w:ascii="Verdana" w:eastAsia="MS Gothic" w:hAnsi="Verdana"/>
     </w:rPr>
   </w:style>
-  <w:style w:type="paragraph" w:styleId="NoteLevel2">
+  <w:style w:type="paragraph" w:customStyle="1" w:styleId="NoteLevel2">
     <w:name w:val="Note Level 2"/>
     <w:basedOn w:val="Normal"/>
     <w:uiPriority w:val="99"/>
@@ -9064,10 +9965,10 @@
       <w:outlineLvl w:val="1"/>
     </w:pPr>
     <w:rPr>
-      <w:rFonts w:ascii="Verdana" w:eastAsia="ＭＳ ゴシック" w:hAnsi="Verdana"/>
+      <w:rFonts w:ascii="Verdana" w:eastAsia="MS Gothic" w:hAnsi="Verdana"/>
     </w:rPr>
   </w:style>
-  <w:style w:type="paragraph" w:styleId="NoteLevel3">
+  <w:style w:type="paragraph" w:customStyle="1" w:styleId="NoteLevel3">
     <w:name w:val="Note Level 3"/>
     <w:basedOn w:val="Normal"/>
     <w:uiPriority w:val="99"/>
@@ -9084,10 +9985,10 @@
       <w:outlineLvl w:val="2"/>
     </w:pPr>
     <w:rPr>
-      <w:rFonts w:ascii="Verdana" w:eastAsia="ＭＳ ゴシック" w:hAnsi="Verdana"/>
+      <w:rFonts w:ascii="Verdana" w:eastAsia="MS Gothic" w:hAnsi="Verdana"/>
     </w:rPr>
   </w:style>
-  <w:style w:type="paragraph" w:styleId="NoteLevel4">
+  <w:style w:type="paragraph" w:customStyle="1" w:styleId="NoteLevel4">
     <w:name w:val="Note Level 4"/>
     <w:basedOn w:val="Normal"/>
     <w:uiPriority w:val="99"/>
@@ -9104,10 +10005,10 @@
       <w:outlineLvl w:val="3"/>
     </w:pPr>
     <w:rPr>
-      <w:rFonts w:ascii="Verdana" w:eastAsia="ＭＳ ゴシック" w:hAnsi="Verdana"/>
+      <w:rFonts w:ascii="Verdana" w:eastAsia="MS Gothic" w:hAnsi="Verdana"/>
     </w:rPr>
   </w:style>
-  <w:style w:type="paragraph" w:styleId="NoteLevel5">
+  <w:style w:type="paragraph" w:customStyle="1" w:styleId="NoteLevel5">
     <w:name w:val="Note Level 5"/>
     <w:basedOn w:val="Normal"/>
     <w:uiPriority w:val="99"/>
@@ -9124,10 +10025,10 @@
       <w:outlineLvl w:val="4"/>
     </w:pPr>
     <w:rPr>
-      <w:rFonts w:ascii="Verdana" w:eastAsia="ＭＳ ゴシック" w:hAnsi="Verdana"/>
+      <w:rFonts w:ascii="Verdana" w:eastAsia="MS Gothic" w:hAnsi="Verdana"/>
     </w:rPr>
   </w:style>
-  <w:style w:type="paragraph" w:styleId="NoteLevel6">
+  <w:style w:type="paragraph" w:customStyle="1" w:styleId="NoteLevel6">
     <w:name w:val="Note Level 6"/>
     <w:basedOn w:val="Normal"/>
     <w:uiPriority w:val="99"/>
@@ -9144,10 +10045,10 @@
       <w:outlineLvl w:val="5"/>
     </w:pPr>
     <w:rPr>
-      <w:rFonts w:ascii="Verdana" w:eastAsia="ＭＳ ゴシック" w:hAnsi="Verdana"/>
+      <w:rFonts w:ascii="Verdana" w:eastAsia="MS Gothic" w:hAnsi="Verdana"/>
     </w:rPr>
   </w:style>
-  <w:style w:type="paragraph" w:styleId="NoteLevel7">
+  <w:style w:type="paragraph" w:customStyle="1" w:styleId="NoteLevel7">
     <w:name w:val="Note Level 7"/>
     <w:basedOn w:val="Normal"/>
     <w:uiPriority w:val="99"/>
@@ -9164,10 +10065,10 @@
       <w:outlineLvl w:val="6"/>
     </w:pPr>
     <w:rPr>
-      <w:rFonts w:ascii="Verdana" w:eastAsia="ＭＳ ゴシック" w:hAnsi="Verdana"/>
+      <w:rFonts w:ascii="Verdana" w:eastAsia="MS Gothic" w:hAnsi="Verdana"/>
     </w:rPr>
   </w:style>
-  <w:style w:type="paragraph" w:styleId="NoteLevel8">
+  <w:style w:type="paragraph" w:customStyle="1" w:styleId="NoteLevel8">
     <w:name w:val="Note Level 8"/>
     <w:basedOn w:val="Normal"/>
     <w:uiPriority w:val="99"/>
@@ -9184,10 +10085,10 @@
       <w:outlineLvl w:val="7"/>
     </w:pPr>
     <w:rPr>
-      <w:rFonts w:ascii="Verdana" w:eastAsia="ＭＳ ゴシック" w:hAnsi="Verdana"/>
+      <w:rFonts w:ascii="Verdana" w:eastAsia="MS Gothic" w:hAnsi="Verdana"/>
     </w:rPr>
   </w:style>
-  <w:style w:type="paragraph" w:styleId="NoteLevel9">
+  <w:style w:type="paragraph" w:customStyle="1" w:styleId="NoteLevel9">
     <w:name w:val="Note Level 9"/>
     <w:basedOn w:val="Normal"/>
     <w:uiPriority w:val="99"/>
@@ -9204,7 +10105,7 @@
       <w:outlineLvl w:val="8"/>
     </w:pPr>
     <w:rPr>
-      <w:rFonts w:ascii="Verdana" w:eastAsia="ＭＳ ゴシック" w:hAnsi="Verdana"/>
+      <w:rFonts w:ascii="Verdana" w:eastAsia="MS Gothic" w:hAnsi="Verdana"/>
     </w:rPr>
   </w:style>
   <w:style w:type="paragraph" w:styleId="Header">
@@ -10233,628 +11134,6 @@
 </w:styles>
 </file>
 
-<file path=word/glossary/document.xml><?xml version="1.0" encoding="utf-8"?>
-<w:glossaryDocument xmlns:wpc="http://schemas.microsoft.com/office/word/2010/wordprocessingCanvas" xmlns:mo="http://schemas.microsoft.com/office/mac/office/2008/main" xmlns:mc="http://schemas.openxmlformats.org/markup-compatibility/2006" xmlns:mv="urn:schemas-microsoft-com:mac:vml" xmlns:o="urn:schemas-microsoft-com:office:office" xmlns:r="http://schemas.openxmlformats.org/officeDocument/2006/relationships" xmlns:m="http://schemas.openxmlformats.org/officeDocument/2006/math" xmlns:v="urn:schemas-microsoft-com:vml" xmlns:wp14="http://schemas.microsoft.com/office/word/2010/wordprocessingDrawing" xmlns:wp="http://schemas.openxmlformats.org/drawingml/2006/wordprocessingDrawing" xmlns:w10="urn:schemas-microsoft-com:office:word" xmlns:w="http://schemas.openxmlformats.org/wordprocessingml/2006/main" xmlns:w14="http://schemas.microsoft.com/office/word/2010/wordml" xmlns:wpg="http://schemas.microsoft.com/office/word/2010/wordprocessingGroup" xmlns:wpi="http://schemas.microsoft.com/office/word/2010/wordprocessingInk" xmlns:wne="http://schemas.microsoft.com/office/word/2006/wordml" xmlns:wps="http://schemas.microsoft.com/office/word/2010/wordprocessingShape" mc:Ignorable="w14 wp14">
-  <w:docParts>
-    <w:docPart>
-      <w:docPartPr>
-        <w:name w:val="BCCD1C403AA40C428D29FF4FB1B12167"/>
-        <w:category>
-          <w:name w:val="General"/>
-          <w:gallery w:val="placeholder"/>
-        </w:category>
-        <w:types>
-          <w:type w:val="bbPlcHdr"/>
-        </w:types>
-        <w:behaviors>
-          <w:behavior w:val="content"/>
-        </w:behaviors>
-        <w:guid w:val="{29B63CF1-F1B4-4B46-9DBF-8DFE7A75CA28}"/>
-      </w:docPartPr>
-      <w:docPartBody>
-        <w:p>
-          <w:pPr>
-            <w:pStyle w:val="BCCD1C403AA40C428D29FF4FB1B12167"/>
-          </w:pPr>
-          <w:r>
-            <w:rPr>
-              <w:b/>
-              <w:bCs/>
-              <w:caps/>
-            </w:rPr>
-            <w:t>Type the document title</w:t>
-          </w:r>
-        </w:p>
-      </w:docPartBody>
-    </w:docPart>
-  </w:docParts>
-</w:glossaryDocument>
-</file>
-
-<file path=word/glossary/fontTable.xml><?xml version="1.0" encoding="utf-8"?>
-<w:fonts xmlns:mc="http://schemas.openxmlformats.org/markup-compatibility/2006" xmlns:r="http://schemas.openxmlformats.org/officeDocument/2006/relationships" xmlns:w="http://schemas.openxmlformats.org/wordprocessingml/2006/main" xmlns:w14="http://schemas.microsoft.com/office/word/2010/wordml" mc:Ignorable="w14">
-  <w:font w:name="Symbol">
-    <w:panose1 w:val="00000000000000000000"/>
-    <w:charset w:val="02"/>
-    <w:family w:val="auto"/>
-    <w:pitch w:val="variable"/>
-    <w:sig w:usb0="00000000" w:usb1="10000000" w:usb2="00000000" w:usb3="00000000" w:csb0="80000000" w:csb1="00000000"/>
-  </w:font>
-  <w:font w:name="Times New Roman">
-    <w:panose1 w:val="02020603050405020304"/>
-    <w:charset w:val="00"/>
-    <w:family w:val="auto"/>
-    <w:pitch w:val="variable"/>
-    <w:sig w:usb0="E0002AFF" w:usb1="C0007841" w:usb2="00000009" w:usb3="00000000" w:csb0="000001FF" w:csb1="00000000"/>
-  </w:font>
-  <w:font w:name="Courier New">
-    <w:panose1 w:val="02070309020205020404"/>
-    <w:charset w:val="00"/>
-    <w:family w:val="auto"/>
-    <w:pitch w:val="variable"/>
-    <w:sig w:usb0="E0002AFF" w:usb1="C0007843" w:usb2="00000009" w:usb3="00000000" w:csb0="000001FF" w:csb1="00000000"/>
-  </w:font>
-  <w:font w:name="Wingdings">
-    <w:panose1 w:val="05000000000000000000"/>
-    <w:charset w:val="02"/>
-    <w:family w:val="auto"/>
-    <w:pitch w:val="variable"/>
-    <w:sig w:usb0="00000000" w:usb1="10000000" w:usb2="00000000" w:usb3="00000000" w:csb0="80000000" w:csb1="00000000"/>
-  </w:font>
-  <w:font w:name="Cambria">
-    <w:panose1 w:val="02040503050406030204"/>
-    <w:charset w:val="00"/>
-    <w:family w:val="auto"/>
-    <w:pitch w:val="variable"/>
-    <w:sig w:usb0="E00002FF" w:usb1="400004FF" w:usb2="00000000" w:usb3="00000000" w:csb0="0000019F" w:csb1="00000000"/>
-  </w:font>
-  <w:font w:name="ＭＳ 明朝">
-    <w:charset w:val="4E"/>
-    <w:family w:val="auto"/>
-    <w:pitch w:val="variable"/>
-    <w:sig w:usb0="E00002FF" w:usb1="6AC7FDFB" w:usb2="00000012" w:usb3="00000000" w:csb0="0002009F" w:csb1="00000000"/>
-  </w:font>
-  <w:font w:name="Calibri">
-    <w:panose1 w:val="020F0502020204030204"/>
-    <w:charset w:val="00"/>
-    <w:family w:val="auto"/>
-    <w:pitch w:val="variable"/>
-    <w:sig w:usb0="E10002FF" w:usb1="4000ACFF" w:usb2="00000009" w:usb3="00000000" w:csb0="0000019F" w:csb1="00000000"/>
-  </w:font>
-  <w:font w:name="ＭＳ ゴシック">
-    <w:charset w:val="4E"/>
-    <w:family w:val="auto"/>
-    <w:pitch w:val="variable"/>
-    <w:sig w:usb0="E00002FF" w:usb1="6AC7FDFB" w:usb2="00000012" w:usb3="00000000" w:csb0="0002009F" w:csb1="00000000"/>
-  </w:font>
-  <w:font w:name="Verdana">
-    <w:panose1 w:val="020B0604030504040204"/>
-    <w:charset w:val="00"/>
-    <w:family w:val="auto"/>
-    <w:pitch w:val="variable"/>
-    <w:sig w:usb0="A10006FF" w:usb1="4000205B" w:usb2="00000010" w:usb3="00000000" w:csb0="0000019F" w:csb1="00000000"/>
-  </w:font>
-  <w:font w:name="Lucida Grande">
-    <w:panose1 w:val="020B0600040502020204"/>
-    <w:charset w:val="00"/>
-    <w:family w:val="auto"/>
-    <w:pitch w:val="variable"/>
-    <w:sig w:usb0="E1000AEF" w:usb1="5000A1FF" w:usb2="00000000" w:usb3="00000000" w:csb0="000001BF" w:csb1="00000000"/>
-  </w:font>
-  <w:font w:name="Andale Mono">
-    <w:panose1 w:val="020B0509000000000004"/>
-    <w:charset w:val="00"/>
-    <w:family w:val="auto"/>
-    <w:pitch w:val="variable"/>
-    <w:sig w:usb0="00000003" w:usb1="00000000" w:usb2="00000000" w:usb3="00000000" w:csb0="00000001" w:csb1="00000000"/>
-  </w:font>
-  <w:font w:name="Arial">
-    <w:panose1 w:val="020B0604020202020204"/>
-    <w:charset w:val="00"/>
-    <w:family w:val="auto"/>
-    <w:pitch w:val="variable"/>
-    <w:sig w:usb0="E0002AFF" w:usb1="C0007843" w:usb2="00000009" w:usb3="00000000" w:csb0="000001FF" w:csb1="00000000"/>
-  </w:font>
-</w:fonts>
-</file>
-
-<file path=word/glossary/settings.xml><?xml version="1.0" encoding="utf-8"?>
-<w:settings xmlns:mc="http://schemas.openxmlformats.org/markup-compatibility/2006" xmlns:o="urn:schemas-microsoft-com:office:office" xmlns:r="http://schemas.openxmlformats.org/officeDocument/2006/relationships" xmlns:m="http://schemas.openxmlformats.org/officeDocument/2006/math" xmlns:v="urn:schemas-microsoft-com:vml" xmlns:w10="urn:schemas-microsoft-com:office:word" xmlns:w="http://schemas.openxmlformats.org/wordprocessingml/2006/main" xmlns:w14="http://schemas.microsoft.com/office/word/2010/wordml" xmlns:sl="http://schemas.openxmlformats.org/schemaLibrary/2006/main" mc:Ignorable="w14">
-  <w:view w:val="normal"/>
-  <w:defaultTabStop w:val="720"/>
-  <w:characterSpacingControl w:val="doNotCompress"/>
-  <w:compat>
-    <w:useFELayout/>
-    <w:compatSetting w:name="compatibilityMode" w:uri="http://schemas.microsoft.com/office/word" w:val="14"/>
-    <w:compatSetting w:name="overrideTableStyleFontSizeAndJustification" w:uri="http://schemas.microsoft.com/office/word" w:val="1"/>
-    <w:compatSetting w:name="enableOpenTypeFeatures" w:uri="http://schemas.microsoft.com/office/word" w:val="1"/>
-    <w:compatSetting w:name="doNotFlipMirrorIndents" w:uri="http://schemas.microsoft.com/office/word" w:val="1"/>
-  </w:compat>
-  <w:rsids>
-    <w:rsidRoot w:val="004567F2"/>
-    <w:rsid w:val="004567F2"/>
-  </w:rsids>
-  <m:mathPr>
-    <m:mathFont m:val="Cambria Math"/>
-    <m:brkBin m:val="before"/>
-    <m:brkBinSub m:val="--"/>
-    <m:smallFrac m:val="0"/>
-    <m:dispDef/>
-    <m:lMargin m:val="0"/>
-    <m:rMargin m:val="0"/>
-    <m:defJc m:val="centerGroup"/>
-    <m:wrapIndent m:val="1440"/>
-    <m:intLim m:val="subSup"/>
-    <m:naryLim m:val="undOvr"/>
-  </m:mathPr>
-  <w:themeFontLang w:val="en-US" w:eastAsia="ja-JP"/>
-  <w:clrSchemeMapping w:bg1="light1" w:t1="dark1" w:bg2="light2" w:t2="dark2" w:accent1="accent1" w:accent2="accent2" w:accent3="accent3" w:accent4="accent4" w:accent5="accent5" w:accent6="accent6" w:hyperlink="hyperlink" w:followedHyperlink="followedHyperlink"/>
-  <w:doNotAutoCompressPictures/>
-  <w:decimalSymbol w:val="."/>
-  <w:listSeparator w:val=","/>
-  <w14:defaultImageDpi w14:val="300"/>
-</w:settings>
-</file>
-
-<file path=word/glossary/styles.xml><?xml version="1.0" encoding="utf-8"?>
-<w:styles xmlns:mc="http://schemas.openxmlformats.org/markup-compatibility/2006" xmlns:r="http://schemas.openxmlformats.org/officeDocument/2006/relationships" xmlns:w="http://schemas.openxmlformats.org/wordprocessingml/2006/main" xmlns:w14="http://schemas.microsoft.com/office/word/2010/wordml" mc:Ignorable="w14">
-  <w:docDefaults>
-    <w:rPrDefault>
-      <w:rPr>
-        <w:rFonts w:asciiTheme="minorHAnsi" w:eastAsiaTheme="minorEastAsia" w:hAnsiTheme="minorHAnsi" w:cstheme="minorBidi"/>
-        <w:sz w:val="24"/>
-        <w:szCs w:val="24"/>
-        <w:lang w:val="en-US" w:eastAsia="ja-JP" w:bidi="ar-SA"/>
-      </w:rPr>
-    </w:rPrDefault>
-    <w:pPrDefault/>
-  </w:docDefaults>
-  <w:latentStyles w:defLockedState="0" w:defUIPriority="99" w:defSemiHidden="1" w:defUnhideWhenUsed="1" w:defQFormat="0" w:count="276">
-    <w:lsdException w:name="Normal" w:semiHidden="0" w:uiPriority="0" w:unhideWhenUsed="0" w:qFormat="1"/>
-    <w:lsdException w:name="heading 1" w:semiHidden="0" w:uiPriority="9" w:unhideWhenUsed="0" w:qFormat="1"/>
-    <w:lsdException w:name="heading 2" w:uiPriority="9" w:qFormat="1"/>
-    <w:lsdException w:name="heading 3" w:uiPriority="9" w:qFormat="1"/>
-    <w:lsdException w:name="heading 4" w:uiPriority="9" w:qFormat="1"/>
-    <w:lsdException w:name="heading 5" w:uiPriority="9" w:qFormat="1"/>
-    <w:lsdException w:name="heading 6" w:uiPriority="9" w:qFormat="1"/>
-    <w:lsdException w:name="heading 7" w:uiPriority="9" w:qFormat="1"/>
-    <w:lsdException w:name="heading 8" w:uiPriority="9" w:qFormat="1"/>
-    <w:lsdException w:name="heading 9" w:uiPriority="9" w:qFormat="1"/>
-    <w:lsdException w:name="toc 1" w:uiPriority="39"/>
-    <w:lsdException w:name="toc 2" w:uiPriority="39"/>
-    <w:lsdException w:name="toc 3" w:uiPriority="39"/>
-    <w:lsdException w:name="toc 4" w:uiPriority="39"/>
-    <w:lsdException w:name="toc 5" w:uiPriority="39"/>
-    <w:lsdException w:name="toc 6" w:uiPriority="39"/>
-    <w:lsdException w:name="toc 7" w:uiPriority="39"/>
-    <w:lsdException w:name="toc 8" w:uiPriority="39"/>
-    <w:lsdException w:name="toc 9" w:uiPriority="39"/>
-    <w:lsdException w:name="caption" w:uiPriority="35" w:qFormat="1"/>
-    <w:lsdException w:name="Title" w:semiHidden="0" w:uiPriority="10" w:unhideWhenUsed="0" w:qFormat="1"/>
-    <w:lsdException w:name="Default Paragraph Font" w:uiPriority="1"/>
-    <w:lsdException w:name="Subtitle" w:semiHidden="0" w:uiPriority="11" w:unhideWhenUsed="0" w:qFormat="1"/>
-    <w:lsdException w:name="Strong" w:semiHidden="0" w:uiPriority="22" w:unhideWhenUsed="0" w:qFormat="1"/>
-    <w:lsdException w:name="Emphasis" w:semiHidden="0" w:uiPriority="20" w:unhideWhenUsed="0" w:qFormat="1"/>
-    <w:lsdException w:name="Table Grid" w:semiHidden="0" w:uiPriority="59" w:unhideWhenUsed="0"/>
-    <w:lsdException w:name="Placeholder Text" w:unhideWhenUsed="0"/>
-    <w:lsdException w:name="No Spacing" w:semiHidden="0" w:uiPriority="1" w:unhideWhenUsed="0" w:qFormat="1"/>
-    <w:lsdException w:name="Light Shading" w:semiHidden="0" w:uiPriority="60" w:unhideWhenUsed="0"/>
-    <w:lsdException w:name="Light List" w:semiHidden="0" w:uiPriority="61" w:unhideWhenUsed="0"/>
-    <w:lsdException w:name="Light Grid" w:semiHidden="0" w:uiPriority="62" w:unhideWhenUsed="0"/>
-    <w:lsdException w:name="Medium Shading 1" w:semiHidden="0" w:uiPriority="63" w:unhideWhenUsed="0"/>
-    <w:lsdException w:name="Medium Shading 2" w:semiHidden="0" w:uiPriority="64" w:unhideWhenUsed="0"/>
-    <w:lsdException w:name="Medium List 1" w:semiHidden="0" w:uiPriority="65" w:unhideWhenUsed="0"/>
-    <w:lsdException w:name="Medium List 2" w:semiHidden="0" w:uiPriority="66" w:unhideWhenUsed="0"/>
-    <w:lsdException w:name="Medium Grid 1" w:semiHidden="0" w:uiPriority="67" w:unhideWhenUsed="0"/>
-    <w:lsdException w:name="Medium Grid 2" w:semiHidden="0" w:uiPriority="68" w:unhideWhenUsed="0"/>
-    <w:lsdException w:name="Medium Grid 3" w:semiHidden="0" w:uiPriority="69" w:unhideWhenUsed="0"/>
-    <w:lsdException w:name="Dark List" w:semiHidden="0" w:uiPriority="70" w:unhideWhenUsed="0"/>
-    <w:lsdException w:name="Colorful Shading" w:semiHidden="0" w:uiPriority="71" w:unhideWhenUsed="0"/>
-    <w:lsdException w:name="Colorful List" w:semiHidden="0" w:uiPriority="72" w:unhideWhenUsed="0"/>
-    <w:lsdException w:name="Colorful Grid" w:semiHidden="0" w:uiPriority="73" w:unhideWhenUsed="0"/>
-    <w:lsdException w:name="Light Shading Accent 1" w:semiHidden="0" w:uiPriority="60" w:unhideWhenUsed="0"/>
-    <w:lsdException w:name="Light List Accent 1" w:semiHidden="0" w:uiPriority="61" w:unhideWhenUsed="0"/>
-    <w:lsdException w:name="Light Grid Accent 1" w:semiHidden="0" w:uiPriority="62" w:unhideWhenUsed="0"/>
-    <w:lsdException w:name="Medium Shading 1 Accent 1" w:semiHidden="0" w:uiPriority="63" w:unhideWhenUsed="0"/>
-    <w:lsdException w:name="Medium Shading 2 Accent 1" w:semiHidden="0" w:uiPriority="64" w:unhideWhenUsed="0"/>
-    <w:lsdException w:name="Medium List 1 Accent 1" w:semiHidden="0" w:uiPriority="65" w:unhideWhenUsed="0"/>
-    <w:lsdException w:name="Revision" w:unhideWhenUsed="0"/>
-    <w:lsdException w:name="List Paragraph" w:semiHidden="0" w:uiPriority="34" w:unhideWhenUsed="0" w:qFormat="1"/>
-    <w:lsdException w:name="Quote" w:semiHidden="0" w:uiPriority="29" w:unhideWhenUsed="0" w:qFormat="1"/>
-    <w:lsdException w:name="Intense Quote" w:semiHidden="0" w:uiPriority="30" w:unhideWhenUsed="0" w:qFormat="1"/>
-    <w:lsdException w:name="Medium List 2 Accent 1" w:semiHidden="0" w:uiPriority="66" w:unhideWhenUsed="0"/>
-    <w:lsdException w:name="Medium Grid 1 Accent 1" w:semiHidden="0" w:uiPriority="67" w:unhideWhenUsed="0"/>
-    <w:lsdException w:name="Medium Grid 2 Accent 1" w:semiHidden="0" w:uiPriority="68" w:unhideWhenUsed="0"/>
-    <w:lsdException w:name="Medium Grid 3 Accent 1" w:semiHidden="0" w:uiPriority="69" w:unhideWhenUsed="0"/>
-    <w:lsdException w:name="Dark List Accent 1" w:semiHidden="0" w:uiPriority="70" w:unhideWhenUsed="0"/>
-    <w:lsdException w:name="Colorful Shading Accent 1" w:semiHidden="0" w:uiPriority="71" w:unhideWhenUsed="0"/>
-    <w:lsdException w:name="Colorful List Accent 1" w:semiHidden="0" w:uiPriority="72" w:unhideWhenUsed="0"/>
-    <w:lsdException w:name="Colorful Grid Accent 1" w:semiHidden="0" w:uiPriority="73" w:unhideWhenUsed="0"/>
-    <w:lsdException w:name="Light Shading Accent 2" w:semiHidden="0" w:uiPriority="60" w:unhideWhenUsed="0"/>
-    <w:lsdException w:name="Light List Accent 2" w:semiHidden="0" w:uiPriority="61" w:unhideWhenUsed="0"/>
-    <w:lsdException w:name="Light Grid Accent 2" w:semiHidden="0" w:uiPriority="62" w:unhideWhenUsed="0"/>
-    <w:lsdException w:name="Medium Shading 1 Accent 2" w:semiHidden="0" w:uiPriority="63" w:unhideWhenUsed="0"/>
-    <w:lsdException w:name="Medium Shading 2 Accent 2" w:semiHidden="0" w:uiPriority="64" w:unhideWhenUsed="0"/>
-    <w:lsdException w:name="Medium List 1 Accent 2" w:semiHidden="0" w:uiPriority="65" w:unhideWhenUsed="0"/>
-    <w:lsdException w:name="Medium List 2 Accent 2" w:semiHidden="0" w:uiPriority="66" w:unhideWhenUsed="0"/>
-    <w:lsdException w:name="Medium Grid 1 Accent 2" w:semiHidden="0" w:uiPriority="67" w:unhideWhenUsed="0"/>
-    <w:lsdException w:name="Medium Grid 2 Accent 2" w:semiHidden="0" w:uiPriority="68" w:unhideWhenUsed="0"/>
-    <w:lsdException w:name="Medium Grid 3 Accent 2" w:semiHidden="0" w:uiPriority="69" w:unhideWhenUsed="0"/>
-    <w:lsdException w:name="Dark List Accent 2" w:semiHidden="0" w:uiPriority="70" w:unhideWhenUsed="0"/>
-    <w:lsdException w:name="Colorful Shading Accent 2" w:semiHidden="0" w:uiPriority="71" w:unhideWhenUsed="0"/>
-    <w:lsdException w:name="Colorful List Accent 2" w:semiHidden="0" w:uiPriority="72" w:unhideWhenUsed="0"/>
-    <w:lsdException w:name="Colorful Grid Accent 2" w:semiHidden="0" w:uiPriority="73" w:unhideWhenUsed="0"/>
-    <w:lsdException w:name="Light Shading Accent 3" w:semiHidden="0" w:uiPriority="60" w:unhideWhenUsed="0"/>
-    <w:lsdException w:name="Light List Accent 3" w:semiHidden="0" w:uiPriority="61" w:unhideWhenUsed="0"/>
-    <w:lsdException w:name="Light Grid Accent 3" w:semiHidden="0" w:uiPriority="62" w:unhideWhenUsed="0"/>
-    <w:lsdException w:name="Medium Shading 1 Accent 3" w:semiHidden="0" w:uiPriority="63" w:unhideWhenUsed="0"/>
-    <w:lsdException w:name="Medium Shading 2 Accent 3" w:semiHidden="0" w:uiPriority="64" w:unhideWhenUsed="0"/>
-    <w:lsdException w:name="Medium List 1 Accent 3" w:semiHidden="0" w:uiPriority="65" w:unhideWhenUsed="0"/>
-    <w:lsdException w:name="Medium List 2 Accent 3" w:semiHidden="0" w:uiPriority="66" w:unhideWhenUsed="0"/>
-    <w:lsdException w:name="Medium Grid 1 Accent 3" w:semiHidden="0" w:uiPriority="67" w:unhideWhenUsed="0"/>
-    <w:lsdException w:name="Medium Grid 2 Accent 3" w:semiHidden="0" w:uiPriority="68" w:unhideWhenUsed="0"/>
-    <w:lsdException w:name="Medium Grid 3 Accent 3" w:semiHidden="0" w:uiPriority="69" w:unhideWhenUsed="0"/>
-    <w:lsdException w:name="Dark List Accent 3" w:semiHidden="0" w:uiPriority="70" w:unhideWhenUsed="0"/>
-    <w:lsdException w:name="Colorful Shading Accent 3" w:semiHidden="0" w:uiPriority="71" w:unhideWhenUsed="0"/>
-    <w:lsdException w:name="Colorful List Accent 3" w:semiHidden="0" w:uiPriority="72" w:unhideWhenUsed="0"/>
-    <w:lsdException w:name="Colorful Grid Accent 3" w:semiHidden="0" w:uiPriority="73" w:unhideWhenUsed="0"/>
-    <w:lsdException w:name="Light Shading Accent 4" w:semiHidden="0" w:uiPriority="60" w:unhideWhenUsed="0"/>
-    <w:lsdException w:name="Light List Accent 4" w:semiHidden="0" w:uiPriority="61" w:unhideWhenUsed="0"/>
-    <w:lsdException w:name="Light Grid Accent 4" w:semiHidden="0" w:uiPriority="62" w:unhideWhenUsed="0"/>
-    <w:lsdException w:name="Medium Shading 1 Accent 4" w:semiHidden="0" w:uiPriority="63" w:unhideWhenUsed="0"/>
-    <w:lsdException w:name="Medium Shading 2 Accent 4" w:semiHidden="0" w:uiPriority="64" w:unhideWhenUsed="0"/>
-    <w:lsdException w:name="Medium List 1 Accent 4" w:semiHidden="0" w:uiPriority="65" w:unhideWhenUsed="0"/>
-    <w:lsdException w:name="Medium List 2 Accent 4" w:semiHidden="0" w:uiPriority="66" w:unhideWhenUsed="0"/>
-    <w:lsdException w:name="Medium Grid 1 Accent 4" w:semiHidden="0" w:uiPriority="67" w:unhideWhenUsed="0"/>
-    <w:lsdException w:name="Medium Grid 2 Accent 4" w:semiHidden="0" w:uiPriority="68" w:unhideWhenUsed="0"/>
-    <w:lsdException w:name="Medium Grid 3 Accent 4" w:semiHidden="0" w:uiPriority="69" w:unhideWhenUsed="0"/>
-    <w:lsdException w:name="Dark List Accent 4" w:semiHidden="0" w:uiPriority="70" w:unhideWhenUsed="0"/>
-    <w:lsdException w:name="Colorful Shading Accent 4" w:semiHidden="0" w:uiPriority="71" w:unhideWhenUsed="0"/>
-    <w:lsdException w:name="Colorful List Accent 4" w:semiHidden="0" w:uiPriority="72" w:unhideWhenUsed="0"/>
-    <w:lsdException w:name="Colorful Grid Accent 4" w:semiHidden="0" w:uiPriority="73" w:unhideWhenUsed="0"/>
-    <w:lsdException w:name="Light Shading Accent 5" w:semiHidden="0" w:uiPriority="60" w:unhideWhenUsed="0"/>
-    <w:lsdException w:name="Light List Accent 5" w:semiHidden="0" w:uiPriority="61" w:unhideWhenUsed="0"/>
-    <w:lsdException w:name="Light Grid Accent 5" w:semiHidden="0" w:uiPriority="62" w:unhideWhenUsed="0"/>
-    <w:lsdException w:name="Medium Shading 1 Accent 5" w:semiHidden="0" w:uiPriority="63" w:unhideWhenUsed="0"/>
-    <w:lsdException w:name="Medium Shading 2 Accent 5" w:semiHidden="0" w:uiPriority="64" w:unhideWhenUsed="0"/>
-    <w:lsdException w:name="Medium List 1 Accent 5" w:semiHidden="0" w:uiPriority="65" w:unhideWhenUsed="0"/>
-    <w:lsdException w:name="Medium List 2 Accent 5" w:semiHidden="0" w:uiPriority="66" w:unhideWhenUsed="0"/>
-    <w:lsdException w:name="Medium Grid 1 Accent 5" w:semiHidden="0" w:uiPriority="67" w:unhideWhenUsed="0"/>
-    <w:lsdException w:name="Medium Grid 2 Accent 5" w:semiHidden="0" w:uiPriority="68" w:unhideWhenUsed="0"/>
-    <w:lsdException w:name="Medium Grid 3 Accent 5" w:semiHidden="0" w:uiPriority="69" w:unhideWhenUsed="0"/>
-    <w:lsdException w:name="Dark List Accent 5" w:semiHidden="0" w:uiPriority="70" w:unhideWhenUsed="0"/>
-    <w:lsdException w:name="Colorful Shading Accent 5" w:semiHidden="0" w:uiPriority="71" w:unhideWhenUsed="0"/>
-    <w:lsdException w:name="Colorful List Accent 5" w:semiHidden="0" w:uiPriority="72" w:unhideWhenUsed="0"/>
-    <w:lsdException w:name="Colorful Grid Accent 5" w:semiHidden="0" w:uiPriority="73" w:unhideWhenUsed="0"/>
-    <w:lsdException w:name="Light Shading Accent 6" w:semiHidden="0" w:uiPriority="60" w:unhideWhenUsed="0"/>
-    <w:lsdException w:name="Light List Accent 6" w:semiHidden="0" w:uiPriority="61" w:unhideWhenUsed="0"/>
-    <w:lsdException w:name="Light Grid Accent 6" w:semiHidden="0" w:uiPriority="62" w:unhideWhenUsed="0"/>
-    <w:lsdException w:name="Medium Shading 1 Accent 6" w:semiHidden="0" w:uiPriority="63" w:unhideWhenUsed="0"/>
-    <w:lsdException w:name="Medium Shading 2 Accent 6" w:semiHidden="0" w:uiPriority="64" w:unhideWhenUsed="0"/>
-    <w:lsdException w:name="Medium List 1 Accent 6" w:semiHidden="0" w:uiPriority="65" w:unhideWhenUsed="0"/>
-    <w:lsdException w:name="Medium List 2 Accent 6" w:semiHidden="0" w:uiPriority="66" w:unhideWhenUsed="0"/>
-    <w:lsdException w:name="Medium Grid 1 Accent 6" w:semiHidden="0" w:uiPriority="67" w:unhideWhenUsed="0"/>
-    <w:lsdException w:name="Medium Grid 2 Accent 6" w:semiHidden="0" w:uiPriority="68" w:unhideWhenUsed="0"/>
-    <w:lsdException w:name="Medium Grid 3 Accent 6" w:semiHidden="0" w:uiPriority="69" w:unhideWhenUsed="0"/>
-    <w:lsdException w:name="Dark List Accent 6" w:semiHidden="0" w:uiPriority="70" w:unhideWhenUsed="0"/>
-    <w:lsdException w:name="Colorful Shading Accent 6" w:semiHidden="0" w:uiPriority="71" w:unhideWhenUsed="0"/>
-    <w:lsdException w:name="Colorful List Accent 6" w:semiHidden="0" w:uiPriority="72" w:unhideWhenUsed="0"/>
-    <w:lsdException w:name="Colorful Grid Accent 6" w:semiHidden="0" w:uiPriority="73" w:unhideWhenUsed="0"/>
-    <w:lsdException w:name="Subtle Emphasis" w:semiHidden="0" w:uiPriority="19" w:unhideWhenUsed="0" w:qFormat="1"/>
-    <w:lsdException w:name="Intense Emphasis" w:semiHidden="0" w:uiPriority="21" w:unhideWhenUsed="0" w:qFormat="1"/>
-    <w:lsdException w:name="Subtle Reference" w:semiHidden="0" w:uiPriority="31" w:unhideWhenUsed="0" w:qFormat="1"/>
-    <w:lsdException w:name="Intense Reference" w:semiHidden="0" w:uiPriority="32" w:unhideWhenUsed="0" w:qFormat="1"/>
-    <w:lsdException w:name="Book Title" w:semiHidden="0" w:uiPriority="33" w:unhideWhenUsed="0" w:qFormat="1"/>
-    <w:lsdException w:name="Bibliography" w:uiPriority="37"/>
-    <w:lsdException w:name="TOC Heading" w:uiPriority="39" w:qFormat="1"/>
-  </w:latentStyles>
-  <w:style w:type="paragraph" w:default="1" w:styleId="Normal">
-    <w:name w:val="Normal"/>
-    <w:qFormat/>
-  </w:style>
-  <w:style w:type="character" w:default="1" w:styleId="DefaultParagraphFont">
-    <w:name w:val="Default Paragraph Font"/>
-    <w:uiPriority w:val="1"/>
-    <w:semiHidden/>
-    <w:unhideWhenUsed/>
-  </w:style>
-  <w:style w:type="table" w:default="1" w:styleId="TableNormal">
-    <w:name w:val="Normal Table"/>
-    <w:uiPriority w:val="99"/>
-    <w:semiHidden/>
-    <w:unhideWhenUsed/>
-    <w:tblPr>
-      <w:tblInd w:w="0" w:type="dxa"/>
-      <w:tblCellMar>
-        <w:top w:w="0" w:type="dxa"/>
-        <w:left w:w="108" w:type="dxa"/>
-        <w:bottom w:w="0" w:type="dxa"/>
-        <w:right w:w="108" w:type="dxa"/>
-      </w:tblCellMar>
-    </w:tblPr>
-  </w:style>
-  <w:style w:type="numbering" w:default="1" w:styleId="NoList">
-    <w:name w:val="No List"/>
-    <w:uiPriority w:val="99"/>
-    <w:semiHidden/>
-    <w:unhideWhenUsed/>
-  </w:style>
-  <w:style w:type="paragraph" w:customStyle="1" w:styleId="C0CC27012477004AB7E396580D9165E6">
-    <w:name w:val="C0CC27012477004AB7E396580D9165E6"/>
-    <w:rsid w:val="004567F2"/>
-  </w:style>
-  <w:style w:type="paragraph" w:customStyle="1" w:styleId="F110B130C0EDA5478475282DB5B6B52C">
-    <w:name w:val="F110B130C0EDA5478475282DB5B6B52C"/>
-    <w:rsid w:val="004567F2"/>
-  </w:style>
-  <w:style w:type="paragraph" w:customStyle="1" w:styleId="BEF60516A77458438D11A570CC438CCE">
-    <w:name w:val="BEF60516A77458438D11A570CC438CCE"/>
-    <w:rsid w:val="004567F2"/>
-  </w:style>
-  <w:style w:type="paragraph" w:customStyle="1" w:styleId="596F0D5F0A09BC4580B581ECE53796B3">
-    <w:name w:val="596F0D5F0A09BC4580B581ECE53796B3"/>
-    <w:rsid w:val="004567F2"/>
-  </w:style>
-  <w:style w:type="paragraph" w:customStyle="1" w:styleId="77EA269BD68B86489BF3A0962A6AA592">
-    <w:name w:val="77EA269BD68B86489BF3A0962A6AA592"/>
-    <w:rsid w:val="004567F2"/>
-  </w:style>
-  <w:style w:type="paragraph" w:customStyle="1" w:styleId="7C3053A6665B8F4C8BE5E737AE93AB61">
-    <w:name w:val="7C3053A6665B8F4C8BE5E737AE93AB61"/>
-    <w:rsid w:val="004567F2"/>
-  </w:style>
-  <w:style w:type="paragraph" w:customStyle="1" w:styleId="293F6FB288680A4184903A0D426F995D">
-    <w:name w:val="293F6FB288680A4184903A0D426F995D"/>
-    <w:rsid w:val="004567F2"/>
-  </w:style>
-  <w:style w:type="paragraph" w:customStyle="1" w:styleId="A8D06E0870AC9C448F1BF33A8DC9197C">
-    <w:name w:val="A8D06E0870AC9C448F1BF33A8DC9197C"/>
-    <w:rsid w:val="004567F2"/>
-  </w:style>
-  <w:style w:type="paragraph" w:customStyle="1" w:styleId="DFEF5935F3F28C49A6C5C9294F5BE8E4">
-    <w:name w:val="DFEF5935F3F28C49A6C5C9294F5BE8E4"/>
-    <w:rsid w:val="004567F2"/>
-  </w:style>
-  <w:style w:type="paragraph" w:customStyle="1" w:styleId="BCCD1C403AA40C428D29FF4FB1B12167">
-    <w:name w:val="BCCD1C403AA40C428D29FF4FB1B12167"/>
-    <w:rsid w:val="004567F2"/>
-  </w:style>
-</w:styles>
-</file>
-
-<file path=word/glossary/stylesWithEffects.xml><?xml version="1.0" encoding="utf-8"?>
-<w:styles xmlns:wpc="http://schemas.microsoft.com/office/word/2010/wordprocessingCanvas" xmlns:mo="http://schemas.microsoft.com/office/mac/office/2008/main" xmlns:mc="http://schemas.openxmlformats.org/markup-compatibility/2006" xmlns:mv="urn:schemas-microsoft-com:mac:vml" xmlns:o="urn:schemas-microsoft-com:office:office" xmlns:r="http://schemas.openxmlformats.org/officeDocument/2006/relationships" xmlns:m="http://schemas.openxmlformats.org/officeDocument/2006/math" xmlns:v="urn:schemas-microsoft-com:vml" xmlns:wp14="http://schemas.microsoft.com/office/word/2010/wordprocessingDrawing" xmlns:wp="http://schemas.openxmlformats.org/drawingml/2006/wordprocessingDrawing" xmlns:w10="urn:schemas-microsoft-com:office:word" xmlns:w="http://schemas.openxmlformats.org/wordprocessingml/2006/main" xmlns:w14="http://schemas.microsoft.com/office/word/2010/wordml" xmlns:wpg="http://schemas.microsoft.com/office/word/2010/wordprocessingGroup" xmlns:wpi="http://schemas.microsoft.com/office/word/2010/wordprocessingInk" xmlns:wne="http://schemas.microsoft.com/office/word/2006/wordml" xmlns:wps="http://schemas.microsoft.com/office/word/2010/wordprocessingShape" mc:Ignorable="w14 wp14">
-  <w:docDefaults>
-    <w:rPrDefault>
-      <w:rPr>
-        <w:rFonts w:asciiTheme="minorHAnsi" w:eastAsiaTheme="minorEastAsia" w:hAnsiTheme="minorHAnsi" w:cstheme="minorBidi"/>
-        <w:sz w:val="24"/>
-        <w:szCs w:val="24"/>
-        <w:lang w:val="en-US" w:eastAsia="ja-JP" w:bidi="ar-SA"/>
-      </w:rPr>
-    </w:rPrDefault>
-    <w:pPrDefault/>
-  </w:docDefaults>
-  <w:latentStyles w:defLockedState="0" w:defUIPriority="99" w:defSemiHidden="1" w:defUnhideWhenUsed="1" w:defQFormat="0" w:count="276">
-    <w:lsdException w:name="Normal" w:semiHidden="0" w:uiPriority="0" w:unhideWhenUsed="0" w:qFormat="1"/>
-    <w:lsdException w:name="heading 1" w:semiHidden="0" w:uiPriority="9" w:unhideWhenUsed="0" w:qFormat="1"/>
-    <w:lsdException w:name="heading 2" w:uiPriority="9" w:qFormat="1"/>
-    <w:lsdException w:name="heading 3" w:uiPriority="9" w:qFormat="1"/>
-    <w:lsdException w:name="heading 4" w:uiPriority="9" w:qFormat="1"/>
-    <w:lsdException w:name="heading 5" w:uiPriority="9" w:qFormat="1"/>
-    <w:lsdException w:name="heading 6" w:uiPriority="9" w:qFormat="1"/>
-    <w:lsdException w:name="heading 7" w:uiPriority="9" w:qFormat="1"/>
-    <w:lsdException w:name="heading 8" w:uiPriority="9" w:qFormat="1"/>
-    <w:lsdException w:name="heading 9" w:uiPriority="9" w:qFormat="1"/>
-    <w:lsdException w:name="toc 1" w:uiPriority="39"/>
-    <w:lsdException w:name="toc 2" w:uiPriority="39"/>
-    <w:lsdException w:name="toc 3" w:uiPriority="39"/>
-    <w:lsdException w:name="toc 4" w:uiPriority="39"/>
-    <w:lsdException w:name="toc 5" w:uiPriority="39"/>
-    <w:lsdException w:name="toc 6" w:uiPriority="39"/>
-    <w:lsdException w:name="toc 7" w:uiPriority="39"/>
-    <w:lsdException w:name="toc 8" w:uiPriority="39"/>
-    <w:lsdException w:name="toc 9" w:uiPriority="39"/>
-    <w:lsdException w:name="caption" w:uiPriority="35" w:qFormat="1"/>
-    <w:lsdException w:name="Title" w:semiHidden="0" w:uiPriority="10" w:unhideWhenUsed="0" w:qFormat="1"/>
-    <w:lsdException w:name="Default Paragraph Font" w:uiPriority="1"/>
-    <w:lsdException w:name="Subtitle" w:semiHidden="0" w:uiPriority="11" w:unhideWhenUsed="0" w:qFormat="1"/>
-    <w:lsdException w:name="Strong" w:semiHidden="0" w:uiPriority="22" w:unhideWhenUsed="0" w:qFormat="1"/>
-    <w:lsdException w:name="Emphasis" w:semiHidden="0" w:uiPriority="20" w:unhideWhenUsed="0" w:qFormat="1"/>
-    <w:lsdException w:name="Table Grid" w:semiHidden="0" w:uiPriority="59" w:unhideWhenUsed="0"/>
-    <w:lsdException w:name="Placeholder Text" w:unhideWhenUsed="0"/>
-    <w:lsdException w:name="No Spacing" w:semiHidden="0" w:uiPriority="1" w:unhideWhenUsed="0" w:qFormat="1"/>
-    <w:lsdException w:name="Light Shading" w:semiHidden="0" w:uiPriority="60" w:unhideWhenUsed="0"/>
-    <w:lsdException w:name="Light List" w:semiHidden="0" w:uiPriority="61" w:unhideWhenUsed="0"/>
-    <w:lsdException w:name="Light Grid" w:semiHidden="0" w:uiPriority="62" w:unhideWhenUsed="0"/>
-    <w:lsdException w:name="Medium Shading 1" w:semiHidden="0" w:uiPriority="63" w:unhideWhenUsed="0"/>
-    <w:lsdException w:name="Medium Shading 2" w:semiHidden="0" w:uiPriority="64" w:unhideWhenUsed="0"/>
-    <w:lsdException w:name="Medium List 1" w:semiHidden="0" w:uiPriority="65" w:unhideWhenUsed="0"/>
-    <w:lsdException w:name="Medium List 2" w:semiHidden="0" w:uiPriority="66" w:unhideWhenUsed="0"/>
-    <w:lsdException w:name="Medium Grid 1" w:semiHidden="0" w:uiPriority="67" w:unhideWhenUsed="0"/>
-    <w:lsdException w:name="Medium Grid 2" w:semiHidden="0" w:uiPriority="68" w:unhideWhenUsed="0"/>
-    <w:lsdException w:name="Medium Grid 3" w:semiHidden="0" w:uiPriority="69" w:unhideWhenUsed="0"/>
-    <w:lsdException w:name="Dark List" w:semiHidden="0" w:uiPriority="70" w:unhideWhenUsed="0"/>
-    <w:lsdException w:name="Colorful Shading" w:semiHidden="0" w:uiPriority="71" w:unhideWhenUsed="0"/>
-    <w:lsdException w:name="Colorful List" w:semiHidden="0" w:uiPriority="72" w:unhideWhenUsed="0"/>
-    <w:lsdException w:name="Colorful Grid" w:semiHidden="0" w:uiPriority="73" w:unhideWhenUsed="0"/>
-    <w:lsdException w:name="Light Shading Accent 1" w:semiHidden="0" w:uiPriority="60" w:unhideWhenUsed="0"/>
-    <w:lsdException w:name="Light List Accent 1" w:semiHidden="0" w:uiPriority="61" w:unhideWhenUsed="0"/>
-    <w:lsdException w:name="Light Grid Accent 1" w:semiHidden="0" w:uiPriority="62" w:unhideWhenUsed="0"/>
-    <w:lsdException w:name="Medium Shading 1 Accent 1" w:semiHidden="0" w:uiPriority="63" w:unhideWhenUsed="0"/>
-    <w:lsdException w:name="Medium Shading 2 Accent 1" w:semiHidden="0" w:uiPriority="64" w:unhideWhenUsed="0"/>
-    <w:lsdException w:name="Medium List 1 Accent 1" w:semiHidden="0" w:uiPriority="65" w:unhideWhenUsed="0"/>
-    <w:lsdException w:name="Revision" w:unhideWhenUsed="0"/>
-    <w:lsdException w:name="List Paragraph" w:semiHidden="0" w:uiPriority="34" w:unhideWhenUsed="0" w:qFormat="1"/>
-    <w:lsdException w:name="Quote" w:semiHidden="0" w:uiPriority="29" w:unhideWhenUsed="0" w:qFormat="1"/>
-    <w:lsdException w:name="Intense Quote" w:semiHidden="0" w:uiPriority="30" w:unhideWhenUsed="0" w:qFormat="1"/>
-    <w:lsdException w:name="Medium List 2 Accent 1" w:semiHidden="0" w:uiPriority="66" w:unhideWhenUsed="0"/>
-    <w:lsdException w:name="Medium Grid 1 Accent 1" w:semiHidden="0" w:uiPriority="67" w:unhideWhenUsed="0"/>
-    <w:lsdException w:name="Medium Grid 2 Accent 1" w:semiHidden="0" w:uiPriority="68" w:unhideWhenUsed="0"/>
-    <w:lsdException w:name="Medium Grid 3 Accent 1" w:semiHidden="0" w:uiPriority="69" w:unhideWhenUsed="0"/>
-    <w:lsdException w:name="Dark List Accent 1" w:semiHidden="0" w:uiPriority="70" w:unhideWhenUsed="0"/>
-    <w:lsdException w:name="Colorful Shading Accent 1" w:semiHidden="0" w:uiPriority="71" w:unhideWhenUsed="0"/>
-    <w:lsdException w:name="Colorful List Accent 1" w:semiHidden="0" w:uiPriority="72" w:unhideWhenUsed="0"/>
-    <w:lsdException w:name="Colorful Grid Accent 1" w:semiHidden="0" w:uiPriority="73" w:unhideWhenUsed="0"/>
-    <w:lsdException w:name="Light Shading Accent 2" w:semiHidden="0" w:uiPriority="60" w:unhideWhenUsed="0"/>
-    <w:lsdException w:name="Light List Accent 2" w:semiHidden="0" w:uiPriority="61" w:unhideWhenUsed="0"/>
-    <w:lsdException w:name="Light Grid Accent 2" w:semiHidden="0" w:uiPriority="62" w:unhideWhenUsed="0"/>
-    <w:lsdException w:name="Medium Shading 1 Accent 2" w:semiHidden="0" w:uiPriority="63" w:unhideWhenUsed="0"/>
-    <w:lsdException w:name="Medium Shading 2 Accent 2" w:semiHidden="0" w:uiPriority="64" w:unhideWhenUsed="0"/>
-    <w:lsdException w:name="Medium List 1 Accent 2" w:semiHidden="0" w:uiPriority="65" w:unhideWhenUsed="0"/>
-    <w:lsdException w:name="Medium List 2 Accent 2" w:semiHidden="0" w:uiPriority="66" w:unhideWhenUsed="0"/>
-    <w:lsdException w:name="Medium Grid 1 Accent 2" w:semiHidden="0" w:uiPriority="67" w:unhideWhenUsed="0"/>
-    <w:lsdException w:name="Medium Grid 2 Accent 2" w:semiHidden="0" w:uiPriority="68" w:unhideWhenUsed="0"/>
-    <w:lsdException w:name="Medium Grid 3 Accent 2" w:semiHidden="0" w:uiPriority="69" w:unhideWhenUsed="0"/>
-    <w:lsdException w:name="Dark List Accent 2" w:semiHidden="0" w:uiPriority="70" w:unhideWhenUsed="0"/>
-    <w:lsdException w:name="Colorful Shading Accent 2" w:semiHidden="0" w:uiPriority="71" w:unhideWhenUsed="0"/>
-    <w:lsdException w:name="Colorful List Accent 2" w:semiHidden="0" w:uiPriority="72" w:unhideWhenUsed="0"/>
-    <w:lsdException w:name="Colorful Grid Accent 2" w:semiHidden="0" w:uiPriority="73" w:unhideWhenUsed="0"/>
-    <w:lsdException w:name="Light Shading Accent 3" w:semiHidden="0" w:uiPriority="60" w:unhideWhenUsed="0"/>
-    <w:lsdException w:name="Light List Accent 3" w:semiHidden="0" w:uiPriority="61" w:unhideWhenUsed="0"/>
-    <w:lsdException w:name="Light Grid Accent 3" w:semiHidden="0" w:uiPriority="62" w:unhideWhenUsed="0"/>
-    <w:lsdException w:name="Medium Shading 1 Accent 3" w:semiHidden="0" w:uiPriority="63" w:unhideWhenUsed="0"/>
-    <w:lsdException w:name="Medium Shading 2 Accent 3" w:semiHidden="0" w:uiPriority="64" w:unhideWhenUsed="0"/>
-    <w:lsdException w:name="Medium List 1 Accent 3" w:semiHidden="0" w:uiPriority="65" w:unhideWhenUsed="0"/>
-    <w:lsdException w:name="Medium List 2 Accent 3" w:semiHidden="0" w:uiPriority="66" w:unhideWhenUsed="0"/>
-    <w:lsdException w:name="Medium Grid 1 Accent 3" w:semiHidden="0" w:uiPriority="67" w:unhideWhenUsed="0"/>
-    <w:lsdException w:name="Medium Grid 2 Accent 3" w:semiHidden="0" w:uiPriority="68" w:unhideWhenUsed="0"/>
-    <w:lsdException w:name="Medium Grid 3 Accent 3" w:semiHidden="0" w:uiPriority="69" w:unhideWhenUsed="0"/>
-    <w:lsdException w:name="Dark List Accent 3" w:semiHidden="0" w:uiPriority="70" w:unhideWhenUsed="0"/>
-    <w:lsdException w:name="Colorful Shading Accent 3" w:semiHidden="0" w:uiPriority="71" w:unhideWhenUsed="0"/>
-    <w:lsdException w:name="Colorful List Accent 3" w:semiHidden="0" w:uiPriority="72" w:unhideWhenUsed="0"/>
-    <w:lsdException w:name="Colorful Grid Accent 3" w:semiHidden="0" w:uiPriority="73" w:unhideWhenUsed="0"/>
-    <w:lsdException w:name="Light Shading Accent 4" w:semiHidden="0" w:uiPriority="60" w:unhideWhenUsed="0"/>
-    <w:lsdException w:name="Light List Accent 4" w:semiHidden="0" w:uiPriority="61" w:unhideWhenUsed="0"/>
-    <w:lsdException w:name="Light Grid Accent 4" w:semiHidden="0" w:uiPriority="62" w:unhideWhenUsed="0"/>
-    <w:lsdException w:name="Medium Shading 1 Accent 4" w:semiHidden="0" w:uiPriority="63" w:unhideWhenUsed="0"/>
-    <w:lsdException w:name="Medium Shading 2 Accent 4" w:semiHidden="0" w:uiPriority="64" w:unhideWhenUsed="0"/>
-    <w:lsdException w:name="Medium List 1 Accent 4" w:semiHidden="0" w:uiPriority="65" w:unhideWhenUsed="0"/>
-    <w:lsdException w:name="Medium List 2 Accent 4" w:semiHidden="0" w:uiPriority="66" w:unhideWhenUsed="0"/>
-    <w:lsdException w:name="Medium Grid 1 Accent 4" w:semiHidden="0" w:uiPriority="67" w:unhideWhenUsed="0"/>
-    <w:lsdException w:name="Medium Grid 2 Accent 4" w:semiHidden="0" w:uiPriority="68" w:unhideWhenUsed="0"/>
-    <w:lsdException w:name="Medium Grid 3 Accent 4" w:semiHidden="0" w:uiPriority="69" w:unhideWhenUsed="0"/>
-    <w:lsdException w:name="Dark List Accent 4" w:semiHidden="0" w:uiPriority="70" w:unhideWhenUsed="0"/>
-    <w:lsdException w:name="Colorful Shading Accent 4" w:semiHidden="0" w:uiPriority="71" w:unhideWhenUsed="0"/>
-    <w:lsdException w:name="Colorful List Accent 4" w:semiHidden="0" w:uiPriority="72" w:unhideWhenUsed="0"/>
-    <w:lsdException w:name="Colorful Grid Accent 4" w:semiHidden="0" w:uiPriority="73" w:unhideWhenUsed="0"/>
-    <w:lsdException w:name="Light Shading Accent 5" w:semiHidden="0" w:uiPriority="60" w:unhideWhenUsed="0"/>
-    <w:lsdException w:name="Light List Accent 5" w:semiHidden="0" w:uiPriority="61" w:unhideWhenUsed="0"/>
-    <w:lsdException w:name="Light Grid Accent 5" w:semiHidden="0" w:uiPriority="62" w:unhideWhenUsed="0"/>
-    <w:lsdException w:name="Medium Shading 1 Accent 5" w:semiHidden="0" w:uiPriority="63" w:unhideWhenUsed="0"/>
-    <w:lsdException w:name="Medium Shading 2 Accent 5" w:semiHidden="0" w:uiPriority="64" w:unhideWhenUsed="0"/>
-    <w:lsdException w:name="Medium List 1 Accent 5" w:semiHidden="0" w:uiPriority="65" w:unhideWhenUsed="0"/>
-    <w:lsdException w:name="Medium List 2 Accent 5" w:semiHidden="0" w:uiPriority="66" w:unhideWhenUsed="0"/>
-    <w:lsdException w:name="Medium Grid 1 Accent 5" w:semiHidden="0" w:uiPriority="67" w:unhideWhenUsed="0"/>
-    <w:lsdException w:name="Medium Grid 2 Accent 5" w:semiHidden="0" w:uiPriority="68" w:unhideWhenUsed="0"/>
-    <w:lsdException w:name="Medium Grid 3 Accent 5" w:semiHidden="0" w:uiPriority="69" w:unhideWhenUsed="0"/>
-    <w:lsdException w:name="Dark List Accent 5" w:semiHidden="0" w:uiPriority="70" w:unhideWhenUsed="0"/>
-    <w:lsdException w:name="Colorful Shading Accent 5" w:semiHidden="0" w:uiPriority="71" w:unhideWhenUsed="0"/>
-    <w:lsdException w:name="Colorful List Accent 5" w:semiHidden="0" w:uiPriority="72" w:unhideWhenUsed="0"/>
-    <w:lsdException w:name="Colorful Grid Accent 5" w:semiHidden="0" w:uiPriority="73" w:unhideWhenUsed="0"/>
-    <w:lsdException w:name="Light Shading Accent 6" w:semiHidden="0" w:uiPriority="60" w:unhideWhenUsed="0"/>
-    <w:lsdException w:name="Light List Accent 6" w:semiHidden="0" w:uiPriority="61" w:unhideWhenUsed="0"/>
-    <w:lsdException w:name="Light Grid Accent 6" w:semiHidden="0" w:uiPriority="62" w:unhideWhenUsed="0"/>
-    <w:lsdException w:name="Medium Shading 1 Accent 6" w:semiHidden="0" w:uiPriority="63" w:unhideWhenUsed="0"/>
-    <w:lsdException w:name="Medium Shading 2 Accent 6" w:semiHidden="0" w:uiPriority="64" w:unhideWhenUsed="0"/>
-    <w:lsdException w:name="Medium List 1 Accent 6" w:semiHidden="0" w:uiPriority="65" w:unhideWhenUsed="0"/>
-    <w:lsdException w:name="Medium List 2 Accent 6" w:semiHidden="0" w:uiPriority="66" w:unhideWhenUsed="0"/>
-    <w:lsdException w:name="Medium Grid 1 Accent 6" w:semiHidden="0" w:uiPriority="67" w:unhideWhenUsed="0"/>
-    <w:lsdException w:name="Medium Grid 2 Accent 6" w:semiHidden="0" w:uiPriority="68" w:unhideWhenUsed="0"/>
-    <w:lsdException w:name="Medium Grid 3 Accent 6" w:semiHidden="0" w:uiPriority="69" w:unhideWhenUsed="0"/>
-    <w:lsdException w:name="Dark List Accent 6" w:semiHidden="0" w:uiPriority="70" w:unhideWhenUsed="0"/>
-    <w:lsdException w:name="Colorful Shading Accent 6" w:semiHidden="0" w:uiPriority="71" w:unhideWhenUsed="0"/>
-    <w:lsdException w:name="Colorful List Accent 6" w:semiHidden="0" w:uiPriority="72" w:unhideWhenUsed="0"/>
-    <w:lsdException w:name="Colorful Grid Accent 6" w:semiHidden="0" w:uiPriority="73" w:unhideWhenUsed="0"/>
-    <w:lsdException w:name="Subtle Emphasis" w:semiHidden="0" w:uiPriority="19" w:unhideWhenUsed="0" w:qFormat="1"/>
-    <w:lsdException w:name="Intense Emphasis" w:semiHidden="0" w:uiPriority="21" w:unhideWhenUsed="0" w:qFormat="1"/>
-    <w:lsdException w:name="Subtle Reference" w:semiHidden="0" w:uiPriority="31" w:unhideWhenUsed="0" w:qFormat="1"/>
-    <w:lsdException w:name="Intense Reference" w:semiHidden="0" w:uiPriority="32" w:unhideWhenUsed="0" w:qFormat="1"/>
-    <w:lsdException w:name="Book Title" w:semiHidden="0" w:uiPriority="33" w:unhideWhenUsed="0" w:qFormat="1"/>
-    <w:lsdException w:name="Bibliography" w:uiPriority="37"/>
-    <w:lsdException w:name="TOC Heading" w:uiPriority="39" w:qFormat="1"/>
-  </w:latentStyles>
-  <w:style w:type="paragraph" w:default="1" w:styleId="Normal">
-    <w:name w:val="Normal"/>
-    <w:qFormat/>
-  </w:style>
-  <w:style w:type="character" w:default="1" w:styleId="DefaultParagraphFont">
-    <w:name w:val="Default Paragraph Font"/>
-    <w:uiPriority w:val="1"/>
-    <w:semiHidden/>
-    <w:unhideWhenUsed/>
-  </w:style>
-  <w:style w:type="table" w:default="1" w:styleId="TableNormal">
-    <w:name w:val="Normal Table"/>
-    <w:uiPriority w:val="99"/>
-    <w:semiHidden/>
-    <w:unhideWhenUsed/>
-    <w:tblPr>
-      <w:tblInd w:w="0" w:type="dxa"/>
-      <w:tblCellMar>
-        <w:top w:w="0" w:type="dxa"/>
-        <w:left w:w="108" w:type="dxa"/>
-        <w:bottom w:w="0" w:type="dxa"/>
-        <w:right w:w="108" w:type="dxa"/>
-      </w:tblCellMar>
-    </w:tblPr>
-  </w:style>
-  <w:style w:type="numbering" w:default="1" w:styleId="NoList">
-    <w:name w:val="No List"/>
-    <w:uiPriority w:val="99"/>
-    <w:semiHidden/>
-    <w:unhideWhenUsed/>
-  </w:style>
-  <w:style w:type="paragraph" w:customStyle="1" w:styleId="C0CC27012477004AB7E396580D9165E6">
-    <w:name w:val="C0CC27012477004AB7E396580D9165E6"/>
-    <w:rsid w:val="004567F2"/>
-  </w:style>
-  <w:style w:type="paragraph" w:customStyle="1" w:styleId="F110B130C0EDA5478475282DB5B6B52C">
-    <w:name w:val="F110B130C0EDA5478475282DB5B6B52C"/>
-    <w:rsid w:val="004567F2"/>
-  </w:style>
-  <w:style w:type="paragraph" w:customStyle="1" w:styleId="BEF60516A77458438D11A570CC438CCE">
-    <w:name w:val="BEF60516A77458438D11A570CC438CCE"/>
-    <w:rsid w:val="004567F2"/>
-  </w:style>
-  <w:style w:type="paragraph" w:customStyle="1" w:styleId="596F0D5F0A09BC4580B581ECE53796B3">
-    <w:name w:val="596F0D5F0A09BC4580B581ECE53796B3"/>
-    <w:rsid w:val="004567F2"/>
-  </w:style>
-  <w:style w:type="paragraph" w:customStyle="1" w:styleId="77EA269BD68B86489BF3A0962A6AA592">
-    <w:name w:val="77EA269BD68B86489BF3A0962A6AA592"/>
-    <w:rsid w:val="004567F2"/>
-  </w:style>
-  <w:style w:type="paragraph" w:customStyle="1" w:styleId="7C3053A6665B8F4C8BE5E737AE93AB61">
-    <w:name w:val="7C3053A6665B8F4C8BE5E737AE93AB61"/>
-    <w:rsid w:val="004567F2"/>
-  </w:style>
-  <w:style w:type="paragraph" w:customStyle="1" w:styleId="293F6FB288680A4184903A0D426F995D">
-    <w:name w:val="293F6FB288680A4184903A0D426F995D"/>
-    <w:rsid w:val="004567F2"/>
-  </w:style>
-  <w:style w:type="paragraph" w:customStyle="1" w:styleId="A8D06E0870AC9C448F1BF33A8DC9197C">
-    <w:name w:val="A8D06E0870AC9C448F1BF33A8DC9197C"/>
-    <w:rsid w:val="004567F2"/>
-  </w:style>
-  <w:style w:type="paragraph" w:customStyle="1" w:styleId="DFEF5935F3F28C49A6C5C9294F5BE8E4">
-    <w:name w:val="DFEF5935F3F28C49A6C5C9294F5BE8E4"/>
-    <w:rsid w:val="004567F2"/>
-  </w:style>
-  <w:style w:type="paragraph" w:customStyle="1" w:styleId="BCCD1C403AA40C428D29FF4FB1B12167">
-    <w:name w:val="BCCD1C403AA40C428D29FF4FB1B12167"/>
-    <w:rsid w:val="004567F2"/>
-  </w:style>
-</w:styles>
-</file>
-
-<file path=word/glossary/webSettings.xml><?xml version="1.0" encoding="utf-8"?>
-<w:webSettings xmlns:mc="http://schemas.openxmlformats.org/markup-compatibility/2006" xmlns:r="http://schemas.openxmlformats.org/officeDocument/2006/relationships" xmlns:w="http://schemas.openxmlformats.org/wordprocessingml/2006/main" xmlns:w14="http://schemas.microsoft.com/office/word/2010/wordml" mc:Ignorable="w14">
-  <w:allowPNG/>
-  <w:doNotSaveAsSingleFile/>
-</w:webSettings>
-</file>
-
 <file path=word/theme/theme1.xml><?xml version="1.0" encoding="utf-8"?>
 <a:theme xmlns:a="http://schemas.openxmlformats.org/drawingml/2006/main" name="Office Theme">
   <a:themeElements>
@@ -11180,7 +11459,7 @@
 </file>
 
 <file path=customXml/itemProps1.xml><?xml version="1.0" encoding="utf-8"?>
-<ds:datastoreItem xmlns:ds="http://schemas.openxmlformats.org/officeDocument/2006/customXml" ds:itemID="{B826DB10-175D-C742-9965-D149129A119B}">
+<ds:datastoreItem xmlns:ds="http://schemas.openxmlformats.org/officeDocument/2006/customXml" ds:itemID="{603851F1-7016-4501-9A83-67ACAB2D4452}">
   <ds:schemaRefs>
     <ds:schemaRef ds:uri="http://schemas.openxmlformats.org/officeDocument/2006/bibliography"/>
   </ds:schemaRefs>

</xml_diff>

<commit_message>
Issue 12 - Applied user submitted patch for supporting binary entity content by use of a "binary" attribute on the entity node. - Updated documentation to describe the new entity attribute
</commit_message>
<xml_diff>
--- a/ant-http/trunk/resources/doc/readme.docx
+++ b/ant-http/trunk/resources/doc/readme.docx
@@ -2,8 +2,6 @@
 <file path=word/document.xml><?xml version="1.0" encoding="utf-8"?>
 <w:document xmlns:wpc="http://schemas.microsoft.com/office/word/2010/wordprocessingCanvas" xmlns:mc="http://schemas.openxmlformats.org/markup-compatibility/2006" xmlns:o="urn:schemas-microsoft-com:office:office" xmlns:r="http://schemas.openxmlformats.org/officeDocument/2006/relationships" xmlns:m="http://schemas.openxmlformats.org/officeDocument/2006/math" xmlns:v="urn:schemas-microsoft-com:vml" xmlns:wp14="http://schemas.microsoft.com/office/word/2010/wordprocessingDrawing" xmlns:wp="http://schemas.openxmlformats.org/drawingml/2006/wordprocessingDrawing" xmlns:w10="urn:schemas-microsoft-com:office:word" xmlns:w="http://schemas.openxmlformats.org/wordprocessingml/2006/main" xmlns:w14="http://schemas.microsoft.com/office/word/2010/wordml" xmlns:wpg="http://schemas.microsoft.com/office/word/2010/wordprocessingGroup" xmlns:wpi="http://schemas.microsoft.com/office/word/2010/wordprocessingInk" xmlns:wne="http://schemas.microsoft.com/office/word/2006/wordml" xmlns:wps="http://schemas.microsoft.com/office/word/2010/wordprocessingShape" mc:Ignorable="w14 wp14">
   <w:body>
-    <w:bookmarkStart w:id="0" w:name="_GoBack" w:displacedByCustomXml="next"/>
-    <w:bookmarkEnd w:id="0" w:displacedByCustomXml="next"/>
     <w:sdt>
       <w:sdtPr>
         <w:rPr>
@@ -928,12 +926,12 @@
       <w:r>
         <w:br w:type="page"/>
       </w:r>
-      <w:bookmarkStart w:id="1" w:name="_Toc161763076"/>
+      <w:bookmarkStart w:id="0" w:name="_Toc161763076"/>
       <w:r>
         <w:lastRenderedPageBreak/>
         <w:t>Overview</w:t>
       </w:r>
-      <w:bookmarkEnd w:id="1"/>
+      <w:bookmarkEnd w:id="0"/>
     </w:p>
     <w:p>
       <w:pPr>
@@ -970,11 +968,11 @@
       <w:pPr>
         <w:pStyle w:val="Heading1"/>
       </w:pPr>
-      <w:bookmarkStart w:id="2" w:name="_Toc161763077"/>
+      <w:bookmarkStart w:id="1" w:name="_Toc161763077"/>
       <w:r>
         <w:t>License</w:t>
       </w:r>
-      <w:bookmarkEnd w:id="2"/>
+      <w:bookmarkEnd w:id="1"/>
     </w:p>
     <w:p>
       <w:r>
@@ -998,11 +996,11 @@
       <w:pPr>
         <w:pStyle w:val="Heading1"/>
       </w:pPr>
-      <w:bookmarkStart w:id="3" w:name="_Toc161763078"/>
+      <w:bookmarkStart w:id="2" w:name="_Toc161763078"/>
       <w:r>
         <w:t>Features</w:t>
       </w:r>
-      <w:bookmarkEnd w:id="3"/>
+      <w:bookmarkEnd w:id="2"/>
     </w:p>
     <w:p>
       <w:r>
@@ -1140,18 +1138,18 @@
       <w:r>
         <w:br w:type="page"/>
       </w:r>
-      <w:bookmarkStart w:id="4" w:name="_Toc161763079"/>
+      <w:bookmarkStart w:id="3" w:name="_Toc161763079"/>
       <w:r>
         <w:lastRenderedPageBreak/>
         <w:t>Ant task XML elements</w:t>
       </w:r>
-      <w:bookmarkEnd w:id="4"/>
+      <w:bookmarkEnd w:id="3"/>
     </w:p>
     <w:p>
       <w:pPr>
         <w:pStyle w:val="Heading2"/>
       </w:pPr>
-      <w:bookmarkStart w:id="5" w:name="_Toc161763080"/>
+      <w:bookmarkStart w:id="4" w:name="_Toc161763080"/>
       <w:r>
         <w:t>&lt;</w:t>
       </w:r>
@@ -1163,7 +1161,7 @@
       <w:r>
         <w:t>&gt;</w:t>
       </w:r>
-      <w:bookmarkEnd w:id="5"/>
+      <w:bookmarkEnd w:id="4"/>
     </w:p>
     <w:p>
       <w:pPr>
@@ -1172,7 +1170,7 @@
       <w:r>
         <w:tab/>
       </w:r>
-      <w:bookmarkStart w:id="6" w:name="_Toc161763081"/>
+      <w:bookmarkStart w:id="5" w:name="_Toc161763081"/>
       <w:proofErr w:type="gramStart"/>
       <w:r>
         <w:t>supported</w:t>
@@ -1184,7 +1182,7 @@
       <w:r>
         <w:t>parameters</w:t>
       </w:r>
-      <w:bookmarkEnd w:id="6"/>
+      <w:bookmarkEnd w:id="5"/>
     </w:p>
     <w:tbl>
       <w:tblPr>
@@ -2318,12 +2316,12 @@
       <w:r>
         <w:tab/>
       </w:r>
-      <w:bookmarkStart w:id="7" w:name="_Toc161763082"/>
+      <w:bookmarkStart w:id="6" w:name="_Toc161763082"/>
       <w:proofErr w:type="gramStart"/>
       <w:r>
         <w:t>example</w:t>
       </w:r>
-      <w:bookmarkEnd w:id="7"/>
+      <w:bookmarkEnd w:id="6"/>
       <w:proofErr w:type="gramEnd"/>
     </w:p>
     <w:p>
@@ -2366,7 +2364,7 @@
                         <a:effectLst/>
                         <a:extLst>
                           <a:ext uri="{C572A759-6A51-4108-AA02-DFA0A04FC94B}">
-                            <ma14:wrappingTextBoxFlag xmlns="" xmlns:mo="http://schemas.microsoft.com/office/mac/office/2008/main" xmlns:mv="urn:schemas-microsoft-com:mac:vml" xmlns:o="urn:schemas-microsoft-com:office:office" xmlns:v="urn:schemas-microsoft-com:vml" xmlns:w10="urn:schemas-microsoft-com:office:word" xmlns:w="http://schemas.openxmlformats.org/wordprocessingml/2006/main" xmlns:ma14="http://schemas.microsoft.com/office/mac/drawingml/2011/main"/>
+                            <ma14:wrappingTextBoxFlag xmlns:ma14="http://schemas.microsoft.com/office/mac/drawingml/2011/main" xmlns:w="http://schemas.openxmlformats.org/wordprocessingml/2006/main" xmlns:w10="urn:schemas-microsoft-com:office:word" xmlns:v="urn:schemas-microsoft-com:vml" xmlns:o="urn:schemas-microsoft-com:office:office" xmlns:mv="urn:schemas-microsoft-com:mac:vml" xmlns:mo="http://schemas.microsoft.com/office/mac/office/2008/main" xmlns=""/>
                           </a:ext>
                         </a:extLst>
                       </wps:spPr>
@@ -2528,7 +2526,7 @@
               </wp:anchor>
             </w:drawing>
           </mc:Choice>
-          <mc:Fallback xmlns:mo="http://schemas.microsoft.com/office/mac/office/2008/main" xmlns:mv="urn:schemas-microsoft-com:mac:vml">
+          <mc:Fallback xmlns:mv="urn:schemas-microsoft-com:mac:vml" xmlns:mo="http://schemas.microsoft.com/office/mac/office/2008/main">
             <w:pict>
               <v:shapetype id="_x0000_t202" coordsize="21600,21600" o:spt="202" path="m0,0l0,21600,21600,21600,21600,0xe">
                 <v:stroke joinstyle="miter"/>
@@ -2571,7 +2569,7 @@
       <w:pPr>
         <w:pStyle w:val="Heading2"/>
       </w:pPr>
-      <w:bookmarkStart w:id="8" w:name="_Toc161763083"/>
+      <w:bookmarkStart w:id="7" w:name="_Toc161763083"/>
       <w:r>
         <w:t>&lt;</w:t>
       </w:r>
@@ -2583,7 +2581,7 @@
       <w:r>
         <w:t>&gt; nested elements</w:t>
       </w:r>
-      <w:bookmarkEnd w:id="8"/>
+      <w:bookmarkEnd w:id="7"/>
     </w:p>
     <w:p>
       <w:pPr>
@@ -2592,7 +2590,7 @@
       <w:r>
         <w:tab/>
       </w:r>
-      <w:bookmarkStart w:id="9" w:name="_Toc161763084"/>
+      <w:bookmarkStart w:id="8" w:name="_Toc161763084"/>
       <w:r>
         <w:t>&lt;</w:t>
       </w:r>
@@ -2604,7 +2602,7 @@
       <w:r>
         <w:t>&gt;</w:t>
       </w:r>
-      <w:bookmarkEnd w:id="9"/>
+      <w:bookmarkEnd w:id="8"/>
     </w:p>
     <w:p>
       <w:pPr>
@@ -3021,7 +3019,7 @@
                         <a:effectLst/>
                         <a:extLst>
                           <a:ext uri="{C572A759-6A51-4108-AA02-DFA0A04FC94B}">
-                            <ma14:wrappingTextBoxFlag xmlns="" xmlns:mo="http://schemas.microsoft.com/office/mac/office/2008/main" xmlns:mv="urn:schemas-microsoft-com:mac:vml" xmlns:o="urn:schemas-microsoft-com:office:office" xmlns:v="urn:schemas-microsoft-com:vml" xmlns:w10="urn:schemas-microsoft-com:office:word" xmlns:w="http://schemas.openxmlformats.org/wordprocessingml/2006/main" xmlns:ma14="http://schemas.microsoft.com/office/mac/drawingml/2011/main"/>
+                            <ma14:wrappingTextBoxFlag xmlns:ma14="http://schemas.microsoft.com/office/mac/drawingml/2011/main" xmlns:w="http://schemas.openxmlformats.org/wordprocessingml/2006/main" xmlns:w10="urn:schemas-microsoft-com:office:word" xmlns:v="urn:schemas-microsoft-com:vml" xmlns:o="urn:schemas-microsoft-com:office:office" xmlns:mv="urn:schemas-microsoft-com:mac:vml" xmlns:mo="http://schemas.microsoft.com/office/mac/office/2008/main" xmlns=""/>
                           </a:ext>
                         </a:extLst>
                       </wps:spPr>
@@ -3145,7 +3143,7 @@
               </wp:anchor>
             </w:drawing>
           </mc:Choice>
-          <mc:Fallback xmlns:mo="http://schemas.microsoft.com/office/mac/office/2008/main" xmlns:mv="urn:schemas-microsoft-com:mac:vml">
+          <mc:Fallback xmlns:mv="urn:schemas-microsoft-com:mac:vml" xmlns:mo="http://schemas.microsoft.com/office/mac/office/2008/main">
             <w:pict>
               <v:shape id="Text Box 6" o:spid="_x0000_s1027" type="#_x0000_t202" style="position:absolute;margin-left:63pt;margin-top:3.95pt;width:450pt;height:1in;z-index:251661312;visibility:visible;mso-wrap-style:square;mso-height-percent:0;mso-wrap-distance-left:9pt;mso-wrap-distance-top:0;mso-wrap-distance-right:9pt;mso-wrap-distance-bottom:0;mso-position-horizontal:absolute;mso-position-horizontal-relative:text;mso-position-vertical:absolute;mso-position-vertical-relative:text;mso-height-percent:0;mso-height-relative:margin;v-text-anchor:top" o:gfxdata="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" filled="f" stroked="f">
                 <v:textbox>
@@ -3216,7 +3214,7 @@
         <w:lastRenderedPageBreak/>
         <w:tab/>
       </w:r>
-      <w:bookmarkStart w:id="10" w:name="_Toc161763085"/>
+      <w:bookmarkStart w:id="9" w:name="_Toc161763085"/>
       <w:r>
         <w:t>&lt;</w:t>
       </w:r>
@@ -3230,7 +3228,7 @@
       <w:r>
         <w:t>&gt;</w:t>
       </w:r>
-      <w:bookmarkEnd w:id="10"/>
+      <w:bookmarkEnd w:id="9"/>
     </w:p>
     <w:p>
       <w:pPr>
@@ -3669,7 +3667,7 @@
                         <a:effectLst/>
                         <a:extLst>
                           <a:ext uri="{C572A759-6A51-4108-AA02-DFA0A04FC94B}">
-                            <ma14:wrappingTextBoxFlag xmlns="" xmlns:mo="http://schemas.microsoft.com/office/mac/office/2008/main" xmlns:mv="urn:schemas-microsoft-com:mac:vml" xmlns:o="urn:schemas-microsoft-com:office:office" xmlns:v="urn:schemas-microsoft-com:vml" xmlns:w10="urn:schemas-microsoft-com:office:word" xmlns:w="http://schemas.openxmlformats.org/wordprocessingml/2006/main" xmlns:ma14="http://schemas.microsoft.com/office/mac/drawingml/2011/main"/>
+                            <ma14:wrappingTextBoxFlag xmlns:ma14="http://schemas.microsoft.com/office/mac/drawingml/2011/main" xmlns:w="http://schemas.openxmlformats.org/wordprocessingml/2006/main" xmlns:w10="urn:schemas-microsoft-com:office:word" xmlns:v="urn:schemas-microsoft-com:vml" xmlns:o="urn:schemas-microsoft-com:office:office" xmlns:mv="urn:schemas-microsoft-com:mac:vml" xmlns:mo="http://schemas.microsoft.com/office/mac/office/2008/main" xmlns=""/>
                           </a:ext>
                         </a:extLst>
                       </wps:spPr>
@@ -3811,7 +3809,7 @@
               </wp:anchor>
             </w:drawing>
           </mc:Choice>
-          <mc:Fallback xmlns:mo="http://schemas.microsoft.com/office/mac/office/2008/main" xmlns:mv="urn:schemas-microsoft-com:mac:vml">
+          <mc:Fallback xmlns:mv="urn:schemas-microsoft-com:mac:vml" xmlns:mo="http://schemas.microsoft.com/office/mac/office/2008/main">
             <w:pict>
               <v:shape id="Text Box 8" o:spid="_x0000_s1028" type="#_x0000_t202" style="position:absolute;margin-left:63pt;margin-top:5.75pt;width:450pt;height:1in;z-index:251663360;visibility:visible;mso-wrap-style:square;mso-height-percent:0;mso-wrap-distance-left:9pt;mso-wrap-distance-top:0;mso-wrap-distance-right:9pt;mso-wrap-distance-bottom:0;mso-position-horizontal:absolute;mso-position-horizontal-relative:text;mso-position-vertical:absolute;mso-position-vertical-relative:text;mso-height-percent:0;mso-height-relative:margin;v-text-anchor:top" o:gfxdata="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" filled="f" stroked="f">
                 <v:textbox>
@@ -3883,11 +3881,11 @@
       <w:r>
         <w:tab/>
       </w:r>
-      <w:bookmarkStart w:id="11" w:name="_Toc161763086"/>
+      <w:bookmarkStart w:id="10" w:name="_Toc161763086"/>
       <w:r>
         <w:t>&lt;headers&gt;/&lt;header&gt;</w:t>
       </w:r>
-      <w:bookmarkEnd w:id="11"/>
+      <w:bookmarkEnd w:id="10"/>
     </w:p>
     <w:p>
       <w:pPr>
@@ -4299,7 +4297,7 @@
                         <a:effectLst/>
                         <a:extLst>
                           <a:ext uri="{C572A759-6A51-4108-AA02-DFA0A04FC94B}">
-                            <ma14:wrappingTextBoxFlag xmlns="" xmlns:mo="http://schemas.microsoft.com/office/mac/office/2008/main" xmlns:mv="urn:schemas-microsoft-com:mac:vml" xmlns:o="urn:schemas-microsoft-com:office:office" xmlns:v="urn:schemas-microsoft-com:vml" xmlns:w10="urn:schemas-microsoft-com:office:word" xmlns:w="http://schemas.openxmlformats.org/wordprocessingml/2006/main" xmlns:ma14="http://schemas.microsoft.com/office/mac/drawingml/2011/main"/>
+                            <ma14:wrappingTextBoxFlag xmlns:ma14="http://schemas.microsoft.com/office/mac/drawingml/2011/main" xmlns:w="http://schemas.openxmlformats.org/wordprocessingml/2006/main" xmlns:w10="urn:schemas-microsoft-com:office:word" xmlns:v="urn:schemas-microsoft-com:vml" xmlns:o="urn:schemas-microsoft-com:office:office" xmlns:mv="urn:schemas-microsoft-com:mac:vml" xmlns:mo="http://schemas.microsoft.com/office/mac/office/2008/main" xmlns=""/>
                           </a:ext>
                         </a:extLst>
                       </wps:spPr>
@@ -4498,7 +4496,7 @@
               </wp:anchor>
             </w:drawing>
           </mc:Choice>
-          <mc:Fallback xmlns:mo="http://schemas.microsoft.com/office/mac/office/2008/main" xmlns:mv="urn:schemas-microsoft-com:mac:vml">
+          <mc:Fallback xmlns:mv="urn:schemas-microsoft-com:mac:vml" xmlns:mo="http://schemas.microsoft.com/office/mac/office/2008/main">
             <w:pict>
               <v:shape id="Text Box 9" o:spid="_x0000_s1029" type="#_x0000_t202" style="position:absolute;margin-left:1in;margin-top:8.45pt;width:450pt;height:126pt;z-index:251665408;visibility:visible;mso-wrap-style:square;mso-height-percent:0;mso-wrap-distance-left:9pt;mso-wrap-distance-top:0;mso-wrap-distance-right:9pt;mso-wrap-distance-bottom:0;mso-position-horizontal:absolute;mso-position-horizontal-relative:text;mso-position-vertical:absolute;mso-position-vertical-relative:text;mso-height-percent:0;mso-height-relative:margin;v-text-anchor:top" o:gfxdata="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" filled="f" stroked="f">
                 <v:textbox>
@@ -4655,11 +4653,11 @@
         <w:lastRenderedPageBreak/>
         <w:tab/>
       </w:r>
-      <w:bookmarkStart w:id="12" w:name="_Toc161763087"/>
+      <w:bookmarkStart w:id="11" w:name="_Toc161763087"/>
       <w:r>
         <w:t>&lt;query&gt;/&lt;parameter&gt;</w:t>
       </w:r>
-      <w:bookmarkEnd w:id="12"/>
+      <w:bookmarkEnd w:id="11"/>
     </w:p>
     <w:p>
       <w:pPr>
@@ -5087,7 +5085,7 @@
                         <a:effectLst/>
                         <a:extLst>
                           <a:ext uri="{C572A759-6A51-4108-AA02-DFA0A04FC94B}">
-                            <ma14:wrappingTextBoxFlag xmlns="" xmlns:mo="http://schemas.microsoft.com/office/mac/office/2008/main" xmlns:mv="urn:schemas-microsoft-com:mac:vml" xmlns:o="urn:schemas-microsoft-com:office:office" xmlns:v="urn:schemas-microsoft-com:vml" xmlns:w10="urn:schemas-microsoft-com:office:word" xmlns:w="http://schemas.openxmlformats.org/wordprocessingml/2006/main" xmlns:ma14="http://schemas.microsoft.com/office/mac/drawingml/2011/main"/>
+                            <ma14:wrappingTextBoxFlag xmlns:ma14="http://schemas.microsoft.com/office/mac/drawingml/2011/main" xmlns:w="http://schemas.openxmlformats.org/wordprocessingml/2006/main" xmlns:w10="urn:schemas-microsoft-com:office:word" xmlns:v="urn:schemas-microsoft-com:vml" xmlns:o="urn:schemas-microsoft-com:office:office" xmlns:mv="urn:schemas-microsoft-com:mac:vml" xmlns:mo="http://schemas.microsoft.com/office/mac/office/2008/main" xmlns=""/>
                           </a:ext>
                         </a:extLst>
                       </wps:spPr>
@@ -5278,7 +5276,7 @@
               </wp:anchor>
             </w:drawing>
           </mc:Choice>
-          <mc:Fallback xmlns:mo="http://schemas.microsoft.com/office/mac/office/2008/main" xmlns:mv="urn:schemas-microsoft-com:mac:vml">
+          <mc:Fallback xmlns:mv="urn:schemas-microsoft-com:mac:vml" xmlns:mo="http://schemas.microsoft.com/office/mac/office/2008/main">
             <w:pict>
               <v:shape id="Text Box 10" o:spid="_x0000_s1030" type="#_x0000_t202" style="position:absolute;margin-left:1in;margin-top:8.4pt;width:450pt;height:119.05pt;z-index:251667456;visibility:visible;mso-wrap-style:square;mso-height-percent:0;mso-wrap-distance-left:9pt;mso-wrap-distance-top:0;mso-wrap-distance-right:9pt;mso-wrap-distance-bottom:0;mso-position-horizontal:absolute;mso-position-horizontal-relative:text;mso-position-vertical:absolute;mso-position-vertical-relative:text;mso-height-percent:0;mso-height-relative:margin;v-text-anchor:top" o:gfxdata="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" filled="f" stroked="f">
                 <v:textbox>
@@ -5423,7 +5421,7 @@
       <w:r>
         <w:tab/>
       </w:r>
-      <w:bookmarkStart w:id="13" w:name="_Toc161763088"/>
+      <w:bookmarkStart w:id="12" w:name="_Toc161763088"/>
       <w:r>
         <w:t>&lt;</w:t>
       </w:r>
@@ -5435,7 +5433,7 @@
       <w:r>
         <w:t>&gt;</w:t>
       </w:r>
-      <w:bookmarkEnd w:id="13"/>
+      <w:bookmarkEnd w:id="12"/>
     </w:p>
     <w:p>
       <w:pPr>
@@ -5682,6 +5680,118 @@
                 <w:szCs w:val="20"/>
               </w:rPr>
               <w:t>request.xml</w:t>
+            </w:r>
+          </w:p>
+        </w:tc>
+      </w:tr>
+      <w:tr>
+        <w:trPr>
+          <w:trHeight w:val="288"/>
+        </w:trPr>
+        <w:tc>
+          <w:tcPr>
+            <w:cnfStyle w:val="001000000000" w:firstRow="0" w:lastRow="0" w:firstColumn="1" w:lastColumn="0" w:oddVBand="0" w:evenVBand="0" w:oddHBand="0" w:evenHBand="0" w:firstRowFirstColumn="0" w:firstRowLastColumn="0" w:lastRowFirstColumn="0" w:lastRowLastColumn="0"/>
+            <w:tcW w:w="2358" w:type="dxa"/>
+          </w:tcPr>
+          <w:p>
+            <w:pPr>
+              <w:rPr>
+                <w:sz w:val="20"/>
+                <w:szCs w:val="20"/>
+              </w:rPr>
+            </w:pPr>
+            <w:r>
+              <w:rPr>
+                <w:sz w:val="20"/>
+                <w:szCs w:val="20"/>
+              </w:rPr>
+              <w:t>binary</w:t>
+            </w:r>
+            <w:bookmarkStart w:id="13" w:name="_GoBack"/>
+            <w:bookmarkEnd w:id="13"/>
+          </w:p>
+        </w:tc>
+        <w:tc>
+          <w:tcPr>
+            <w:tcW w:w="2430" w:type="dxa"/>
+          </w:tcPr>
+          <w:p>
+            <w:pPr>
+              <w:cnfStyle w:val="000000000000" w:firstRow="0" w:lastRow="0" w:firstColumn="0" w:lastColumn="0" w:oddVBand="0" w:evenVBand="0" w:oddHBand="0" w:evenHBand="0" w:firstRowFirstColumn="0" w:firstRowLastColumn="0" w:lastRowFirstColumn="0" w:lastRowLastColumn="0"/>
+              <w:rPr>
+                <w:sz w:val="20"/>
+                <w:szCs w:val="20"/>
+              </w:rPr>
+            </w:pPr>
+            <w:r>
+              <w:rPr>
+                <w:sz w:val="20"/>
+                <w:szCs w:val="20"/>
+              </w:rPr>
+              <w:t>Treat entity as binary</w:t>
+            </w:r>
+          </w:p>
+        </w:tc>
+        <w:tc>
+          <w:tcPr>
+            <w:tcW w:w="1080" w:type="dxa"/>
+          </w:tcPr>
+          <w:p>
+            <w:pPr>
+              <w:cnfStyle w:val="000000000000" w:firstRow="0" w:lastRow="0" w:firstColumn="0" w:lastColumn="0" w:oddVBand="0" w:evenVBand="0" w:oddHBand="0" w:evenHBand="0" w:firstRowFirstColumn="0" w:firstRowLastColumn="0" w:lastRowFirstColumn="0" w:lastRowLastColumn="0"/>
+              <w:rPr>
+                <w:sz w:val="20"/>
+                <w:szCs w:val="20"/>
+              </w:rPr>
+            </w:pPr>
+            <w:r>
+              <w:rPr>
+                <w:sz w:val="20"/>
+                <w:szCs w:val="20"/>
+              </w:rPr>
+              <w:t>No</w:t>
+            </w:r>
+          </w:p>
+        </w:tc>
+        <w:tc>
+          <w:tcPr>
+            <w:tcW w:w="1691" w:type="dxa"/>
+          </w:tcPr>
+          <w:p>
+            <w:pPr>
+              <w:cnfStyle w:val="000000000000" w:firstRow="0" w:lastRow="0" w:firstColumn="0" w:lastColumn="0" w:oddVBand="0" w:evenVBand="0" w:oddHBand="0" w:evenHBand="0" w:firstRowFirstColumn="0" w:firstRowLastColumn="0" w:lastRowFirstColumn="0" w:lastRowLastColumn="0"/>
+              <w:rPr>
+                <w:sz w:val="20"/>
+                <w:szCs w:val="20"/>
+              </w:rPr>
+            </w:pPr>
+            <w:r>
+              <w:rPr>
+                <w:sz w:val="20"/>
+                <w:szCs w:val="20"/>
+              </w:rPr>
+              <w:t>false</w:t>
+            </w:r>
+          </w:p>
+        </w:tc>
+        <w:tc>
+          <w:tcPr>
+            <w:tcW w:w="3457" w:type="dxa"/>
+          </w:tcPr>
+          <w:p>
+            <w:pPr>
+              <w:cnfStyle w:val="000000000000" w:firstRow="0" w:lastRow="0" w:firstColumn="0" w:lastColumn="0" w:oddVBand="0" w:evenVBand="0" w:oddHBand="0" w:evenHBand="0" w:firstRowFirstColumn="0" w:firstRowLastColumn="0" w:lastRowFirstColumn="0" w:lastRowLastColumn="0"/>
+              <w:rPr>
+                <w:sz w:val="20"/>
+                <w:szCs w:val="20"/>
+              </w:rPr>
+            </w:pPr>
+            <w:r>
+              <w:rPr>
+                <w:sz w:val="20"/>
+                <w:szCs w:val="20"/>
+              </w:rPr>
+              <w:t>true/false</w:t>
             </w:r>
           </w:p>
         </w:tc>
@@ -5747,7 +5857,7 @@
                         <a:effectLst/>
                         <a:extLst>
                           <a:ext uri="{C572A759-6A51-4108-AA02-DFA0A04FC94B}">
-                            <ma14:wrappingTextBoxFlag xmlns="" xmlns:mo="http://schemas.microsoft.com/office/mac/office/2008/main" xmlns:mv="urn:schemas-microsoft-com:mac:vml" xmlns:o="urn:schemas-microsoft-com:office:office" xmlns:v="urn:schemas-microsoft-com:vml" xmlns:w10="urn:schemas-microsoft-com:office:word" xmlns:w="http://schemas.openxmlformats.org/wordprocessingml/2006/main" xmlns:ma14="http://schemas.microsoft.com/office/mac/drawingml/2011/main"/>
+                            <ma14:wrappingTextBoxFlag xmlns:ma14="http://schemas.microsoft.com/office/mac/drawingml/2011/main" xmlns:w="http://schemas.openxmlformats.org/wordprocessingml/2006/main" xmlns:w10="urn:schemas-microsoft-com:office:word" xmlns:v="urn:schemas-microsoft-com:vml" xmlns:o="urn:schemas-microsoft-com:office:office" xmlns:mv="urn:schemas-microsoft-com:mac:vml" xmlns:mo="http://schemas.microsoft.com/office/mac/office/2008/main" xmlns=""/>
                           </a:ext>
                         </a:extLst>
                       </wps:spPr>
@@ -5816,7 +5926,39 @@
                                 <w:sz w:val="20"/>
                                 <w:szCs w:val="20"/>
                               </w:rPr>
-                              <w:t xml:space="preserve">    &lt;entity file=”request.xml”/&gt;</w:t>
+                              <w:t xml:space="preserve">    &lt;entity file=”request.</w:t>
+                            </w:r>
+                            <w:r>
+                              <w:rPr>
+                                <w:rFonts w:ascii="Andale Mono" w:hAnsi="Andale Mono"/>
+                                <w:sz w:val="20"/>
+                                <w:szCs w:val="20"/>
+                              </w:rPr>
+                              <w:t>zip</w:t>
+                            </w:r>
+                            <w:r>
+                              <w:rPr>
+                                <w:rFonts w:ascii="Andale Mono" w:hAnsi="Andale Mono"/>
+                                <w:sz w:val="20"/>
+                                <w:szCs w:val="20"/>
+                              </w:rPr>
+                              <w:t>”</w:t>
+                            </w:r>
+                            <w:r>
+                              <w:rPr>
+                                <w:rFonts w:ascii="Andale Mono" w:hAnsi="Andale Mono"/>
+                                <w:sz w:val="20"/>
+                                <w:szCs w:val="20"/>
+                              </w:rPr>
+                              <w:t xml:space="preserve"> binary=”true”</w:t>
+                            </w:r>
+                            <w:r>
+                              <w:rPr>
+                                <w:rFonts w:ascii="Andale Mono" w:hAnsi="Andale Mono"/>
+                                <w:sz w:val="20"/>
+                                <w:szCs w:val="20"/>
+                              </w:rPr>
+                              <w:t>/&gt;</w:t>
                             </w:r>
                           </w:p>
                           <w:p>
@@ -5853,9 +5995,13 @@
               </wp:anchor>
             </w:drawing>
           </mc:Choice>
-          <mc:Fallback xmlns:mo="http://schemas.microsoft.com/office/mac/office/2008/main" xmlns:mv="urn:schemas-microsoft-com:mac:vml">
+          <mc:Fallback>
             <w:pict>
-              <v:shape id="Text Box 11" o:spid="_x0000_s1031" type="#_x0000_t202" style="position:absolute;margin-left:1in;margin-top:8.45pt;width:450pt;height:74.5pt;z-index:251669504;visibility:visible;mso-wrap-style:square;mso-height-percent:0;mso-wrap-distance-left:9pt;mso-wrap-distance-top:0;mso-wrap-distance-right:9pt;mso-wrap-distance-bottom:0;mso-position-horizontal:absolute;mso-position-horizontal-relative:text;mso-position-vertical:absolute;mso-position-vertical-relative:text;mso-height-percent:0;mso-height-relative:margin;v-text-anchor:top" o:gfxdata="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" filled="f" stroked="f">
+              <v:shapetype id="_x0000_t202" coordsize="21600,21600" o:spt="202" path="m,l,21600r21600,l21600,xe">
+                <v:stroke joinstyle="miter"/>
+                <v:path gradientshapeok="t" o:connecttype="rect"/>
+              </v:shapetype>
+              <v:shape id="Text Box 11" o:spid="_x0000_s1031" type="#_x0000_t202" style="position:absolute;margin-left:1in;margin-top:8.45pt;width:450pt;height:74.5pt;z-index:251669504;visibility:visible;mso-wrap-style:square;mso-height-percent:0;mso-wrap-distance-left:9pt;mso-wrap-distance-top:0;mso-wrap-distance-right:9pt;mso-wrap-distance-bottom:0;mso-position-horizontal:absolute;mso-position-horizontal-relative:text;mso-position-vertical:absolute;mso-position-vertical-relative:text;mso-height-percent:0;mso-height-relative:margin;v-text-anchor:top" o:gfxdata="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" filled="f" stroked="f">
                 <v:textbox>
                   <w:txbxContent>
                     <w:p>
@@ -5872,7 +6018,25 @@
                           <w:sz w:val="20"/>
                           <w:szCs w:val="20"/>
                         </w:rPr>
-                        <w:t>&lt;http url=”http://google.com”&gt;</w:t>
+                        <w:t xml:space="preserve">&lt;http </w:t>
+                      </w:r>
+                      <w:proofErr w:type="spellStart"/>
+                      <w:r>
+                        <w:rPr>
+                          <w:rFonts w:ascii="Andale Mono" w:hAnsi="Andale Mono"/>
+                          <w:sz w:val="20"/>
+                          <w:szCs w:val="20"/>
+                        </w:rPr>
+                        <w:t>url</w:t>
+                      </w:r>
+                      <w:proofErr w:type="spellEnd"/>
+                      <w:r>
+                        <w:rPr>
+                          <w:rFonts w:ascii="Andale Mono" w:hAnsi="Andale Mono"/>
+                          <w:sz w:val="20"/>
+                          <w:szCs w:val="20"/>
+                        </w:rPr>
+                        <w:t>=”http://google.com”&gt;</w:t>
                       </w:r>
                     </w:p>
                     <w:p>
@@ -5889,7 +6053,39 @@
                           <w:sz w:val="20"/>
                           <w:szCs w:val="20"/>
                         </w:rPr>
-                        <w:t xml:space="preserve">    &lt;entity file=”request.xml”/&gt;</w:t>
+                        <w:t xml:space="preserve">    &lt;entity file=”request.</w:t>
+                      </w:r>
+                      <w:r>
+                        <w:rPr>
+                          <w:rFonts w:ascii="Andale Mono" w:hAnsi="Andale Mono"/>
+                          <w:sz w:val="20"/>
+                          <w:szCs w:val="20"/>
+                        </w:rPr>
+                        <w:t>zip</w:t>
+                      </w:r>
+                      <w:r>
+                        <w:rPr>
+                          <w:rFonts w:ascii="Andale Mono" w:hAnsi="Andale Mono"/>
+                          <w:sz w:val="20"/>
+                          <w:szCs w:val="20"/>
+                        </w:rPr>
+                        <w:t>”</w:t>
+                      </w:r>
+                      <w:r>
+                        <w:rPr>
+                          <w:rFonts w:ascii="Andale Mono" w:hAnsi="Andale Mono"/>
+                          <w:sz w:val="20"/>
+                          <w:szCs w:val="20"/>
+                        </w:rPr>
+                        <w:t xml:space="preserve"> binary=”true”</w:t>
+                      </w:r>
+                      <w:r>
+                        <w:rPr>
+                          <w:rFonts w:ascii="Andale Mono" w:hAnsi="Andale Mono"/>
+                          <w:sz w:val="20"/>
+                          <w:szCs w:val="20"/>
+                        </w:rPr>
+                        <w:t>/&gt;</w:t>
                       </w:r>
                     </w:p>
                     <w:p>
@@ -5961,7 +6157,7 @@
                         <a:effectLst/>
                         <a:extLst>
                           <a:ext uri="{C572A759-6A51-4108-AA02-DFA0A04FC94B}">
-                            <ma14:wrappingTextBoxFlag xmlns="" xmlns:mo="http://schemas.microsoft.com/office/mac/office/2008/main" xmlns:mv="urn:schemas-microsoft-com:mac:vml" xmlns:o="urn:schemas-microsoft-com:office:office" xmlns:v="urn:schemas-microsoft-com:vml" xmlns:w10="urn:schemas-microsoft-com:office:word" xmlns:w="http://schemas.openxmlformats.org/wordprocessingml/2006/main" xmlns:ma14="http://schemas.microsoft.com/office/mac/drawingml/2011/main"/>
+                            <ma14:wrappingTextBoxFlag xmlns:ma14="http://schemas.microsoft.com/office/mac/drawingml/2011/main" xmlns:w="http://schemas.openxmlformats.org/wordprocessingml/2006/main" xmlns:w10="urn:schemas-microsoft-com:office:word" xmlns:v="urn:schemas-microsoft-com:vml" xmlns:o="urn:schemas-microsoft-com:office:office" xmlns:mv="urn:schemas-microsoft-com:mac:vml" xmlns:mo="http://schemas.microsoft.com/office/mac/office/2008/main" xmlns=""/>
                           </a:ext>
                         </a:extLst>
                       </wps:spPr>
@@ -6085,7 +6281,7 @@
               </wp:anchor>
             </w:drawing>
           </mc:Choice>
-          <mc:Fallback xmlns:mo="http://schemas.microsoft.com/office/mac/office/2008/main" xmlns:mv="urn:schemas-microsoft-com:mac:vml">
+          <mc:Fallback xmlns:mv="urn:schemas-microsoft-com:mac:vml" xmlns:mo="http://schemas.microsoft.com/office/mac/office/2008/main">
             <w:pict>
               <v:shape id="Text Box 12" o:spid="_x0000_s1032" type="#_x0000_t202" style="position:absolute;margin-left:1in;margin-top:8.45pt;width:450pt;height:74.5pt;z-index:251671552;visibility:visible;mso-wrap-style:square;mso-height-percent:0;mso-wrap-distance-left:9pt;mso-wrap-distance-top:0;mso-wrap-distance-right:9pt;mso-wrap-distance-bottom:0;mso-position-horizontal:absolute;mso-position-horizontal-relative:text;mso-position-vertical:absolute;mso-position-vertical-relative:text;mso-height-percent:0;mso-height-relative:margin;v-text-anchor:top" o:gfxdata="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" filled="f" stroked="f">
                 <v:textbox>
@@ -6214,7 +6410,7 @@
                         <a:effectLst/>
                         <a:extLst>
                           <a:ext uri="{C572A759-6A51-4108-AA02-DFA0A04FC94B}">
-                            <ma14:wrappingTextBoxFlag xmlns="" xmlns:mo="http://schemas.microsoft.com/office/mac/office/2008/main" xmlns:mv="urn:schemas-microsoft-com:mac:vml" xmlns:o="urn:schemas-microsoft-com:office:office" xmlns:v="urn:schemas-microsoft-com:vml" xmlns:w10="urn:schemas-microsoft-com:office:word" xmlns:w="http://schemas.openxmlformats.org/wordprocessingml/2006/main" xmlns:ma14="http://schemas.microsoft.com/office/mac/drawingml/2011/main"/>
+                            <ma14:wrappingTextBoxFlag xmlns:ma14="http://schemas.microsoft.com/office/mac/drawingml/2011/main" xmlns:w="http://schemas.openxmlformats.org/wordprocessingml/2006/main" xmlns:w10="urn:schemas-microsoft-com:office:word" xmlns:v="urn:schemas-microsoft-com:vml" xmlns:o="urn:schemas-microsoft-com:office:office" xmlns:mv="urn:schemas-microsoft-com:mac:vml" xmlns:mo="http://schemas.microsoft.com/office/mac/office/2008/main" xmlns=""/>
                           </a:ext>
                         </a:extLst>
                       </wps:spPr>
@@ -6930,7 +7126,7 @@
               </wp:anchor>
             </w:drawing>
           </mc:Choice>
-          <mc:Fallback xmlns:mo="http://schemas.microsoft.com/office/mac/office/2008/main" xmlns:mv="urn:schemas-microsoft-com:mac:vml">
+          <mc:Fallback xmlns:mv="urn:schemas-microsoft-com:mac:vml" xmlns:mo="http://schemas.microsoft.com/office/mac/office/2008/main">
             <w:pict>
               <v:shape id="Text Box 13" o:spid="_x0000_s1033" type="#_x0000_t202" style="position:absolute;margin-left:0;margin-top:17.3pt;width:549pt;height:6in;z-index:251672576;visibility:visible;mso-wrap-style:square;mso-width-percent:0;mso-height-percent:0;mso-wrap-distance-left:9pt;mso-wrap-distance-top:0;mso-wrap-distance-right:9pt;mso-wrap-distance-bottom:0;mso-position-horizontal:absolute;mso-position-horizontal-relative:text;mso-position-vertical:absolute;mso-position-vertical-relative:text;mso-width-percent:0;mso-height-percent:0;mso-width-relative:margin;mso-height-relative:margin;v-text-anchor:top" o:gfxdata="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" filled="f" stroked="f">
                 <v:textbox>
@@ -7628,8 +7824,8 @@
       <w:gridCol w:w="547"/>
     </w:tblGrid>
     <w:tr>
-      <w:bookmarkStart w:id="15" w:name="_WNTabType_2" w:displacedByCustomXml="next"/>
-      <w:bookmarkStart w:id="16" w:name="_WNSectionTitle_3" w:displacedByCustomXml="next"/>
+      <w:bookmarkStart w:id="15" w:name="_WNSectionTitle_3" w:displacedByCustomXml="next"/>
+      <w:bookmarkStart w:id="16" w:name="_WNTabType_2" w:displacedByCustomXml="next"/>
       <w:sdt>
         <w:sdtPr>
           <w:rPr>
@@ -11459,7 +11655,7 @@
 </file>
 
 <file path=customXml/itemProps1.xml><?xml version="1.0" encoding="utf-8"?>
-<ds:datastoreItem xmlns:ds="http://schemas.openxmlformats.org/officeDocument/2006/customXml" ds:itemID="{603851F1-7016-4501-9A83-67ACAB2D4452}">
+<ds:datastoreItem xmlns:ds="http://schemas.openxmlformats.org/officeDocument/2006/customXml" ds:itemID="{19916DA8-2257-4F25-9DEF-2254CFE9D840}">
   <ds:schemaRefs>
     <ds:schemaRef ds:uri="http://schemas.openxmlformats.org/officeDocument/2006/bibliography"/>
   </ds:schemaRefs>

</xml_diff>

<commit_message>
Issue 16 - Added a "show" attribute to the credentials node (defaults to false), which lets you print the credentials in the output - Updated documentation to reflect the new attribute
</commit_message>
<xml_diff>
--- a/ant-http/trunk/resources/doc/readme.docx
+++ b/ant-http/trunk/resources/doc/readme.docx
@@ -2364,7 +2364,7 @@
                         <a:effectLst/>
                         <a:extLst>
                           <a:ext uri="{C572A759-6A51-4108-AA02-DFA0A04FC94B}">
-                            <ma14:wrappingTextBoxFlag xmlns:ma14="http://schemas.microsoft.com/office/mac/drawingml/2011/main" xmlns:w="http://schemas.openxmlformats.org/wordprocessingml/2006/main" xmlns:w10="urn:schemas-microsoft-com:office:word" xmlns:v="urn:schemas-microsoft-com:vml" xmlns:o="urn:schemas-microsoft-com:office:office" xmlns:mv="urn:schemas-microsoft-com:mac:vml" xmlns:mo="http://schemas.microsoft.com/office/mac/office/2008/main" xmlns=""/>
+                            <ma14:wrappingTextBoxFlag xmlns="" xmlns:mo="http://schemas.microsoft.com/office/mac/office/2008/main" xmlns:mv="urn:schemas-microsoft-com:mac:vml" xmlns:o="urn:schemas-microsoft-com:office:office" xmlns:v="urn:schemas-microsoft-com:vml" xmlns:w10="urn:schemas-microsoft-com:office:word" xmlns:w="http://schemas.openxmlformats.org/wordprocessingml/2006/main" xmlns:ma14="http://schemas.microsoft.com/office/mac/drawingml/2011/main"/>
                           </a:ext>
                         </a:extLst>
                       </wps:spPr>
@@ -2526,7 +2526,7 @@
               </wp:anchor>
             </w:drawing>
           </mc:Choice>
-          <mc:Fallback xmlns:mv="urn:schemas-microsoft-com:mac:vml" xmlns:mo="http://schemas.microsoft.com/office/mac/office/2008/main">
+          <mc:Fallback xmlns:mo="http://schemas.microsoft.com/office/mac/office/2008/main" xmlns:mv="urn:schemas-microsoft-com:mac:vml">
             <w:pict>
               <v:shapetype id="_x0000_t202" coordsize="21600,21600" o:spt="202" path="m0,0l0,21600,21600,21600,21600,0xe">
                 <v:stroke joinstyle="miter"/>
@@ -2954,7 +2954,125 @@
                 <w:sz w:val="20"/>
                 <w:szCs w:val="20"/>
               </w:rPr>
-              <w:t>password</w:t>
+              <w:t>P</w:t>
+            </w:r>
+            <w:r>
+              <w:rPr>
+                <w:sz w:val="20"/>
+                <w:szCs w:val="20"/>
+              </w:rPr>
+              <w:t>assword</w:t>
+            </w:r>
+          </w:p>
+        </w:tc>
+      </w:tr>
+      <w:tr>
+        <w:trPr>
+          <w:cnfStyle w:val="000000100000" w:firstRow="0" w:lastRow="0" w:firstColumn="0" w:lastColumn="0" w:oddVBand="0" w:evenVBand="0" w:oddHBand="1" w:evenHBand="0" w:firstRowFirstColumn="0" w:firstRowLastColumn="0" w:lastRowFirstColumn="0" w:lastRowLastColumn="0"/>
+          <w:trHeight w:val="288"/>
+        </w:trPr>
+        <w:tc>
+          <w:tcPr>
+            <w:cnfStyle w:val="001000000000" w:firstRow="0" w:lastRow="0" w:firstColumn="1" w:lastColumn="0" w:oddVBand="0" w:evenVBand="0" w:oddHBand="0" w:evenHBand="0" w:firstRowFirstColumn="0" w:firstRowLastColumn="0" w:lastRowFirstColumn="0" w:lastRowLastColumn="0"/>
+            <w:tcW w:w="2358" w:type="dxa"/>
+          </w:tcPr>
+          <w:p>
+            <w:pPr>
+              <w:rPr>
+                <w:sz w:val="20"/>
+                <w:szCs w:val="20"/>
+              </w:rPr>
+            </w:pPr>
+            <w:r>
+              <w:rPr>
+                <w:sz w:val="20"/>
+                <w:szCs w:val="20"/>
+              </w:rPr>
+              <w:t>show</w:t>
+            </w:r>
+          </w:p>
+        </w:tc>
+        <w:tc>
+          <w:tcPr>
+            <w:tcW w:w="2430" w:type="dxa"/>
+          </w:tcPr>
+          <w:p>
+            <w:pPr>
+              <w:cnfStyle w:val="000000100000" w:firstRow="0" w:lastRow="0" w:firstColumn="0" w:lastColumn="0" w:oddVBand="0" w:evenVBand="0" w:oddHBand="1" w:evenHBand="0" w:firstRowFirstColumn="0" w:firstRowLastColumn="0" w:lastRowFirstColumn="0" w:lastRowLastColumn="0"/>
+              <w:rPr>
+                <w:sz w:val="20"/>
+                <w:szCs w:val="20"/>
+              </w:rPr>
+            </w:pPr>
+            <w:r>
+              <w:rPr>
+                <w:sz w:val="20"/>
+                <w:szCs w:val="20"/>
+              </w:rPr>
+              <w:t>Print the credentials</w:t>
+            </w:r>
+          </w:p>
+        </w:tc>
+        <w:tc>
+          <w:tcPr>
+            <w:tcW w:w="1080" w:type="dxa"/>
+          </w:tcPr>
+          <w:p>
+            <w:pPr>
+              <w:cnfStyle w:val="000000100000" w:firstRow="0" w:lastRow="0" w:firstColumn="0" w:lastColumn="0" w:oddVBand="0" w:evenVBand="0" w:oddHBand="1" w:evenHBand="0" w:firstRowFirstColumn="0" w:firstRowLastColumn="0" w:lastRowFirstColumn="0" w:lastRowLastColumn="0"/>
+              <w:rPr>
+                <w:sz w:val="20"/>
+                <w:szCs w:val="20"/>
+              </w:rPr>
+            </w:pPr>
+            <w:r>
+              <w:rPr>
+                <w:sz w:val="20"/>
+                <w:szCs w:val="20"/>
+              </w:rPr>
+              <w:t>No</w:t>
+            </w:r>
+          </w:p>
+        </w:tc>
+        <w:tc>
+          <w:tcPr>
+            <w:tcW w:w="1691" w:type="dxa"/>
+          </w:tcPr>
+          <w:p>
+            <w:pPr>
+              <w:cnfStyle w:val="000000100000" w:firstRow="0" w:lastRow="0" w:firstColumn="0" w:lastColumn="0" w:oddVBand="0" w:evenVBand="0" w:oddHBand="1" w:evenHBand="0" w:firstRowFirstColumn="0" w:firstRowLastColumn="0" w:lastRowFirstColumn="0" w:lastRowLastColumn="0"/>
+              <w:rPr>
+                <w:sz w:val="20"/>
+                <w:szCs w:val="20"/>
+              </w:rPr>
+            </w:pPr>
+            <w:r>
+              <w:rPr>
+                <w:sz w:val="20"/>
+                <w:szCs w:val="20"/>
+              </w:rPr>
+              <w:t>false</w:t>
+            </w:r>
+          </w:p>
+        </w:tc>
+        <w:tc>
+          <w:tcPr>
+            <w:tcW w:w="3457" w:type="dxa"/>
+          </w:tcPr>
+          <w:p>
+            <w:pPr>
+              <w:cnfStyle w:val="000000100000" w:firstRow="0" w:lastRow="0" w:firstColumn="0" w:lastColumn="0" w:oddVBand="0" w:evenVBand="0" w:oddHBand="1" w:evenHBand="0" w:firstRowFirstColumn="0" w:firstRowLastColumn="0" w:lastRowFirstColumn="0" w:lastRowLastColumn="0"/>
+              <w:rPr>
+                <w:sz w:val="20"/>
+                <w:szCs w:val="20"/>
+              </w:rPr>
+            </w:pPr>
+            <w:r>
+              <w:rPr>
+                <w:sz w:val="20"/>
+                <w:szCs w:val="20"/>
+              </w:rPr>
+              <w:t>true/false</w:t>
             </w:r>
           </w:p>
         </w:tc>
@@ -2976,6 +3094,8 @@
       </w:r>
       <w:proofErr w:type="gramEnd"/>
     </w:p>
+    <w:bookmarkStart w:id="9" w:name="_GoBack"/>
+    <w:bookmarkEnd w:id="9"/>
     <w:p>
       <w:pPr>
         <w:pStyle w:val="Heading3"/>
@@ -3019,7 +3139,7 @@
                         <a:effectLst/>
                         <a:extLst>
                           <a:ext uri="{C572A759-6A51-4108-AA02-DFA0A04FC94B}">
-                            <ma14:wrappingTextBoxFlag xmlns:ma14="http://schemas.microsoft.com/office/mac/drawingml/2011/main" xmlns:w="http://schemas.openxmlformats.org/wordprocessingml/2006/main" xmlns:w10="urn:schemas-microsoft-com:office:word" xmlns:v="urn:schemas-microsoft-com:vml" xmlns:o="urn:schemas-microsoft-com:office:office" xmlns:mv="urn:schemas-microsoft-com:mac:vml" xmlns:mo="http://schemas.microsoft.com/office/mac/office/2008/main" xmlns=""/>
+                            <ma14:wrappingTextBoxFlag xmlns="" xmlns:mo="http://schemas.microsoft.com/office/mac/office/2008/main" xmlns:mv="urn:schemas-microsoft-com:mac:vml" xmlns:o="urn:schemas-microsoft-com:office:office" xmlns:v="urn:schemas-microsoft-com:vml" xmlns:w10="urn:schemas-microsoft-com:office:word" xmlns:w="http://schemas.openxmlformats.org/wordprocessingml/2006/main" xmlns:ma14="http://schemas.microsoft.com/office/mac/drawingml/2011/main"/>
                           </a:ext>
                         </a:extLst>
                       </wps:spPr>
@@ -3143,7 +3263,7 @@
               </wp:anchor>
             </w:drawing>
           </mc:Choice>
-          <mc:Fallback xmlns:mv="urn:schemas-microsoft-com:mac:vml" xmlns:mo="http://schemas.microsoft.com/office/mac/office/2008/main">
+          <mc:Fallback xmlns:mo="http://schemas.microsoft.com/office/mac/office/2008/main" xmlns:mv="urn:schemas-microsoft-com:mac:vml">
             <w:pict>
               <v:shape id="Text Box 6" o:spid="_x0000_s1027" type="#_x0000_t202" style="position:absolute;margin-left:63pt;margin-top:3.95pt;width:450pt;height:1in;z-index:251661312;visibility:visible;mso-wrap-style:square;mso-height-percent:0;mso-wrap-distance-left:9pt;mso-wrap-distance-top:0;mso-wrap-distance-right:9pt;mso-wrap-distance-bottom:0;mso-position-horizontal:absolute;mso-position-horizontal-relative:text;mso-position-vertical:absolute;mso-position-vertical-relative:text;mso-height-percent:0;mso-height-relative:margin;v-text-anchor:top" o:gfxdata="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" filled="f" stroked="f">
                 <v:textbox>
@@ -3214,7 +3334,7 @@
         <w:lastRenderedPageBreak/>
         <w:tab/>
       </w:r>
-      <w:bookmarkStart w:id="9" w:name="_Toc161763085"/>
+      <w:bookmarkStart w:id="10" w:name="_Toc161763085"/>
       <w:r>
         <w:t>&lt;</w:t>
       </w:r>
@@ -3228,7 +3348,7 @@
       <w:r>
         <w:t>&gt;</w:t>
       </w:r>
-      <w:bookmarkEnd w:id="9"/>
+      <w:bookmarkEnd w:id="10"/>
     </w:p>
     <w:p>
       <w:pPr>
@@ -3667,7 +3787,7 @@
                         <a:effectLst/>
                         <a:extLst>
                           <a:ext uri="{C572A759-6A51-4108-AA02-DFA0A04FC94B}">
-                            <ma14:wrappingTextBoxFlag xmlns:ma14="http://schemas.microsoft.com/office/mac/drawingml/2011/main" xmlns:w="http://schemas.openxmlformats.org/wordprocessingml/2006/main" xmlns:w10="urn:schemas-microsoft-com:office:word" xmlns:v="urn:schemas-microsoft-com:vml" xmlns:o="urn:schemas-microsoft-com:office:office" xmlns:mv="urn:schemas-microsoft-com:mac:vml" xmlns:mo="http://schemas.microsoft.com/office/mac/office/2008/main" xmlns=""/>
+                            <ma14:wrappingTextBoxFlag xmlns="" xmlns:mo="http://schemas.microsoft.com/office/mac/office/2008/main" xmlns:mv="urn:schemas-microsoft-com:mac:vml" xmlns:o="urn:schemas-microsoft-com:office:office" xmlns:v="urn:schemas-microsoft-com:vml" xmlns:w10="urn:schemas-microsoft-com:office:word" xmlns:w="http://schemas.openxmlformats.org/wordprocessingml/2006/main" xmlns:ma14="http://schemas.microsoft.com/office/mac/drawingml/2011/main"/>
                           </a:ext>
                         </a:extLst>
                       </wps:spPr>
@@ -3809,7 +3929,7 @@
               </wp:anchor>
             </w:drawing>
           </mc:Choice>
-          <mc:Fallback xmlns:mv="urn:schemas-microsoft-com:mac:vml" xmlns:mo="http://schemas.microsoft.com/office/mac/office/2008/main">
+          <mc:Fallback xmlns:mo="http://schemas.microsoft.com/office/mac/office/2008/main" xmlns:mv="urn:schemas-microsoft-com:mac:vml">
             <w:pict>
               <v:shape id="Text Box 8" o:spid="_x0000_s1028" type="#_x0000_t202" style="position:absolute;margin-left:63pt;margin-top:5.75pt;width:450pt;height:1in;z-index:251663360;visibility:visible;mso-wrap-style:square;mso-height-percent:0;mso-wrap-distance-left:9pt;mso-wrap-distance-top:0;mso-wrap-distance-right:9pt;mso-wrap-distance-bottom:0;mso-position-horizontal:absolute;mso-position-horizontal-relative:text;mso-position-vertical:absolute;mso-position-vertical-relative:text;mso-height-percent:0;mso-height-relative:margin;v-text-anchor:top" o:gfxdata="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" filled="f" stroked="f">
                 <v:textbox>
@@ -3881,11 +4001,11 @@
       <w:r>
         <w:tab/>
       </w:r>
-      <w:bookmarkStart w:id="10" w:name="_Toc161763086"/>
+      <w:bookmarkStart w:id="11" w:name="_Toc161763086"/>
       <w:r>
         <w:t>&lt;headers&gt;/&lt;header&gt;</w:t>
       </w:r>
-      <w:bookmarkEnd w:id="10"/>
+      <w:bookmarkEnd w:id="11"/>
     </w:p>
     <w:p>
       <w:pPr>
@@ -4297,7 +4417,7 @@
                         <a:effectLst/>
                         <a:extLst>
                           <a:ext uri="{C572A759-6A51-4108-AA02-DFA0A04FC94B}">
-                            <ma14:wrappingTextBoxFlag xmlns:ma14="http://schemas.microsoft.com/office/mac/drawingml/2011/main" xmlns:w="http://schemas.openxmlformats.org/wordprocessingml/2006/main" xmlns:w10="urn:schemas-microsoft-com:office:word" xmlns:v="urn:schemas-microsoft-com:vml" xmlns:o="urn:schemas-microsoft-com:office:office" xmlns:mv="urn:schemas-microsoft-com:mac:vml" xmlns:mo="http://schemas.microsoft.com/office/mac/office/2008/main" xmlns=""/>
+                            <ma14:wrappingTextBoxFlag xmlns="" xmlns:mo="http://schemas.microsoft.com/office/mac/office/2008/main" xmlns:mv="urn:schemas-microsoft-com:mac:vml" xmlns:o="urn:schemas-microsoft-com:office:office" xmlns:v="urn:schemas-microsoft-com:vml" xmlns:w10="urn:schemas-microsoft-com:office:word" xmlns:w="http://schemas.openxmlformats.org/wordprocessingml/2006/main" xmlns:ma14="http://schemas.microsoft.com/office/mac/drawingml/2011/main"/>
                           </a:ext>
                         </a:extLst>
                       </wps:spPr>
@@ -4496,7 +4616,7 @@
               </wp:anchor>
             </w:drawing>
           </mc:Choice>
-          <mc:Fallback xmlns:mv="urn:schemas-microsoft-com:mac:vml" xmlns:mo="http://schemas.microsoft.com/office/mac/office/2008/main">
+          <mc:Fallback xmlns:mo="http://schemas.microsoft.com/office/mac/office/2008/main" xmlns:mv="urn:schemas-microsoft-com:mac:vml">
             <w:pict>
               <v:shape id="Text Box 9" o:spid="_x0000_s1029" type="#_x0000_t202" style="position:absolute;margin-left:1in;margin-top:8.45pt;width:450pt;height:126pt;z-index:251665408;visibility:visible;mso-wrap-style:square;mso-height-percent:0;mso-wrap-distance-left:9pt;mso-wrap-distance-top:0;mso-wrap-distance-right:9pt;mso-wrap-distance-bottom:0;mso-position-horizontal:absolute;mso-position-horizontal-relative:text;mso-position-vertical:absolute;mso-position-vertical-relative:text;mso-height-percent:0;mso-height-relative:margin;v-text-anchor:top" o:gfxdata="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" filled="f" stroked="f">
                 <v:textbox>
@@ -4653,11 +4773,11 @@
         <w:lastRenderedPageBreak/>
         <w:tab/>
       </w:r>
-      <w:bookmarkStart w:id="11" w:name="_Toc161763087"/>
+      <w:bookmarkStart w:id="12" w:name="_Toc161763087"/>
       <w:r>
         <w:t>&lt;query&gt;/&lt;parameter&gt;</w:t>
       </w:r>
-      <w:bookmarkEnd w:id="11"/>
+      <w:bookmarkEnd w:id="12"/>
     </w:p>
     <w:p>
       <w:pPr>
@@ -5085,7 +5205,7 @@
                         <a:effectLst/>
                         <a:extLst>
                           <a:ext uri="{C572A759-6A51-4108-AA02-DFA0A04FC94B}">
-                            <ma14:wrappingTextBoxFlag xmlns:ma14="http://schemas.microsoft.com/office/mac/drawingml/2011/main" xmlns:w="http://schemas.openxmlformats.org/wordprocessingml/2006/main" xmlns:w10="urn:schemas-microsoft-com:office:word" xmlns:v="urn:schemas-microsoft-com:vml" xmlns:o="urn:schemas-microsoft-com:office:office" xmlns:mv="urn:schemas-microsoft-com:mac:vml" xmlns:mo="http://schemas.microsoft.com/office/mac/office/2008/main" xmlns=""/>
+                            <ma14:wrappingTextBoxFlag xmlns="" xmlns:mo="http://schemas.microsoft.com/office/mac/office/2008/main" xmlns:mv="urn:schemas-microsoft-com:mac:vml" xmlns:o="urn:schemas-microsoft-com:office:office" xmlns:v="urn:schemas-microsoft-com:vml" xmlns:w10="urn:schemas-microsoft-com:office:word" xmlns:w="http://schemas.openxmlformats.org/wordprocessingml/2006/main" xmlns:ma14="http://schemas.microsoft.com/office/mac/drawingml/2011/main"/>
                           </a:ext>
                         </a:extLst>
                       </wps:spPr>
@@ -5276,7 +5396,7 @@
               </wp:anchor>
             </w:drawing>
           </mc:Choice>
-          <mc:Fallback xmlns:mv="urn:schemas-microsoft-com:mac:vml" xmlns:mo="http://schemas.microsoft.com/office/mac/office/2008/main">
+          <mc:Fallback xmlns:mo="http://schemas.microsoft.com/office/mac/office/2008/main" xmlns:mv="urn:schemas-microsoft-com:mac:vml">
             <w:pict>
               <v:shape id="Text Box 10" o:spid="_x0000_s1030" type="#_x0000_t202" style="position:absolute;margin-left:1in;margin-top:8.4pt;width:450pt;height:119.05pt;z-index:251667456;visibility:visible;mso-wrap-style:square;mso-height-percent:0;mso-wrap-distance-left:9pt;mso-wrap-distance-top:0;mso-wrap-distance-right:9pt;mso-wrap-distance-bottom:0;mso-position-horizontal:absolute;mso-position-horizontal-relative:text;mso-position-vertical:absolute;mso-position-vertical-relative:text;mso-height-percent:0;mso-height-relative:margin;v-text-anchor:top" o:gfxdata="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" filled="f" stroked="f">
                 <v:textbox>
@@ -5421,7 +5541,7 @@
       <w:r>
         <w:tab/>
       </w:r>
-      <w:bookmarkStart w:id="12" w:name="_Toc161763088"/>
+      <w:bookmarkStart w:id="13" w:name="_Toc161763088"/>
       <w:r>
         <w:t>&lt;</w:t>
       </w:r>
@@ -5433,7 +5553,7 @@
       <w:r>
         <w:t>&gt;</w:t>
       </w:r>
-      <w:bookmarkEnd w:id="12"/>
+      <w:bookmarkEnd w:id="13"/>
     </w:p>
     <w:p>
       <w:pPr>
@@ -5707,8 +5827,6 @@
               </w:rPr>
               <w:t>binary</w:t>
             </w:r>
-            <w:bookmarkStart w:id="13" w:name="_GoBack"/>
-            <w:bookmarkEnd w:id="13"/>
           </w:p>
         </w:tc>
         <w:tc>
@@ -5857,7 +5975,7 @@
                         <a:effectLst/>
                         <a:extLst>
                           <a:ext uri="{C572A759-6A51-4108-AA02-DFA0A04FC94B}">
-                            <ma14:wrappingTextBoxFlag xmlns:ma14="http://schemas.microsoft.com/office/mac/drawingml/2011/main" xmlns:w="http://schemas.openxmlformats.org/wordprocessingml/2006/main" xmlns:w10="urn:schemas-microsoft-com:office:word" xmlns:v="urn:schemas-microsoft-com:vml" xmlns:o="urn:schemas-microsoft-com:office:office" xmlns:mv="urn:schemas-microsoft-com:mac:vml" xmlns:mo="http://schemas.microsoft.com/office/mac/office/2008/main" xmlns=""/>
+                            <ma14:wrappingTextBoxFlag xmlns="" xmlns:mo="http://schemas.microsoft.com/office/mac/office/2008/main" xmlns:mv="urn:schemas-microsoft-com:mac:vml" xmlns:o="urn:schemas-microsoft-com:office:office" xmlns:v="urn:schemas-microsoft-com:vml" xmlns:w10="urn:schemas-microsoft-com:office:word" xmlns:w="http://schemas.openxmlformats.org/wordprocessingml/2006/main" xmlns:ma14="http://schemas.microsoft.com/office/mac/drawingml/2011/main"/>
                           </a:ext>
                         </a:extLst>
                       </wps:spPr>
@@ -6157,7 +6275,7 @@
                         <a:effectLst/>
                         <a:extLst>
                           <a:ext uri="{C572A759-6A51-4108-AA02-DFA0A04FC94B}">
-                            <ma14:wrappingTextBoxFlag xmlns:ma14="http://schemas.microsoft.com/office/mac/drawingml/2011/main" xmlns:w="http://schemas.openxmlformats.org/wordprocessingml/2006/main" xmlns:w10="urn:schemas-microsoft-com:office:word" xmlns:v="urn:schemas-microsoft-com:vml" xmlns:o="urn:schemas-microsoft-com:office:office" xmlns:mv="urn:schemas-microsoft-com:mac:vml" xmlns:mo="http://schemas.microsoft.com/office/mac/office/2008/main" xmlns=""/>
+                            <ma14:wrappingTextBoxFlag xmlns="" xmlns:mo="http://schemas.microsoft.com/office/mac/office/2008/main" xmlns:mv="urn:schemas-microsoft-com:mac:vml" xmlns:o="urn:schemas-microsoft-com:office:office" xmlns:v="urn:schemas-microsoft-com:vml" xmlns:w10="urn:schemas-microsoft-com:office:word" xmlns:w="http://schemas.openxmlformats.org/wordprocessingml/2006/main" xmlns:ma14="http://schemas.microsoft.com/office/mac/drawingml/2011/main"/>
                           </a:ext>
                         </a:extLst>
                       </wps:spPr>
@@ -6281,7 +6399,7 @@
               </wp:anchor>
             </w:drawing>
           </mc:Choice>
-          <mc:Fallback xmlns:mv="urn:schemas-microsoft-com:mac:vml" xmlns:mo="http://schemas.microsoft.com/office/mac/office/2008/main">
+          <mc:Fallback xmlns:mo="http://schemas.microsoft.com/office/mac/office/2008/main" xmlns:mv="urn:schemas-microsoft-com:mac:vml">
             <w:pict>
               <v:shape id="Text Box 12" o:spid="_x0000_s1032" type="#_x0000_t202" style="position:absolute;margin-left:1in;margin-top:8.45pt;width:450pt;height:74.5pt;z-index:251671552;visibility:visible;mso-wrap-style:square;mso-height-percent:0;mso-wrap-distance-left:9pt;mso-wrap-distance-top:0;mso-wrap-distance-right:9pt;mso-wrap-distance-bottom:0;mso-position-horizontal:absolute;mso-position-horizontal-relative:text;mso-position-vertical:absolute;mso-position-vertical-relative:text;mso-height-percent:0;mso-height-relative:margin;v-text-anchor:top" o:gfxdata="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" filled="f" stroked="f">
                 <v:textbox>
@@ -6410,7 +6528,7 @@
                         <a:effectLst/>
                         <a:extLst>
                           <a:ext uri="{C572A759-6A51-4108-AA02-DFA0A04FC94B}">
-                            <ma14:wrappingTextBoxFlag xmlns:ma14="http://schemas.microsoft.com/office/mac/drawingml/2011/main" xmlns:w="http://schemas.openxmlformats.org/wordprocessingml/2006/main" xmlns:w10="urn:schemas-microsoft-com:office:word" xmlns:v="urn:schemas-microsoft-com:vml" xmlns:o="urn:schemas-microsoft-com:office:office" xmlns:mv="urn:schemas-microsoft-com:mac:vml" xmlns:mo="http://schemas.microsoft.com/office/mac/office/2008/main" xmlns=""/>
+                            <ma14:wrappingTextBoxFlag xmlns="" xmlns:mo="http://schemas.microsoft.com/office/mac/office/2008/main" xmlns:mv="urn:schemas-microsoft-com:mac:vml" xmlns:o="urn:schemas-microsoft-com:office:office" xmlns:v="urn:schemas-microsoft-com:vml" xmlns:w10="urn:schemas-microsoft-com:office:word" xmlns:w="http://schemas.openxmlformats.org/wordprocessingml/2006/main" xmlns:ma14="http://schemas.microsoft.com/office/mac/drawingml/2011/main"/>
                           </a:ext>
                         </a:extLst>
                       </wps:spPr>
@@ -7126,7 +7244,7 @@
               </wp:anchor>
             </w:drawing>
           </mc:Choice>
-          <mc:Fallback xmlns:mv="urn:schemas-microsoft-com:mac:vml" xmlns:mo="http://schemas.microsoft.com/office/mac/office/2008/main">
+          <mc:Fallback xmlns:mo="http://schemas.microsoft.com/office/mac/office/2008/main" xmlns:mv="urn:schemas-microsoft-com:mac:vml">
             <w:pict>
               <v:shape id="Text Box 13" o:spid="_x0000_s1033" type="#_x0000_t202" style="position:absolute;margin-left:0;margin-top:17.3pt;width:549pt;height:6in;z-index:251672576;visibility:visible;mso-wrap-style:square;mso-width-percent:0;mso-height-percent:0;mso-wrap-distance-left:9pt;mso-wrap-distance-top:0;mso-wrap-distance-right:9pt;mso-wrap-distance-bottom:0;mso-position-horizontal:absolute;mso-position-horizontal-relative:text;mso-position-vertical:absolute;mso-position-vertical-relative:text;mso-width-percent:0;mso-height-percent:0;mso-width-relative:margin;mso-height-relative:margin;v-text-anchor:top" o:gfxdata="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" filled="f" stroked="f">
                 <v:textbox>
@@ -7784,7 +7902,7 @@
               <w:noProof/>
               <w:color w:val="4F81BD" w:themeColor="accent1"/>
             </w:rPr>
-            <w:t>5</w:t>
+            <w:t>3</w:t>
           </w:r>
           <w:r>
             <w:rPr>
@@ -7824,8 +7942,8 @@
       <w:gridCol w:w="547"/>
     </w:tblGrid>
     <w:tr>
-      <w:bookmarkStart w:id="15" w:name="_WNSectionTitle_3" w:displacedByCustomXml="next"/>
-      <w:bookmarkStart w:id="16" w:name="_WNTabType_2" w:displacedByCustomXml="next"/>
+      <w:bookmarkStart w:id="15" w:name="_WNTabType_2" w:displacedByCustomXml="next"/>
+      <w:bookmarkStart w:id="16" w:name="_WNSectionTitle_3" w:displacedByCustomXml="next"/>
       <w:sdt>
         <w:sdtPr>
           <w:rPr>
@@ -11655,7 +11773,7 @@
 </file>
 
 <file path=customXml/itemProps1.xml><?xml version="1.0" encoding="utf-8"?>
-<ds:datastoreItem xmlns:ds="http://schemas.openxmlformats.org/officeDocument/2006/customXml" ds:itemID="{19916DA8-2257-4F25-9DEF-2254CFE9D840}">
+<ds:datastoreItem xmlns:ds="http://schemas.openxmlformats.org/officeDocument/2006/customXml" ds:itemID="{3783EA76-F5D2-42A0-B3A6-2459C4A984F4}">
   <ds:schemaRefs>
     <ds:schemaRef ds:uri="http://schemas.openxmlformats.org/officeDocument/2006/bibliography"/>
   </ds:schemaRefs>

</xml_diff>

<commit_message>
Issue 22 - Added a "value" attribute to the entity node, which takes precedence after the file parameter but before textual content nested inside <entity>..</entity>.  This is a simple String property, ant takes care of expanding properties automatically in this scenario.
Example:  value="Hello World" or value="${my.prop}"
</commit_message>
<xml_diff>
--- a/ant-http/trunk/resources/doc/readme.docx
+++ b/ant-http/trunk/resources/doc/readme.docx
@@ -2364,7 +2364,7 @@
                         <a:effectLst/>
                         <a:extLst>
                           <a:ext uri="{C572A759-6A51-4108-AA02-DFA0A04FC94B}">
-                            <ma14:wrappingTextBoxFlag xmlns="" xmlns:mo="http://schemas.microsoft.com/office/mac/office/2008/main" xmlns:mv="urn:schemas-microsoft-com:mac:vml" xmlns:o="urn:schemas-microsoft-com:office:office" xmlns:v="urn:schemas-microsoft-com:vml" xmlns:w10="urn:schemas-microsoft-com:office:word" xmlns:w="http://schemas.openxmlformats.org/wordprocessingml/2006/main" xmlns:ma14="http://schemas.microsoft.com/office/mac/drawingml/2011/main"/>
+                            <ma14:wrappingTextBoxFlag xmlns:ma14="http://schemas.microsoft.com/office/mac/drawingml/2011/main" xmlns:w="http://schemas.openxmlformats.org/wordprocessingml/2006/main" xmlns:w10="urn:schemas-microsoft-com:office:word" xmlns:v="urn:schemas-microsoft-com:vml" xmlns:o="urn:schemas-microsoft-com:office:office" xmlns:mv="urn:schemas-microsoft-com:mac:vml" xmlns:mo="http://schemas.microsoft.com/office/mac/office/2008/main" xmlns=""/>
                           </a:ext>
                         </a:extLst>
                       </wps:spPr>
@@ -2526,7 +2526,7 @@
               </wp:anchor>
             </w:drawing>
           </mc:Choice>
-          <mc:Fallback xmlns:mo="http://schemas.microsoft.com/office/mac/office/2008/main" xmlns:mv="urn:schemas-microsoft-com:mac:vml">
+          <mc:Fallback xmlns:mv="urn:schemas-microsoft-com:mac:vml" xmlns:mo="http://schemas.microsoft.com/office/mac/office/2008/main">
             <w:pict>
               <v:shapetype id="_x0000_t202" coordsize="21600,21600" o:spt="202" path="m0,0l0,21600,21600,21600,21600,0xe">
                 <v:stroke joinstyle="miter"/>
@@ -3094,8 +3094,6 @@
       </w:r>
       <w:proofErr w:type="gramEnd"/>
     </w:p>
-    <w:bookmarkStart w:id="9" w:name="_GoBack"/>
-    <w:bookmarkEnd w:id="9"/>
     <w:p>
       <w:pPr>
         <w:pStyle w:val="Heading3"/>
@@ -3139,7 +3137,7 @@
                         <a:effectLst/>
                         <a:extLst>
                           <a:ext uri="{C572A759-6A51-4108-AA02-DFA0A04FC94B}">
-                            <ma14:wrappingTextBoxFlag xmlns="" xmlns:mo="http://schemas.microsoft.com/office/mac/office/2008/main" xmlns:mv="urn:schemas-microsoft-com:mac:vml" xmlns:o="urn:schemas-microsoft-com:office:office" xmlns:v="urn:schemas-microsoft-com:vml" xmlns:w10="urn:schemas-microsoft-com:office:word" xmlns:w="http://schemas.openxmlformats.org/wordprocessingml/2006/main" xmlns:ma14="http://schemas.microsoft.com/office/mac/drawingml/2011/main"/>
+                            <ma14:wrappingTextBoxFlag xmlns:ma14="http://schemas.microsoft.com/office/mac/drawingml/2011/main" xmlns:w="http://schemas.openxmlformats.org/wordprocessingml/2006/main" xmlns:w10="urn:schemas-microsoft-com:office:word" xmlns:v="urn:schemas-microsoft-com:vml" xmlns:o="urn:schemas-microsoft-com:office:office" xmlns:mv="urn:schemas-microsoft-com:mac:vml" xmlns:mo="http://schemas.microsoft.com/office/mac/office/2008/main" xmlns=""/>
                           </a:ext>
                         </a:extLst>
                       </wps:spPr>
@@ -3263,7 +3261,7 @@
               </wp:anchor>
             </w:drawing>
           </mc:Choice>
-          <mc:Fallback xmlns:mo="http://schemas.microsoft.com/office/mac/office/2008/main" xmlns:mv="urn:schemas-microsoft-com:mac:vml">
+          <mc:Fallback xmlns:mv="urn:schemas-microsoft-com:mac:vml" xmlns:mo="http://schemas.microsoft.com/office/mac/office/2008/main">
             <w:pict>
               <v:shape id="Text Box 6" o:spid="_x0000_s1027" type="#_x0000_t202" style="position:absolute;margin-left:63pt;margin-top:3.95pt;width:450pt;height:1in;z-index:251661312;visibility:visible;mso-wrap-style:square;mso-height-percent:0;mso-wrap-distance-left:9pt;mso-wrap-distance-top:0;mso-wrap-distance-right:9pt;mso-wrap-distance-bottom:0;mso-position-horizontal:absolute;mso-position-horizontal-relative:text;mso-position-vertical:absolute;mso-position-vertical-relative:text;mso-height-percent:0;mso-height-relative:margin;v-text-anchor:top" o:gfxdata="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" filled="f" stroked="f">
                 <v:textbox>
@@ -3334,7 +3332,7 @@
         <w:lastRenderedPageBreak/>
         <w:tab/>
       </w:r>
-      <w:bookmarkStart w:id="10" w:name="_Toc161763085"/>
+      <w:bookmarkStart w:id="9" w:name="_Toc161763085"/>
       <w:r>
         <w:t>&lt;</w:t>
       </w:r>
@@ -3348,7 +3346,7 @@
       <w:r>
         <w:t>&gt;</w:t>
       </w:r>
-      <w:bookmarkEnd w:id="10"/>
+      <w:bookmarkEnd w:id="9"/>
     </w:p>
     <w:p>
       <w:pPr>
@@ -3787,7 +3785,7 @@
                         <a:effectLst/>
                         <a:extLst>
                           <a:ext uri="{C572A759-6A51-4108-AA02-DFA0A04FC94B}">
-                            <ma14:wrappingTextBoxFlag xmlns="" xmlns:mo="http://schemas.microsoft.com/office/mac/office/2008/main" xmlns:mv="urn:schemas-microsoft-com:mac:vml" xmlns:o="urn:schemas-microsoft-com:office:office" xmlns:v="urn:schemas-microsoft-com:vml" xmlns:w10="urn:schemas-microsoft-com:office:word" xmlns:w="http://schemas.openxmlformats.org/wordprocessingml/2006/main" xmlns:ma14="http://schemas.microsoft.com/office/mac/drawingml/2011/main"/>
+                            <ma14:wrappingTextBoxFlag xmlns:ma14="http://schemas.microsoft.com/office/mac/drawingml/2011/main" xmlns:w="http://schemas.openxmlformats.org/wordprocessingml/2006/main" xmlns:w10="urn:schemas-microsoft-com:office:word" xmlns:v="urn:schemas-microsoft-com:vml" xmlns:o="urn:schemas-microsoft-com:office:office" xmlns:mv="urn:schemas-microsoft-com:mac:vml" xmlns:mo="http://schemas.microsoft.com/office/mac/office/2008/main" xmlns=""/>
                           </a:ext>
                         </a:extLst>
                       </wps:spPr>
@@ -3929,7 +3927,7 @@
               </wp:anchor>
             </w:drawing>
           </mc:Choice>
-          <mc:Fallback xmlns:mo="http://schemas.microsoft.com/office/mac/office/2008/main" xmlns:mv="urn:schemas-microsoft-com:mac:vml">
+          <mc:Fallback xmlns:mv="urn:schemas-microsoft-com:mac:vml" xmlns:mo="http://schemas.microsoft.com/office/mac/office/2008/main">
             <w:pict>
               <v:shape id="Text Box 8" o:spid="_x0000_s1028" type="#_x0000_t202" style="position:absolute;margin-left:63pt;margin-top:5.75pt;width:450pt;height:1in;z-index:251663360;visibility:visible;mso-wrap-style:square;mso-height-percent:0;mso-wrap-distance-left:9pt;mso-wrap-distance-top:0;mso-wrap-distance-right:9pt;mso-wrap-distance-bottom:0;mso-position-horizontal:absolute;mso-position-horizontal-relative:text;mso-position-vertical:absolute;mso-position-vertical-relative:text;mso-height-percent:0;mso-height-relative:margin;v-text-anchor:top" o:gfxdata="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" filled="f" stroked="f">
                 <v:textbox>
@@ -4001,11 +3999,11 @@
       <w:r>
         <w:tab/>
       </w:r>
-      <w:bookmarkStart w:id="11" w:name="_Toc161763086"/>
+      <w:bookmarkStart w:id="10" w:name="_Toc161763086"/>
       <w:r>
         <w:t>&lt;headers&gt;/&lt;header&gt;</w:t>
       </w:r>
-      <w:bookmarkEnd w:id="11"/>
+      <w:bookmarkEnd w:id="10"/>
     </w:p>
     <w:p>
       <w:pPr>
@@ -4417,7 +4415,7 @@
                         <a:effectLst/>
                         <a:extLst>
                           <a:ext uri="{C572A759-6A51-4108-AA02-DFA0A04FC94B}">
-                            <ma14:wrappingTextBoxFlag xmlns="" xmlns:mo="http://schemas.microsoft.com/office/mac/office/2008/main" xmlns:mv="urn:schemas-microsoft-com:mac:vml" xmlns:o="urn:schemas-microsoft-com:office:office" xmlns:v="urn:schemas-microsoft-com:vml" xmlns:w10="urn:schemas-microsoft-com:office:word" xmlns:w="http://schemas.openxmlformats.org/wordprocessingml/2006/main" xmlns:ma14="http://schemas.microsoft.com/office/mac/drawingml/2011/main"/>
+                            <ma14:wrappingTextBoxFlag xmlns:ma14="http://schemas.microsoft.com/office/mac/drawingml/2011/main" xmlns:w="http://schemas.openxmlformats.org/wordprocessingml/2006/main" xmlns:w10="urn:schemas-microsoft-com:office:word" xmlns:v="urn:schemas-microsoft-com:vml" xmlns:o="urn:schemas-microsoft-com:office:office" xmlns:mv="urn:schemas-microsoft-com:mac:vml" xmlns:mo="http://schemas.microsoft.com/office/mac/office/2008/main" xmlns=""/>
                           </a:ext>
                         </a:extLst>
                       </wps:spPr>
@@ -4616,7 +4614,7 @@
               </wp:anchor>
             </w:drawing>
           </mc:Choice>
-          <mc:Fallback xmlns:mo="http://schemas.microsoft.com/office/mac/office/2008/main" xmlns:mv="urn:schemas-microsoft-com:mac:vml">
+          <mc:Fallback xmlns:mv="urn:schemas-microsoft-com:mac:vml" xmlns:mo="http://schemas.microsoft.com/office/mac/office/2008/main">
             <w:pict>
               <v:shape id="Text Box 9" o:spid="_x0000_s1029" type="#_x0000_t202" style="position:absolute;margin-left:1in;margin-top:8.45pt;width:450pt;height:126pt;z-index:251665408;visibility:visible;mso-wrap-style:square;mso-height-percent:0;mso-wrap-distance-left:9pt;mso-wrap-distance-top:0;mso-wrap-distance-right:9pt;mso-wrap-distance-bottom:0;mso-position-horizontal:absolute;mso-position-horizontal-relative:text;mso-position-vertical:absolute;mso-position-vertical-relative:text;mso-height-percent:0;mso-height-relative:margin;v-text-anchor:top" o:gfxdata="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" filled="f" stroked="f">
                 <v:textbox>
@@ -4773,11 +4771,11 @@
         <w:lastRenderedPageBreak/>
         <w:tab/>
       </w:r>
-      <w:bookmarkStart w:id="12" w:name="_Toc161763087"/>
+      <w:bookmarkStart w:id="11" w:name="_Toc161763087"/>
       <w:r>
         <w:t>&lt;query&gt;/&lt;parameter&gt;</w:t>
       </w:r>
-      <w:bookmarkEnd w:id="12"/>
+      <w:bookmarkEnd w:id="11"/>
     </w:p>
     <w:p>
       <w:pPr>
@@ -5205,7 +5203,7 @@
                         <a:effectLst/>
                         <a:extLst>
                           <a:ext uri="{C572A759-6A51-4108-AA02-DFA0A04FC94B}">
-                            <ma14:wrappingTextBoxFlag xmlns="" xmlns:mo="http://schemas.microsoft.com/office/mac/office/2008/main" xmlns:mv="urn:schemas-microsoft-com:mac:vml" xmlns:o="urn:schemas-microsoft-com:office:office" xmlns:v="urn:schemas-microsoft-com:vml" xmlns:w10="urn:schemas-microsoft-com:office:word" xmlns:w="http://schemas.openxmlformats.org/wordprocessingml/2006/main" xmlns:ma14="http://schemas.microsoft.com/office/mac/drawingml/2011/main"/>
+                            <ma14:wrappingTextBoxFlag xmlns:ma14="http://schemas.microsoft.com/office/mac/drawingml/2011/main" xmlns:w="http://schemas.openxmlformats.org/wordprocessingml/2006/main" xmlns:w10="urn:schemas-microsoft-com:office:word" xmlns:v="urn:schemas-microsoft-com:vml" xmlns:o="urn:schemas-microsoft-com:office:office" xmlns:mv="urn:schemas-microsoft-com:mac:vml" xmlns:mo="http://schemas.microsoft.com/office/mac/office/2008/main" xmlns=""/>
                           </a:ext>
                         </a:extLst>
                       </wps:spPr>
@@ -5396,7 +5394,7 @@
               </wp:anchor>
             </w:drawing>
           </mc:Choice>
-          <mc:Fallback xmlns:mo="http://schemas.microsoft.com/office/mac/office/2008/main" xmlns:mv="urn:schemas-microsoft-com:mac:vml">
+          <mc:Fallback xmlns:mv="urn:schemas-microsoft-com:mac:vml" xmlns:mo="http://schemas.microsoft.com/office/mac/office/2008/main">
             <w:pict>
               <v:shape id="Text Box 10" o:spid="_x0000_s1030" type="#_x0000_t202" style="position:absolute;margin-left:1in;margin-top:8.4pt;width:450pt;height:119.05pt;z-index:251667456;visibility:visible;mso-wrap-style:square;mso-height-percent:0;mso-wrap-distance-left:9pt;mso-wrap-distance-top:0;mso-wrap-distance-right:9pt;mso-wrap-distance-bottom:0;mso-position-horizontal:absolute;mso-position-horizontal-relative:text;mso-position-vertical:absolute;mso-position-vertical-relative:text;mso-height-percent:0;mso-height-relative:margin;v-text-anchor:top" o:gfxdata="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" filled="f" stroked="f">
                 <v:textbox>
@@ -5541,7 +5539,7 @@
       <w:r>
         <w:tab/>
       </w:r>
-      <w:bookmarkStart w:id="13" w:name="_Toc161763088"/>
+      <w:bookmarkStart w:id="12" w:name="_Toc161763088"/>
       <w:r>
         <w:t>&lt;</w:t>
       </w:r>
@@ -5553,7 +5551,7 @@
       <w:r>
         <w:t>&gt;</w:t>
       </w:r>
-      <w:bookmarkEnd w:id="13"/>
+      <w:bookmarkEnd w:id="12"/>
     </w:p>
     <w:p>
       <w:pPr>
@@ -5910,6 +5908,135 @@
                 <w:szCs w:val="20"/>
               </w:rPr>
               <w:t>true/false</w:t>
+            </w:r>
+          </w:p>
+        </w:tc>
+      </w:tr>
+      <w:tr>
+        <w:trPr>
+          <w:cnfStyle w:val="000000100000" w:firstRow="0" w:lastRow="0" w:firstColumn="0" w:lastColumn="0" w:oddVBand="0" w:evenVBand="0" w:oddHBand="1" w:evenHBand="0" w:firstRowFirstColumn="0" w:firstRowLastColumn="0" w:lastRowFirstColumn="0" w:lastRowLastColumn="0"/>
+          <w:trHeight w:val="288"/>
+        </w:trPr>
+        <w:tc>
+          <w:tcPr>
+            <w:cnfStyle w:val="001000000000" w:firstRow="0" w:lastRow="0" w:firstColumn="1" w:lastColumn="0" w:oddVBand="0" w:evenVBand="0" w:oddHBand="0" w:evenHBand="0" w:firstRowFirstColumn="0" w:firstRowLastColumn="0" w:lastRowFirstColumn="0" w:lastRowLastColumn="0"/>
+            <w:tcW w:w="2358" w:type="dxa"/>
+          </w:tcPr>
+          <w:p>
+            <w:pPr>
+              <w:rPr>
+                <w:sz w:val="20"/>
+                <w:szCs w:val="20"/>
+              </w:rPr>
+            </w:pPr>
+            <w:r>
+              <w:rPr>
+                <w:sz w:val="20"/>
+                <w:szCs w:val="20"/>
+              </w:rPr>
+              <w:t>value</w:t>
+            </w:r>
+          </w:p>
+        </w:tc>
+        <w:tc>
+          <w:tcPr>
+            <w:tcW w:w="2430" w:type="dxa"/>
+          </w:tcPr>
+          <w:p>
+            <w:pPr>
+              <w:cnfStyle w:val="000000100000" w:firstRow="0" w:lastRow="0" w:firstColumn="0" w:lastColumn="0" w:oddVBand="0" w:evenVBand="0" w:oddHBand="1" w:evenHBand="0" w:firstRowFirstColumn="0" w:firstRowLastColumn="0" w:lastRowFirstColumn="0" w:lastRowLastColumn="0"/>
+              <w:rPr>
+                <w:sz w:val="20"/>
+                <w:szCs w:val="20"/>
+              </w:rPr>
+            </w:pPr>
+            <w:r>
+              <w:rPr>
+                <w:sz w:val="20"/>
+                <w:szCs w:val="20"/>
+              </w:rPr>
+              <w:t>Value to use as ent</w:t>
+            </w:r>
+            <w:bookmarkStart w:id="13" w:name="_GoBack"/>
+            <w:bookmarkEnd w:id="13"/>
+            <w:r>
+              <w:rPr>
+                <w:sz w:val="20"/>
+                <w:szCs w:val="20"/>
+              </w:rPr>
+              <w:t>ity</w:t>
+            </w:r>
+          </w:p>
+        </w:tc>
+        <w:tc>
+          <w:tcPr>
+            <w:tcW w:w="1080" w:type="dxa"/>
+          </w:tcPr>
+          <w:p>
+            <w:pPr>
+              <w:cnfStyle w:val="000000100000" w:firstRow="0" w:lastRow="0" w:firstColumn="0" w:lastColumn="0" w:oddVBand="0" w:evenVBand="0" w:oddHBand="1" w:evenHBand="0" w:firstRowFirstColumn="0" w:firstRowLastColumn="0" w:lastRowFirstColumn="0" w:lastRowLastColumn="0"/>
+              <w:rPr>
+                <w:sz w:val="20"/>
+                <w:szCs w:val="20"/>
+              </w:rPr>
+            </w:pPr>
+            <w:r>
+              <w:rPr>
+                <w:sz w:val="20"/>
+                <w:szCs w:val="20"/>
+              </w:rPr>
+              <w:t>No</w:t>
+            </w:r>
+          </w:p>
+        </w:tc>
+        <w:tc>
+          <w:tcPr>
+            <w:tcW w:w="1691" w:type="dxa"/>
+          </w:tcPr>
+          <w:p>
+            <w:pPr>
+              <w:cnfStyle w:val="000000100000" w:firstRow="0" w:lastRow="0" w:firstColumn="0" w:lastColumn="0" w:oddVBand="0" w:evenVBand="0" w:oddHBand="1" w:evenHBand="0" w:firstRowFirstColumn="0" w:firstRowLastColumn="0" w:lastRowFirstColumn="0" w:lastRowLastColumn="0"/>
+              <w:rPr>
+                <w:sz w:val="20"/>
+                <w:szCs w:val="20"/>
+              </w:rPr>
+            </w:pPr>
+          </w:p>
+        </w:tc>
+        <w:tc>
+          <w:tcPr>
+            <w:tcW w:w="3457" w:type="dxa"/>
+          </w:tcPr>
+          <w:p>
+            <w:pPr>
+              <w:cnfStyle w:val="000000100000" w:firstRow="0" w:lastRow="0" w:firstColumn="0" w:lastColumn="0" w:oddVBand="0" w:evenVBand="0" w:oddHBand="1" w:evenHBand="0" w:firstRowFirstColumn="0" w:firstRowLastColumn="0" w:lastRowFirstColumn="0" w:lastRowLastColumn="0"/>
+              <w:rPr>
+                <w:sz w:val="20"/>
+                <w:szCs w:val="20"/>
+              </w:rPr>
+            </w:pPr>
+            <w:r>
+              <w:rPr>
+                <w:sz w:val="20"/>
+                <w:szCs w:val="20"/>
+              </w:rPr>
+              <w:t>${</w:t>
+            </w:r>
+            <w:proofErr w:type="spellStart"/>
+            <w:r>
+              <w:rPr>
+                <w:sz w:val="20"/>
+                <w:szCs w:val="20"/>
+              </w:rPr>
+              <w:t>my.prop</w:t>
+            </w:r>
+            <w:proofErr w:type="spellEnd"/>
+            <w:r>
+              <w:rPr>
+                <w:sz w:val="20"/>
+                <w:szCs w:val="20"/>
+              </w:rPr>
+              <w:t>} (for property expansion)</w:t>
             </w:r>
           </w:p>
         </w:tc>
@@ -5975,7 +6102,7 @@
                         <a:effectLst/>
                         <a:extLst>
                           <a:ext uri="{C572A759-6A51-4108-AA02-DFA0A04FC94B}">
-                            <ma14:wrappingTextBoxFlag xmlns="" xmlns:mo="http://schemas.microsoft.com/office/mac/office/2008/main" xmlns:mv="urn:schemas-microsoft-com:mac:vml" xmlns:o="urn:schemas-microsoft-com:office:office" xmlns:v="urn:schemas-microsoft-com:vml" xmlns:w10="urn:schemas-microsoft-com:office:word" xmlns:w="http://schemas.openxmlformats.org/wordprocessingml/2006/main" xmlns:ma14="http://schemas.microsoft.com/office/mac/drawingml/2011/main"/>
+                            <ma14:wrappingTextBoxFlag xmlns:ma14="http://schemas.microsoft.com/office/mac/drawingml/2011/main" xmlns:w="http://schemas.openxmlformats.org/wordprocessingml/2006/main" xmlns:w10="urn:schemas-microsoft-com:office:word" xmlns:v="urn:schemas-microsoft-com:vml" xmlns:o="urn:schemas-microsoft-com:office:office" xmlns:mv="urn:schemas-microsoft-com:mac:vml" xmlns:mo="http://schemas.microsoft.com/office/mac/office/2008/main" xmlns=""/>
                           </a:ext>
                         </a:extLst>
                       </wps:spPr>
@@ -6275,7 +6402,7 @@
                         <a:effectLst/>
                         <a:extLst>
                           <a:ext uri="{C572A759-6A51-4108-AA02-DFA0A04FC94B}">
-                            <ma14:wrappingTextBoxFlag xmlns="" xmlns:mo="http://schemas.microsoft.com/office/mac/office/2008/main" xmlns:mv="urn:schemas-microsoft-com:mac:vml" xmlns:o="urn:schemas-microsoft-com:office:office" xmlns:v="urn:schemas-microsoft-com:vml" xmlns:w10="urn:schemas-microsoft-com:office:word" xmlns:w="http://schemas.openxmlformats.org/wordprocessingml/2006/main" xmlns:ma14="http://schemas.microsoft.com/office/mac/drawingml/2011/main"/>
+                            <ma14:wrappingTextBoxFlag xmlns:ma14="http://schemas.microsoft.com/office/mac/drawingml/2011/main" xmlns:w="http://schemas.openxmlformats.org/wordprocessingml/2006/main" xmlns:w10="urn:schemas-microsoft-com:office:word" xmlns:v="urn:schemas-microsoft-com:vml" xmlns:o="urn:schemas-microsoft-com:office:office" xmlns:mv="urn:schemas-microsoft-com:mac:vml" xmlns:mo="http://schemas.microsoft.com/office/mac/office/2008/main" xmlns=""/>
                           </a:ext>
                         </a:extLst>
                       </wps:spPr>
@@ -6399,7 +6526,7 @@
               </wp:anchor>
             </w:drawing>
           </mc:Choice>
-          <mc:Fallback xmlns:mo="http://schemas.microsoft.com/office/mac/office/2008/main" xmlns:mv="urn:schemas-microsoft-com:mac:vml">
+          <mc:Fallback xmlns:mv="urn:schemas-microsoft-com:mac:vml" xmlns:mo="http://schemas.microsoft.com/office/mac/office/2008/main">
             <w:pict>
               <v:shape id="Text Box 12" o:spid="_x0000_s1032" type="#_x0000_t202" style="position:absolute;margin-left:1in;margin-top:8.45pt;width:450pt;height:74.5pt;z-index:251671552;visibility:visible;mso-wrap-style:square;mso-height-percent:0;mso-wrap-distance-left:9pt;mso-wrap-distance-top:0;mso-wrap-distance-right:9pt;mso-wrap-distance-bottom:0;mso-position-horizontal:absolute;mso-position-horizontal-relative:text;mso-position-vertical:absolute;mso-position-vertical-relative:text;mso-height-percent:0;mso-height-relative:margin;v-text-anchor:top" o:gfxdata="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" filled="f" stroked="f">
                 <v:textbox>
@@ -6528,7 +6655,7 @@
                         <a:effectLst/>
                         <a:extLst>
                           <a:ext uri="{C572A759-6A51-4108-AA02-DFA0A04FC94B}">
-                            <ma14:wrappingTextBoxFlag xmlns="" xmlns:mo="http://schemas.microsoft.com/office/mac/office/2008/main" xmlns:mv="urn:schemas-microsoft-com:mac:vml" xmlns:o="urn:schemas-microsoft-com:office:office" xmlns:v="urn:schemas-microsoft-com:vml" xmlns:w10="urn:schemas-microsoft-com:office:word" xmlns:w="http://schemas.openxmlformats.org/wordprocessingml/2006/main" xmlns:ma14="http://schemas.microsoft.com/office/mac/drawingml/2011/main"/>
+                            <ma14:wrappingTextBoxFlag xmlns:ma14="http://schemas.microsoft.com/office/mac/drawingml/2011/main" xmlns:w="http://schemas.openxmlformats.org/wordprocessingml/2006/main" xmlns:w10="urn:schemas-microsoft-com:office:word" xmlns:v="urn:schemas-microsoft-com:vml" xmlns:o="urn:schemas-microsoft-com:office:office" xmlns:mv="urn:schemas-microsoft-com:mac:vml" xmlns:mo="http://schemas.microsoft.com/office/mac/office/2008/main" xmlns=""/>
                           </a:ext>
                         </a:extLst>
                       </wps:spPr>
@@ -7244,7 +7371,7 @@
               </wp:anchor>
             </w:drawing>
           </mc:Choice>
-          <mc:Fallback xmlns:mo="http://schemas.microsoft.com/office/mac/office/2008/main" xmlns:mv="urn:schemas-microsoft-com:mac:vml">
+          <mc:Fallback xmlns:mv="urn:schemas-microsoft-com:mac:vml" xmlns:mo="http://schemas.microsoft.com/office/mac/office/2008/main">
             <w:pict>
               <v:shape id="Text Box 13" o:spid="_x0000_s1033" type="#_x0000_t202" style="position:absolute;margin-left:0;margin-top:17.3pt;width:549pt;height:6in;z-index:251672576;visibility:visible;mso-wrap-style:square;mso-width-percent:0;mso-height-percent:0;mso-wrap-distance-left:9pt;mso-wrap-distance-top:0;mso-wrap-distance-right:9pt;mso-wrap-distance-bottom:0;mso-position-horizontal:absolute;mso-position-horizontal-relative:text;mso-position-vertical:absolute;mso-position-vertical-relative:text;mso-width-percent:0;mso-height-percent:0;mso-width-relative:margin;mso-height-relative:margin;v-text-anchor:top" o:gfxdata="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" filled="f" stroked="f">
                 <v:textbox>
@@ -7902,7 +8029,7 @@
               <w:noProof/>
               <w:color w:val="4F81BD" w:themeColor="accent1"/>
             </w:rPr>
-            <w:t>3</w:t>
+            <w:t>5</w:t>
           </w:r>
           <w:r>
             <w:rPr>
@@ -7942,8 +8069,8 @@
       <w:gridCol w:w="547"/>
     </w:tblGrid>
     <w:tr>
-      <w:bookmarkStart w:id="15" w:name="_WNTabType_2" w:displacedByCustomXml="next"/>
-      <w:bookmarkStart w:id="16" w:name="_WNSectionTitle_3" w:displacedByCustomXml="next"/>
+      <w:bookmarkStart w:id="15" w:name="_WNSectionTitle_3" w:displacedByCustomXml="next"/>
+      <w:bookmarkStart w:id="16" w:name="_WNTabType_2" w:displacedByCustomXml="next"/>
       <w:sdt>
         <w:sdtPr>
           <w:rPr>
@@ -11773,7 +11900,7 @@
 </file>
 
 <file path=customXml/itemProps1.xml><?xml version="1.0" encoding="utf-8"?>
-<ds:datastoreItem xmlns:ds="http://schemas.openxmlformats.org/officeDocument/2006/customXml" ds:itemID="{3783EA76-F5D2-42A0-B3A6-2459C4A984F4}">
+<ds:datastoreItem xmlns:ds="http://schemas.openxmlformats.org/officeDocument/2006/customXml" ds:itemID="{578BBE68-9EC1-445D-B34C-4B3036FACD04}">
   <ds:schemaRefs>
     <ds:schemaRef ds:uri="http://schemas.openxmlformats.org/officeDocument/2006/bibliography"/>
   </ds:schemaRefs>

</xml_diff>

<commit_message>
Issue 21 - Added an attribute to the root http task "statusProperty" which defines a property to save the response status to.  For example:
  <target name="get">
    <http url="http://www.google.com/asfaf" statusProperty="out.status" failOnUnexpected="false"/>
    <echo message="Response Status: ${out.status}"/>
  </target>
</commit_message>
<xml_diff>
--- a/ant-http/trunk/resources/doc/readme.docx
+++ b/ant-http/trunk/resources/doc/readme.docx
@@ -646,7 +646,7 @@
             <w:rPr>
               <w:noProof/>
             </w:rPr>
-            <w:t>4</w:t>
+            <w:t>5</w:t>
           </w:r>
           <w:r>
             <w:rPr>
@@ -707,7 +707,7 @@
             <w:rPr>
               <w:noProof/>
             </w:rPr>
-            <w:t>4</w:t>
+            <w:t>5</w:t>
           </w:r>
           <w:r>
             <w:rPr>
@@ -768,7 +768,7 @@
             <w:rPr>
               <w:noProof/>
             </w:rPr>
-            <w:t>5</w:t>
+            <w:t>6</w:t>
           </w:r>
           <w:r>
             <w:rPr>
@@ -829,7 +829,7 @@
             <w:rPr>
               <w:noProof/>
             </w:rPr>
-            <w:t>5</w:t>
+            <w:t>6</w:t>
           </w:r>
           <w:r>
             <w:rPr>
@@ -889,7 +889,7 @@
             <w:rPr>
               <w:noProof/>
             </w:rPr>
-            <w:t>6</w:t>
+            <w:t>7</w:t>
           </w:r>
           <w:r>
             <w:rPr>
@@ -2308,6 +2308,136 @@
           </w:p>
         </w:tc>
       </w:tr>
+      <w:tr>
+        <w:trPr>
+          <w:trHeight w:val="288"/>
+        </w:trPr>
+        <w:tc>
+          <w:tcPr>
+            <w:cnfStyle w:val="001000000000" w:firstRow="0" w:lastRow="0" w:firstColumn="1" w:lastColumn="0" w:oddVBand="0" w:evenVBand="0" w:oddHBand="0" w:evenHBand="0" w:firstRowFirstColumn="0" w:firstRowLastColumn="0" w:lastRowFirstColumn="0" w:lastRowLastColumn="0"/>
+            <w:tcW w:w="2358" w:type="dxa"/>
+          </w:tcPr>
+          <w:p>
+            <w:pPr>
+              <w:rPr>
+                <w:sz w:val="20"/>
+                <w:szCs w:val="20"/>
+              </w:rPr>
+            </w:pPr>
+            <w:proofErr w:type="spellStart"/>
+            <w:r>
+              <w:rPr>
+                <w:sz w:val="20"/>
+                <w:szCs w:val="20"/>
+              </w:rPr>
+              <w:t>statusProperty</w:t>
+            </w:r>
+            <w:proofErr w:type="spellEnd"/>
+          </w:p>
+        </w:tc>
+        <w:tc>
+          <w:tcPr>
+            <w:tcW w:w="2430" w:type="dxa"/>
+          </w:tcPr>
+          <w:p>
+            <w:pPr>
+              <w:cnfStyle w:val="000000000000" w:firstRow="0" w:lastRow="0" w:firstColumn="0" w:lastColumn="0" w:oddVBand="0" w:evenVBand="0" w:oddHBand="0" w:evenHBand="0" w:firstRowFirstColumn="0" w:firstRowLastColumn="0" w:lastRowFirstColumn="0" w:lastRowLastColumn="0"/>
+              <w:rPr>
+                <w:sz w:val="20"/>
+                <w:szCs w:val="20"/>
+              </w:rPr>
+            </w:pPr>
+            <w:r>
+              <w:rPr>
+                <w:sz w:val="20"/>
+                <w:szCs w:val="20"/>
+              </w:rPr>
+              <w:t>Property to save status to</w:t>
+            </w:r>
+          </w:p>
+        </w:tc>
+        <w:tc>
+          <w:tcPr>
+            <w:tcW w:w="1080" w:type="dxa"/>
+          </w:tcPr>
+          <w:p>
+            <w:pPr>
+              <w:cnfStyle w:val="000000000000" w:firstRow="0" w:lastRow="0" w:firstColumn="0" w:lastColumn="0" w:oddVBand="0" w:evenVBand="0" w:oddHBand="0" w:evenHBand="0" w:firstRowFirstColumn="0" w:firstRowLastColumn="0" w:lastRowFirstColumn="0" w:lastRowLastColumn="0"/>
+              <w:rPr>
+                <w:sz w:val="20"/>
+                <w:szCs w:val="20"/>
+              </w:rPr>
+            </w:pPr>
+            <w:r>
+              <w:rPr>
+                <w:sz w:val="20"/>
+                <w:szCs w:val="20"/>
+              </w:rPr>
+              <w:t>No</w:t>
+            </w:r>
+          </w:p>
+        </w:tc>
+        <w:tc>
+          <w:tcPr>
+            <w:tcW w:w="1691" w:type="dxa"/>
+          </w:tcPr>
+          <w:p>
+            <w:pPr>
+              <w:cnfStyle w:val="000000000000" w:firstRow="0" w:lastRow="0" w:firstColumn="0" w:lastColumn="0" w:oddVBand="0" w:evenVBand="0" w:oddHBand="0" w:evenHBand="0" w:firstRowFirstColumn="0" w:firstRowLastColumn="0" w:lastRowFirstColumn="0" w:lastRowLastColumn="0"/>
+              <w:rPr>
+                <w:sz w:val="20"/>
+                <w:szCs w:val="20"/>
+              </w:rPr>
+            </w:pPr>
+          </w:p>
+        </w:tc>
+        <w:tc>
+          <w:tcPr>
+            <w:tcW w:w="3457" w:type="dxa"/>
+          </w:tcPr>
+          <w:p>
+            <w:pPr>
+              <w:cnfStyle w:val="000000000000" w:firstRow="0" w:lastRow="0" w:firstColumn="0" w:lastColumn="0" w:oddVBand="0" w:evenVBand="0" w:oddHBand="0" w:evenHBand="0" w:firstRowFirstColumn="0" w:firstRowLastColumn="0" w:lastRowFirstColumn="0" w:lastRowLastColumn="0"/>
+              <w:rPr>
+                <w:sz w:val="20"/>
+                <w:szCs w:val="20"/>
+              </w:rPr>
+            </w:pPr>
+            <w:proofErr w:type="spellStart"/>
+            <w:r>
+              <w:rPr>
+                <w:sz w:val="20"/>
+                <w:szCs w:val="20"/>
+              </w:rPr>
+              <w:t>statusProperty</w:t>
+            </w:r>
+            <w:proofErr w:type="spellEnd"/>
+            <w:r>
+              <w:rPr>
+                <w:sz w:val="20"/>
+                <w:szCs w:val="20"/>
+              </w:rPr>
+              <w:t>=”</w:t>
+            </w:r>
+            <w:proofErr w:type="spellStart"/>
+            <w:r>
+              <w:rPr>
+                <w:sz w:val="20"/>
+                <w:szCs w:val="20"/>
+              </w:rPr>
+              <w:t>http.status</w:t>
+            </w:r>
+            <w:proofErr w:type="spellEnd"/>
+            <w:r>
+              <w:rPr>
+                <w:sz w:val="20"/>
+                <w:szCs w:val="20"/>
+              </w:rPr>
+              <w:t>”</w:t>
+            </w:r>
+          </w:p>
+        </w:tc>
+      </w:tr>
     </w:tbl>
     <w:p>
       <w:pPr>
@@ -2364,7 +2494,7 @@
                         <a:effectLst/>
                         <a:extLst>
                           <a:ext uri="{C572A759-6A51-4108-AA02-DFA0A04FC94B}">
-                            <ma14:wrappingTextBoxFlag xmlns:ma14="http://schemas.microsoft.com/office/mac/drawingml/2011/main" xmlns:w="http://schemas.openxmlformats.org/wordprocessingml/2006/main" xmlns:w10="urn:schemas-microsoft-com:office:word" xmlns:v="urn:schemas-microsoft-com:vml" xmlns:o="urn:schemas-microsoft-com:office:office" xmlns:mv="urn:schemas-microsoft-com:mac:vml" xmlns:mo="http://schemas.microsoft.com/office/mac/office/2008/main" xmlns=""/>
+                            <ma14:wrappingTextBoxFlag xmlns="" xmlns:mo="http://schemas.microsoft.com/office/mac/office/2008/main" xmlns:mv="urn:schemas-microsoft-com:mac:vml" xmlns:o="urn:schemas-microsoft-com:office:office" xmlns:v="urn:schemas-microsoft-com:vml" xmlns:w10="urn:schemas-microsoft-com:office:word" xmlns:w="http://schemas.openxmlformats.org/wordprocessingml/2006/main" xmlns:ma14="http://schemas.microsoft.com/office/mac/drawingml/2011/main"/>
                           </a:ext>
                         </a:extLst>
                       </wps:spPr>
@@ -2488,7 +2618,15 @@
                                 <w:sz w:val="20"/>
                                 <w:szCs w:val="20"/>
                               </w:rPr>
-                              <w:t xml:space="preserve">=”true” expected=”200” </w:t>
+                              <w:t>=”true” expec</w:t>
+                            </w:r>
+                            <w:r>
+                              <w:rPr>
+                                <w:rFonts w:ascii="Andale Mono" w:hAnsi="Andale Mono"/>
+                                <w:sz w:val="20"/>
+                                <w:szCs w:val="20"/>
+                              </w:rPr>
+                              <w:t xml:space="preserve">ted=”200” </w:t>
                             </w:r>
                             <w:proofErr w:type="spellStart"/>
                             <w:r>
@@ -2506,7 +2644,69 @@
                                 <w:sz w:val="20"/>
                                 <w:szCs w:val="20"/>
                               </w:rPr>
-                              <w:t>=”true”/&gt;</w:t>
+                              <w:t>=”false</w:t>
+                            </w:r>
+                            <w:r>
+                              <w:rPr>
+                                <w:rFonts w:ascii="Andale Mono" w:hAnsi="Andale Mono"/>
+                                <w:sz w:val="20"/>
+                                <w:szCs w:val="20"/>
+                              </w:rPr>
+                              <w:t>”</w:t>
+                            </w:r>
+                            <w:r>
+                              <w:rPr>
+                                <w:rFonts w:ascii="Andale Mono" w:hAnsi="Andale Mono"/>
+                                <w:sz w:val="20"/>
+                                <w:szCs w:val="20"/>
+                              </w:rPr>
+                              <w:t xml:space="preserve"> </w:t>
+                            </w:r>
+                            <w:proofErr w:type="spellStart"/>
+                            <w:r>
+                              <w:rPr>
+                                <w:rFonts w:ascii="Andale Mono" w:hAnsi="Andale Mono"/>
+                                <w:sz w:val="20"/>
+                                <w:szCs w:val="20"/>
+                              </w:rPr>
+                              <w:t>statusProperty</w:t>
+                            </w:r>
+                            <w:proofErr w:type="spellEnd"/>
+                            <w:r>
+                              <w:rPr>
+                                <w:rFonts w:ascii="Andale Mono" w:hAnsi="Andale Mono"/>
+                                <w:sz w:val="20"/>
+                                <w:szCs w:val="20"/>
+                              </w:rPr>
+                              <w:t>=”</w:t>
+                            </w:r>
+                            <w:proofErr w:type="spellStart"/>
+                            <w:r>
+                              <w:rPr>
+                                <w:rFonts w:ascii="Andale Mono" w:hAnsi="Andale Mono"/>
+                                <w:sz w:val="20"/>
+                                <w:szCs w:val="20"/>
+                              </w:rPr>
+                              <w:t>http.status</w:t>
+                            </w:r>
+                            <w:proofErr w:type="spellEnd"/>
+                            <w:r>
+                              <w:rPr>
+                                <w:rFonts w:ascii="Andale Mono" w:hAnsi="Andale Mono"/>
+                                <w:sz w:val="20"/>
+                                <w:szCs w:val="20"/>
+                              </w:rPr>
+                              <w:t>”</w:t>
+                            </w:r>
+                            <w:bookmarkStart w:id="7" w:name="_GoBack"/>
+                            <w:bookmarkEnd w:id="7"/>
+                            <w:r>
+                              <w:rPr>
+                                <w:rFonts w:ascii="Andale Mono" w:hAnsi="Andale Mono"/>
+                                <w:sz w:val="20"/>
+                                <w:szCs w:val="20"/>
+                              </w:rPr>
+                              <w:t>/&gt;</w:t>
                             </w:r>
                           </w:p>
                         </w:txbxContent>
@@ -2526,13 +2726,13 @@
               </wp:anchor>
             </w:drawing>
           </mc:Choice>
-          <mc:Fallback xmlns:mv="urn:schemas-microsoft-com:mac:vml" xmlns:mo="http://schemas.microsoft.com/office/mac/office/2008/main">
+          <mc:Fallback>
             <w:pict>
-              <v:shapetype id="_x0000_t202" coordsize="21600,21600" o:spt="202" path="m0,0l0,21600,21600,21600,21600,0xe">
+              <v:shapetype id="_x0000_t202" coordsize="21600,21600" o:spt="202" path="m,l,21600r21600,l21600,xe">
                 <v:stroke joinstyle="miter"/>
                 <v:path gradientshapeok="t" o:connecttype="rect"/>
               </v:shapetype>
-              <v:shape id="Text Box 1" o:spid="_x0000_s1026" type="#_x0000_t202" style="position:absolute;margin-left:36pt;margin-top:15.95pt;width:450pt;height:1in;z-index:251659264;visibility:visible;mso-wrap-style:square;mso-height-percent:0;mso-wrap-distance-left:9pt;mso-wrap-distance-top:0;mso-wrap-distance-right:9pt;mso-wrap-distance-bottom:0;mso-position-horizontal:absolute;mso-position-horizontal-relative:text;mso-position-vertical:absolute;mso-position-vertical-relative:text;mso-height-percent:0;mso-height-relative:margin;v-text-anchor:top" o:gfxdata="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" filled="f" stroked="f">
+              <v:shape id="Text Box 1" o:spid="_x0000_s1026" type="#_x0000_t202" style="position:absolute;margin-left:36pt;margin-top:15.95pt;width:450pt;height:1in;z-index:251659264;visibility:visible;mso-wrap-style:square;mso-height-percent:0;mso-wrap-distance-left:9pt;mso-wrap-distance-top:0;mso-wrap-distance-right:9pt;mso-wrap-distance-bottom:0;mso-position-horizontal:absolute;mso-position-horizontal-relative:text;mso-position-vertical:absolute;mso-position-vertical-relative:text;mso-height-percent:0;mso-height-relative:margin;v-text-anchor:top" o:gfxdata="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" filled="f" stroked="f">
                 <v:textbox>
                   <w:txbxContent>
                     <w:p>
@@ -2549,7 +2749,185 @@
                           <w:sz w:val="20"/>
                           <w:szCs w:val="20"/>
                         </w:rPr>
-                        <w:t>&lt;http url=”http://google.com” method=”GET” printrequest=”false” printresponse=”true” printrequestheaders=”true” printresponseheaders=”true” expected=”200” failonunexpected=”true”/&gt;</w:t>
+                        <w:t xml:space="preserve">&lt;http </w:t>
+                      </w:r>
+                      <w:proofErr w:type="spellStart"/>
+                      <w:r>
+                        <w:rPr>
+                          <w:rFonts w:ascii="Andale Mono" w:hAnsi="Andale Mono"/>
+                          <w:sz w:val="20"/>
+                          <w:szCs w:val="20"/>
+                        </w:rPr>
+                        <w:t>url</w:t>
+                      </w:r>
+                      <w:proofErr w:type="spellEnd"/>
+                      <w:r>
+                        <w:rPr>
+                          <w:rFonts w:ascii="Andale Mono" w:hAnsi="Andale Mono"/>
+                          <w:sz w:val="20"/>
+                          <w:szCs w:val="20"/>
+                        </w:rPr>
+                        <w:t xml:space="preserve">=”http://google.com” method=”GET” </w:t>
+                      </w:r>
+                      <w:proofErr w:type="spellStart"/>
+                      <w:r>
+                        <w:rPr>
+                          <w:rFonts w:ascii="Andale Mono" w:hAnsi="Andale Mono"/>
+                          <w:sz w:val="20"/>
+                          <w:szCs w:val="20"/>
+                        </w:rPr>
+                        <w:t>printrequest</w:t>
+                      </w:r>
+                      <w:proofErr w:type="spellEnd"/>
+                      <w:r>
+                        <w:rPr>
+                          <w:rFonts w:ascii="Andale Mono" w:hAnsi="Andale Mono"/>
+                          <w:sz w:val="20"/>
+                          <w:szCs w:val="20"/>
+                        </w:rPr>
+                        <w:t xml:space="preserve">=”false” </w:t>
+                      </w:r>
+                      <w:proofErr w:type="spellStart"/>
+                      <w:r>
+                        <w:rPr>
+                          <w:rFonts w:ascii="Andale Mono" w:hAnsi="Andale Mono"/>
+                          <w:sz w:val="20"/>
+                          <w:szCs w:val="20"/>
+                        </w:rPr>
+                        <w:t>printresponse</w:t>
+                      </w:r>
+                      <w:proofErr w:type="spellEnd"/>
+                      <w:r>
+                        <w:rPr>
+                          <w:rFonts w:ascii="Andale Mono" w:hAnsi="Andale Mono"/>
+                          <w:sz w:val="20"/>
+                          <w:szCs w:val="20"/>
+                        </w:rPr>
+                        <w:t xml:space="preserve">=”true” </w:t>
+                      </w:r>
+                      <w:proofErr w:type="spellStart"/>
+                      <w:r>
+                        <w:rPr>
+                          <w:rFonts w:ascii="Andale Mono" w:hAnsi="Andale Mono"/>
+                          <w:sz w:val="20"/>
+                          <w:szCs w:val="20"/>
+                        </w:rPr>
+                        <w:t>printrequestheaders</w:t>
+                      </w:r>
+                      <w:proofErr w:type="spellEnd"/>
+                      <w:r>
+                        <w:rPr>
+                          <w:rFonts w:ascii="Andale Mono" w:hAnsi="Andale Mono"/>
+                          <w:sz w:val="20"/>
+                          <w:szCs w:val="20"/>
+                        </w:rPr>
+                        <w:t xml:space="preserve">=”true” </w:t>
+                      </w:r>
+                      <w:proofErr w:type="spellStart"/>
+                      <w:r>
+                        <w:rPr>
+                          <w:rFonts w:ascii="Andale Mono" w:hAnsi="Andale Mono"/>
+                          <w:sz w:val="20"/>
+                          <w:szCs w:val="20"/>
+                        </w:rPr>
+                        <w:t>printresponseheaders</w:t>
+                      </w:r>
+                      <w:proofErr w:type="spellEnd"/>
+                      <w:r>
+                        <w:rPr>
+                          <w:rFonts w:ascii="Andale Mono" w:hAnsi="Andale Mono"/>
+                          <w:sz w:val="20"/>
+                          <w:szCs w:val="20"/>
+                        </w:rPr>
+                        <w:t>=”true” expec</w:t>
+                      </w:r>
+                      <w:r>
+                        <w:rPr>
+                          <w:rFonts w:ascii="Andale Mono" w:hAnsi="Andale Mono"/>
+                          <w:sz w:val="20"/>
+                          <w:szCs w:val="20"/>
+                        </w:rPr>
+                        <w:t xml:space="preserve">ted=”200” </w:t>
+                      </w:r>
+                      <w:proofErr w:type="spellStart"/>
+                      <w:r>
+                        <w:rPr>
+                          <w:rFonts w:ascii="Andale Mono" w:hAnsi="Andale Mono"/>
+                          <w:sz w:val="20"/>
+                          <w:szCs w:val="20"/>
+                        </w:rPr>
+                        <w:t>failonunexpected</w:t>
+                      </w:r>
+                      <w:proofErr w:type="spellEnd"/>
+                      <w:r>
+                        <w:rPr>
+                          <w:rFonts w:ascii="Andale Mono" w:hAnsi="Andale Mono"/>
+                          <w:sz w:val="20"/>
+                          <w:szCs w:val="20"/>
+                        </w:rPr>
+                        <w:t>=”false</w:t>
+                      </w:r>
+                      <w:r>
+                        <w:rPr>
+                          <w:rFonts w:ascii="Andale Mono" w:hAnsi="Andale Mono"/>
+                          <w:sz w:val="20"/>
+                          <w:szCs w:val="20"/>
+                        </w:rPr>
+                        <w:t>”</w:t>
+                      </w:r>
+                      <w:r>
+                        <w:rPr>
+                          <w:rFonts w:ascii="Andale Mono" w:hAnsi="Andale Mono"/>
+                          <w:sz w:val="20"/>
+                          <w:szCs w:val="20"/>
+                        </w:rPr>
+                        <w:t xml:space="preserve"> </w:t>
+                      </w:r>
+                      <w:proofErr w:type="spellStart"/>
+                      <w:r>
+                        <w:rPr>
+                          <w:rFonts w:ascii="Andale Mono" w:hAnsi="Andale Mono"/>
+                          <w:sz w:val="20"/>
+                          <w:szCs w:val="20"/>
+                        </w:rPr>
+                        <w:t>statusProperty</w:t>
+                      </w:r>
+                      <w:proofErr w:type="spellEnd"/>
+                      <w:r>
+                        <w:rPr>
+                          <w:rFonts w:ascii="Andale Mono" w:hAnsi="Andale Mono"/>
+                          <w:sz w:val="20"/>
+                          <w:szCs w:val="20"/>
+                        </w:rPr>
+                        <w:t>=”</w:t>
+                      </w:r>
+                      <w:proofErr w:type="spellStart"/>
+                      <w:r>
+                        <w:rPr>
+                          <w:rFonts w:ascii="Andale Mono" w:hAnsi="Andale Mono"/>
+                          <w:sz w:val="20"/>
+                          <w:szCs w:val="20"/>
+                        </w:rPr>
+                        <w:t>http.status</w:t>
+                      </w:r>
+                      <w:proofErr w:type="spellEnd"/>
+                      <w:r>
+                        <w:rPr>
+                          <w:rFonts w:ascii="Andale Mono" w:hAnsi="Andale Mono"/>
+                          <w:sz w:val="20"/>
+                          <w:szCs w:val="20"/>
+                        </w:rPr>
+                        <w:t>”</w:t>
+                      </w:r>
+                      <w:bookmarkStart w:id="8" w:name="_GoBack"/>
+                      <w:bookmarkEnd w:id="8"/>
+                      <w:r>
+                        <w:rPr>
+                          <w:rFonts w:ascii="Andale Mono" w:hAnsi="Andale Mono"/>
+                          <w:sz w:val="20"/>
+                          <w:szCs w:val="20"/>
+                        </w:rPr>
+                        <w:t>/&gt;</w:t>
                       </w:r>
                     </w:p>
                   </w:txbxContent>
@@ -2569,7 +2947,7 @@
       <w:pPr>
         <w:pStyle w:val="Heading2"/>
       </w:pPr>
-      <w:bookmarkStart w:id="7" w:name="_Toc161763083"/>
+      <w:bookmarkStart w:id="9" w:name="_Toc161763083"/>
       <w:r>
         <w:t>&lt;</w:t>
       </w:r>
@@ -2581,7 +2959,7 @@
       <w:r>
         <w:t>&gt; nested elements</w:t>
       </w:r>
-      <w:bookmarkEnd w:id="7"/>
+      <w:bookmarkEnd w:id="9"/>
     </w:p>
     <w:p>
       <w:pPr>
@@ -2590,7 +2968,7 @@
       <w:r>
         <w:tab/>
       </w:r>
-      <w:bookmarkStart w:id="8" w:name="_Toc161763084"/>
+      <w:bookmarkStart w:id="10" w:name="_Toc161763084"/>
       <w:r>
         <w:t>&lt;</w:t>
       </w:r>
@@ -2602,7 +2980,7 @@
       <w:r>
         <w:t>&gt;</w:t>
       </w:r>
-      <w:bookmarkEnd w:id="8"/>
+      <w:bookmarkEnd w:id="10"/>
     </w:p>
     <w:p>
       <w:pPr>
@@ -3102,6 +3480,7 @@
         <w:rPr>
           <w:noProof/>
         </w:rPr>
+        <w:lastRenderedPageBreak/>
         <mc:AlternateContent>
           <mc:Choice Requires="wps">
             <w:drawing>
@@ -3137,7 +3516,7 @@
                         <a:effectLst/>
                         <a:extLst>
                           <a:ext uri="{C572A759-6A51-4108-AA02-DFA0A04FC94B}">
-                            <ma14:wrappingTextBoxFlag xmlns:ma14="http://schemas.microsoft.com/office/mac/drawingml/2011/main" xmlns:w="http://schemas.openxmlformats.org/wordprocessingml/2006/main" xmlns:w10="urn:schemas-microsoft-com:office:word" xmlns:v="urn:schemas-microsoft-com:vml" xmlns:o="urn:schemas-microsoft-com:office:office" xmlns:mv="urn:schemas-microsoft-com:mac:vml" xmlns:mo="http://schemas.microsoft.com/office/mac/office/2008/main" xmlns=""/>
+                            <ma14:wrappingTextBoxFlag xmlns="" xmlns:mo="http://schemas.microsoft.com/office/mac/office/2008/main" xmlns:mv="urn:schemas-microsoft-com:mac:vml" xmlns:o="urn:schemas-microsoft-com:office:office" xmlns:v="urn:schemas-microsoft-com:vml" xmlns:w10="urn:schemas-microsoft-com:office:word" xmlns:w="http://schemas.openxmlformats.org/wordprocessingml/2006/main" xmlns:ma14="http://schemas.microsoft.com/office/mac/drawingml/2011/main"/>
                           </a:ext>
                         </a:extLst>
                       </wps:spPr>
@@ -3261,7 +3640,7 @@
               </wp:anchor>
             </w:drawing>
           </mc:Choice>
-          <mc:Fallback xmlns:mv="urn:schemas-microsoft-com:mac:vml" xmlns:mo="http://schemas.microsoft.com/office/mac/office/2008/main">
+          <mc:Fallback xmlns:mo="http://schemas.microsoft.com/office/mac/office/2008/main" xmlns:mv="urn:schemas-microsoft-com:mac:vml">
             <w:pict>
               <v:shape id="Text Box 6" o:spid="_x0000_s1027" type="#_x0000_t202" style="position:absolute;margin-left:63pt;margin-top:3.95pt;width:450pt;height:1in;z-index:251661312;visibility:visible;mso-wrap-style:square;mso-height-percent:0;mso-wrap-distance-left:9pt;mso-wrap-distance-top:0;mso-wrap-distance-right:9pt;mso-wrap-distance-bottom:0;mso-position-horizontal:absolute;mso-position-horizontal-relative:text;mso-position-vertical:absolute;mso-position-vertical-relative:text;mso-height-percent:0;mso-height-relative:margin;v-text-anchor:top" o:gfxdata="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" filled="f" stroked="f">
                 <v:textbox>
@@ -3332,7 +3711,7 @@
         <w:lastRenderedPageBreak/>
         <w:tab/>
       </w:r>
-      <w:bookmarkStart w:id="9" w:name="_Toc161763085"/>
+      <w:bookmarkStart w:id="11" w:name="_Toc161763085"/>
       <w:r>
         <w:t>&lt;</w:t>
       </w:r>
@@ -3346,7 +3725,7 @@
       <w:r>
         <w:t>&gt;</w:t>
       </w:r>
-      <w:bookmarkEnd w:id="9"/>
+      <w:bookmarkEnd w:id="11"/>
     </w:p>
     <w:p>
       <w:pPr>
@@ -3785,7 +4164,7 @@
                         <a:effectLst/>
                         <a:extLst>
                           <a:ext uri="{C572A759-6A51-4108-AA02-DFA0A04FC94B}">
-                            <ma14:wrappingTextBoxFlag xmlns:ma14="http://schemas.microsoft.com/office/mac/drawingml/2011/main" xmlns:w="http://schemas.openxmlformats.org/wordprocessingml/2006/main" xmlns:w10="urn:schemas-microsoft-com:office:word" xmlns:v="urn:schemas-microsoft-com:vml" xmlns:o="urn:schemas-microsoft-com:office:office" xmlns:mv="urn:schemas-microsoft-com:mac:vml" xmlns:mo="http://schemas.microsoft.com/office/mac/office/2008/main" xmlns=""/>
+                            <ma14:wrappingTextBoxFlag xmlns="" xmlns:mo="http://schemas.microsoft.com/office/mac/office/2008/main" xmlns:mv="urn:schemas-microsoft-com:mac:vml" xmlns:o="urn:schemas-microsoft-com:office:office" xmlns:v="urn:schemas-microsoft-com:vml" xmlns:w10="urn:schemas-microsoft-com:office:word" xmlns:w="http://schemas.openxmlformats.org/wordprocessingml/2006/main" xmlns:ma14="http://schemas.microsoft.com/office/mac/drawingml/2011/main"/>
                           </a:ext>
                         </a:extLst>
                       </wps:spPr>
@@ -3927,7 +4306,7 @@
               </wp:anchor>
             </w:drawing>
           </mc:Choice>
-          <mc:Fallback xmlns:mv="urn:schemas-microsoft-com:mac:vml" xmlns:mo="http://schemas.microsoft.com/office/mac/office/2008/main">
+          <mc:Fallback xmlns:mo="http://schemas.microsoft.com/office/mac/office/2008/main" xmlns:mv="urn:schemas-microsoft-com:mac:vml">
             <w:pict>
               <v:shape id="Text Box 8" o:spid="_x0000_s1028" type="#_x0000_t202" style="position:absolute;margin-left:63pt;margin-top:5.75pt;width:450pt;height:1in;z-index:251663360;visibility:visible;mso-wrap-style:square;mso-height-percent:0;mso-wrap-distance-left:9pt;mso-wrap-distance-top:0;mso-wrap-distance-right:9pt;mso-wrap-distance-bottom:0;mso-position-horizontal:absolute;mso-position-horizontal-relative:text;mso-position-vertical:absolute;mso-position-vertical-relative:text;mso-height-percent:0;mso-height-relative:margin;v-text-anchor:top" o:gfxdata="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" filled="f" stroked="f">
                 <v:textbox>
@@ -3999,11 +4378,11 @@
       <w:r>
         <w:tab/>
       </w:r>
-      <w:bookmarkStart w:id="10" w:name="_Toc161763086"/>
+      <w:bookmarkStart w:id="12" w:name="_Toc161763086"/>
       <w:r>
         <w:t>&lt;headers&gt;/&lt;header&gt;</w:t>
       </w:r>
-      <w:bookmarkEnd w:id="10"/>
+      <w:bookmarkEnd w:id="12"/>
     </w:p>
     <w:p>
       <w:pPr>
@@ -4415,7 +4794,7 @@
                         <a:effectLst/>
                         <a:extLst>
                           <a:ext uri="{C572A759-6A51-4108-AA02-DFA0A04FC94B}">
-                            <ma14:wrappingTextBoxFlag xmlns:ma14="http://schemas.microsoft.com/office/mac/drawingml/2011/main" xmlns:w="http://schemas.openxmlformats.org/wordprocessingml/2006/main" xmlns:w10="urn:schemas-microsoft-com:office:word" xmlns:v="urn:schemas-microsoft-com:vml" xmlns:o="urn:schemas-microsoft-com:office:office" xmlns:mv="urn:schemas-microsoft-com:mac:vml" xmlns:mo="http://schemas.microsoft.com/office/mac/office/2008/main" xmlns=""/>
+                            <ma14:wrappingTextBoxFlag xmlns="" xmlns:mo="http://schemas.microsoft.com/office/mac/office/2008/main" xmlns:mv="urn:schemas-microsoft-com:mac:vml" xmlns:o="urn:schemas-microsoft-com:office:office" xmlns:v="urn:schemas-microsoft-com:vml" xmlns:w10="urn:schemas-microsoft-com:office:word" xmlns:w="http://schemas.openxmlformats.org/wordprocessingml/2006/main" xmlns:ma14="http://schemas.microsoft.com/office/mac/drawingml/2011/main"/>
                           </a:ext>
                         </a:extLst>
                       </wps:spPr>
@@ -4614,7 +4993,7 @@
               </wp:anchor>
             </w:drawing>
           </mc:Choice>
-          <mc:Fallback xmlns:mv="urn:schemas-microsoft-com:mac:vml" xmlns:mo="http://schemas.microsoft.com/office/mac/office/2008/main">
+          <mc:Fallback xmlns:mo="http://schemas.microsoft.com/office/mac/office/2008/main" xmlns:mv="urn:schemas-microsoft-com:mac:vml">
             <w:pict>
               <v:shape id="Text Box 9" o:spid="_x0000_s1029" type="#_x0000_t202" style="position:absolute;margin-left:1in;margin-top:8.45pt;width:450pt;height:126pt;z-index:251665408;visibility:visible;mso-wrap-style:square;mso-height-percent:0;mso-wrap-distance-left:9pt;mso-wrap-distance-top:0;mso-wrap-distance-right:9pt;mso-wrap-distance-bottom:0;mso-position-horizontal:absolute;mso-position-horizontal-relative:text;mso-position-vertical:absolute;mso-position-vertical-relative:text;mso-height-percent:0;mso-height-relative:margin;v-text-anchor:top" o:gfxdata="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" filled="f" stroked="f">
                 <v:textbox>
@@ -4771,11 +5150,11 @@
         <w:lastRenderedPageBreak/>
         <w:tab/>
       </w:r>
-      <w:bookmarkStart w:id="11" w:name="_Toc161763087"/>
+      <w:bookmarkStart w:id="13" w:name="_Toc161763087"/>
       <w:r>
         <w:t>&lt;query&gt;/&lt;parameter&gt;</w:t>
       </w:r>
-      <w:bookmarkEnd w:id="11"/>
+      <w:bookmarkEnd w:id="13"/>
     </w:p>
     <w:p>
       <w:pPr>
@@ -5203,7 +5582,7 @@
                         <a:effectLst/>
                         <a:extLst>
                           <a:ext uri="{C572A759-6A51-4108-AA02-DFA0A04FC94B}">
-                            <ma14:wrappingTextBoxFlag xmlns:ma14="http://schemas.microsoft.com/office/mac/drawingml/2011/main" xmlns:w="http://schemas.openxmlformats.org/wordprocessingml/2006/main" xmlns:w10="urn:schemas-microsoft-com:office:word" xmlns:v="urn:schemas-microsoft-com:vml" xmlns:o="urn:schemas-microsoft-com:office:office" xmlns:mv="urn:schemas-microsoft-com:mac:vml" xmlns:mo="http://schemas.microsoft.com/office/mac/office/2008/main" xmlns=""/>
+                            <ma14:wrappingTextBoxFlag xmlns="" xmlns:mo="http://schemas.microsoft.com/office/mac/office/2008/main" xmlns:mv="urn:schemas-microsoft-com:mac:vml" xmlns:o="urn:schemas-microsoft-com:office:office" xmlns:v="urn:schemas-microsoft-com:vml" xmlns:w10="urn:schemas-microsoft-com:office:word" xmlns:w="http://schemas.openxmlformats.org/wordprocessingml/2006/main" xmlns:ma14="http://schemas.microsoft.com/office/mac/drawingml/2011/main"/>
                           </a:ext>
                         </a:extLst>
                       </wps:spPr>
@@ -5394,7 +5773,7 @@
               </wp:anchor>
             </w:drawing>
           </mc:Choice>
-          <mc:Fallback xmlns:mv="urn:schemas-microsoft-com:mac:vml" xmlns:mo="http://schemas.microsoft.com/office/mac/office/2008/main">
+          <mc:Fallback xmlns:mo="http://schemas.microsoft.com/office/mac/office/2008/main" xmlns:mv="urn:schemas-microsoft-com:mac:vml">
             <w:pict>
               <v:shape id="Text Box 10" o:spid="_x0000_s1030" type="#_x0000_t202" style="position:absolute;margin-left:1in;margin-top:8.4pt;width:450pt;height:119.05pt;z-index:251667456;visibility:visible;mso-wrap-style:square;mso-height-percent:0;mso-wrap-distance-left:9pt;mso-wrap-distance-top:0;mso-wrap-distance-right:9pt;mso-wrap-distance-bottom:0;mso-position-horizontal:absolute;mso-position-horizontal-relative:text;mso-position-vertical:absolute;mso-position-vertical-relative:text;mso-height-percent:0;mso-height-relative:margin;v-text-anchor:top" o:gfxdata="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" filled="f" stroked="f">
                 <v:textbox>
@@ -5539,7 +5918,7 @@
       <w:r>
         <w:tab/>
       </w:r>
-      <w:bookmarkStart w:id="12" w:name="_Toc161763088"/>
+      <w:bookmarkStart w:id="14" w:name="_Toc161763088"/>
       <w:r>
         <w:t>&lt;</w:t>
       </w:r>
@@ -5551,7 +5930,7 @@
       <w:r>
         <w:t>&gt;</w:t>
       </w:r>
-      <w:bookmarkEnd w:id="12"/>
+      <w:bookmarkEnd w:id="14"/>
     </w:p>
     <w:p>
       <w:pPr>
@@ -5955,16 +6334,7 @@
                 <w:sz w:val="20"/>
                 <w:szCs w:val="20"/>
               </w:rPr>
-              <w:t>Value to use as ent</w:t>
-            </w:r>
-            <w:bookmarkStart w:id="13" w:name="_GoBack"/>
-            <w:bookmarkEnd w:id="13"/>
-            <w:r>
-              <w:rPr>
-                <w:sz w:val="20"/>
-                <w:szCs w:val="20"/>
-              </w:rPr>
-              <w:t>ity</w:t>
+              <w:t>Value to use as entity</w:t>
             </w:r>
           </w:p>
         </w:tc>
@@ -6102,7 +6472,7 @@
                         <a:effectLst/>
                         <a:extLst>
                           <a:ext uri="{C572A759-6A51-4108-AA02-DFA0A04FC94B}">
-                            <ma14:wrappingTextBoxFlag xmlns:ma14="http://schemas.microsoft.com/office/mac/drawingml/2011/main" xmlns:w="http://schemas.openxmlformats.org/wordprocessingml/2006/main" xmlns:w10="urn:schemas-microsoft-com:office:word" xmlns:v="urn:schemas-microsoft-com:vml" xmlns:o="urn:schemas-microsoft-com:office:office" xmlns:mv="urn:schemas-microsoft-com:mac:vml" xmlns:mo="http://schemas.microsoft.com/office/mac/office/2008/main" xmlns=""/>
+                            <ma14:wrappingTextBoxFlag xmlns="" xmlns:mo="http://schemas.microsoft.com/office/mac/office/2008/main" xmlns:mv="urn:schemas-microsoft-com:mac:vml" xmlns:o="urn:schemas-microsoft-com:office:office" xmlns:v="urn:schemas-microsoft-com:vml" xmlns:w10="urn:schemas-microsoft-com:office:word" xmlns:w="http://schemas.openxmlformats.org/wordprocessingml/2006/main" xmlns:ma14="http://schemas.microsoft.com/office/mac/drawingml/2011/main"/>
                           </a:ext>
                         </a:extLst>
                       </wps:spPr>
@@ -6402,7 +6772,7 @@
                         <a:effectLst/>
                         <a:extLst>
                           <a:ext uri="{C572A759-6A51-4108-AA02-DFA0A04FC94B}">
-                            <ma14:wrappingTextBoxFlag xmlns:ma14="http://schemas.microsoft.com/office/mac/drawingml/2011/main" xmlns:w="http://schemas.openxmlformats.org/wordprocessingml/2006/main" xmlns:w10="urn:schemas-microsoft-com:office:word" xmlns:v="urn:schemas-microsoft-com:vml" xmlns:o="urn:schemas-microsoft-com:office:office" xmlns:mv="urn:schemas-microsoft-com:mac:vml" xmlns:mo="http://schemas.microsoft.com/office/mac/office/2008/main" xmlns=""/>
+                            <ma14:wrappingTextBoxFlag xmlns="" xmlns:mo="http://schemas.microsoft.com/office/mac/office/2008/main" xmlns:mv="urn:schemas-microsoft-com:mac:vml" xmlns:o="urn:schemas-microsoft-com:office:office" xmlns:v="urn:schemas-microsoft-com:vml" xmlns:w10="urn:schemas-microsoft-com:office:word" xmlns:w="http://schemas.openxmlformats.org/wordprocessingml/2006/main" xmlns:ma14="http://schemas.microsoft.com/office/mac/drawingml/2011/main"/>
                           </a:ext>
                         </a:extLst>
                       </wps:spPr>
@@ -6526,7 +6896,7 @@
               </wp:anchor>
             </w:drawing>
           </mc:Choice>
-          <mc:Fallback xmlns:mv="urn:schemas-microsoft-com:mac:vml" xmlns:mo="http://schemas.microsoft.com/office/mac/office/2008/main">
+          <mc:Fallback xmlns:mo="http://schemas.microsoft.com/office/mac/office/2008/main" xmlns:mv="urn:schemas-microsoft-com:mac:vml">
             <w:pict>
               <v:shape id="Text Box 12" o:spid="_x0000_s1032" type="#_x0000_t202" style="position:absolute;margin-left:1in;margin-top:8.45pt;width:450pt;height:74.5pt;z-index:251671552;visibility:visible;mso-wrap-style:square;mso-height-percent:0;mso-wrap-distance-left:9pt;mso-wrap-distance-top:0;mso-wrap-distance-right:9pt;mso-wrap-distance-bottom:0;mso-position-horizontal:absolute;mso-position-horizontal-relative:text;mso-position-vertical:absolute;mso-position-vertical-relative:text;mso-height-percent:0;mso-height-relative:margin;v-text-anchor:top" o:gfxdata="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" filled="f" stroked="f">
                 <v:textbox>
@@ -6602,12 +6972,12 @@
       <w:r>
         <w:br w:type="page"/>
       </w:r>
-      <w:bookmarkStart w:id="14" w:name="_Toc161763089"/>
+      <w:bookmarkStart w:id="15" w:name="_Toc161763089"/>
       <w:r>
         <w:lastRenderedPageBreak/>
         <w:t>Ant configuration</w:t>
       </w:r>
-      <w:bookmarkEnd w:id="14"/>
+      <w:bookmarkEnd w:id="15"/>
     </w:p>
     <w:p>
       <w:r>
@@ -6655,7 +7025,7 @@
                         <a:effectLst/>
                         <a:extLst>
                           <a:ext uri="{C572A759-6A51-4108-AA02-DFA0A04FC94B}">
-                            <ma14:wrappingTextBoxFlag xmlns:ma14="http://schemas.microsoft.com/office/mac/drawingml/2011/main" xmlns:w="http://schemas.openxmlformats.org/wordprocessingml/2006/main" xmlns:w10="urn:schemas-microsoft-com:office:word" xmlns:v="urn:schemas-microsoft-com:vml" xmlns:o="urn:schemas-microsoft-com:office:office" xmlns:mv="urn:schemas-microsoft-com:mac:vml" xmlns:mo="http://schemas.microsoft.com/office/mac/office/2008/main" xmlns=""/>
+                            <ma14:wrappingTextBoxFlag xmlns="" xmlns:mo="http://schemas.microsoft.com/office/mac/office/2008/main" xmlns:mv="urn:schemas-microsoft-com:mac:vml" xmlns:o="urn:schemas-microsoft-com:office:office" xmlns:v="urn:schemas-microsoft-com:vml" xmlns:w10="urn:schemas-microsoft-com:office:word" xmlns:w="http://schemas.openxmlformats.org/wordprocessingml/2006/main" xmlns:ma14="http://schemas.microsoft.com/office/mac/drawingml/2011/main"/>
                           </a:ext>
                         </a:extLst>
                       </wps:spPr>
@@ -7371,7 +7741,7 @@
               </wp:anchor>
             </w:drawing>
           </mc:Choice>
-          <mc:Fallback xmlns:mv="urn:schemas-microsoft-com:mac:vml" xmlns:mo="http://schemas.microsoft.com/office/mac/office/2008/main">
+          <mc:Fallback xmlns:mo="http://schemas.microsoft.com/office/mac/office/2008/main" xmlns:mv="urn:schemas-microsoft-com:mac:vml">
             <w:pict>
               <v:shape id="Text Box 13" o:spid="_x0000_s1033" type="#_x0000_t202" style="position:absolute;margin-left:0;margin-top:17.3pt;width:549pt;height:6in;z-index:251672576;visibility:visible;mso-wrap-style:square;mso-width-percent:0;mso-height-percent:0;mso-wrap-distance-left:9pt;mso-wrap-distance-top:0;mso-wrap-distance-right:9pt;mso-wrap-distance-bottom:0;mso-position-horizontal:absolute;mso-position-horizontal-relative:text;mso-position-vertical:absolute;mso-position-vertical-relative:text;mso-width-percent:0;mso-height-percent:0;mso-width-relative:margin;mso-height-relative:margin;v-text-anchor:top" o:gfxdata="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" filled="f" stroked="f">
                 <v:textbox>
@@ -8029,7 +8399,7 @@
               <w:noProof/>
               <w:color w:val="4F81BD" w:themeColor="accent1"/>
             </w:rPr>
-            <w:t>5</w:t>
+            <w:t>3</w:t>
           </w:r>
           <w:r>
             <w:rPr>
@@ -8069,8 +8439,8 @@
       <w:gridCol w:w="547"/>
     </w:tblGrid>
     <w:tr>
-      <w:bookmarkStart w:id="15" w:name="_WNSectionTitle_3" w:displacedByCustomXml="next"/>
       <w:bookmarkStart w:id="16" w:name="_WNTabType_2" w:displacedByCustomXml="next"/>
+      <w:bookmarkStart w:id="17" w:name="_WNSectionTitle_3" w:displacedByCustomXml="next"/>
       <w:sdt>
         <w:sdtPr>
           <w:rPr>
@@ -8191,8 +8561,8 @@
       </w:rPr>
     </w:pPr>
   </w:p>
+  <w:bookmarkEnd w:id="17"/>
   <w:bookmarkEnd w:id="16"/>
-  <w:bookmarkEnd w:id="15"/>
 </w:hdr>
 </file>
 
@@ -11900,7 +12270,7 @@
 </file>
 
 <file path=customXml/itemProps1.xml><?xml version="1.0" encoding="utf-8"?>
-<ds:datastoreItem xmlns:ds="http://schemas.openxmlformats.org/officeDocument/2006/customXml" ds:itemID="{578BBE68-9EC1-445D-B34C-4B3036FACD04}">
+<ds:datastoreItem xmlns:ds="http://schemas.openxmlformats.org/officeDocument/2006/customXml" ds:itemID="{BAE8042A-D3BB-45E7-924D-94FA38DF3E62}">
   <ds:schemaRefs>
     <ds:schemaRef ds:uri="http://schemas.openxmlformats.org/officeDocument/2006/bibliography"/>
   </ds:schemaRefs>

</xml_diff>

<commit_message>
Issue 20 - Added an "update" attribute, which decides whether or not an HTTP request should be made if saving the response entity to file.  Defaults to "true" for backwards compatibility.
Most of the changes were supplied by a user submitted patch from http://code.google.com/p/missing-link/issues/detail?id=20#c3

Additional changes were made for logging purposes to gain visibility into this behavior
</commit_message>
<xml_diff>
--- a/ant-http/trunk/resources/doc/readme.docx
+++ b/ant-http/trunk/resources/doc/readme.docx
@@ -2438,6 +2438,128 @@
           </w:p>
         </w:tc>
       </w:tr>
+      <w:tr>
+        <w:trPr>
+          <w:cnfStyle w:val="000000100000" w:firstRow="0" w:lastRow="0" w:firstColumn="0" w:lastColumn="0" w:oddVBand="0" w:evenVBand="0" w:oddHBand="1" w:evenHBand="0" w:firstRowFirstColumn="0" w:firstRowLastColumn="0" w:lastRowFirstColumn="0" w:lastRowLastColumn="0"/>
+          <w:trHeight w:val="288"/>
+        </w:trPr>
+        <w:tc>
+          <w:tcPr>
+            <w:cnfStyle w:val="001000000000" w:firstRow="0" w:lastRow="0" w:firstColumn="1" w:lastColumn="0" w:oddVBand="0" w:evenVBand="0" w:oddHBand="0" w:evenHBand="0" w:firstRowFirstColumn="0" w:firstRowLastColumn="0" w:lastRowFirstColumn="0" w:lastRowLastColumn="0"/>
+            <w:tcW w:w="2358" w:type="dxa"/>
+          </w:tcPr>
+          <w:p>
+            <w:pPr>
+              <w:rPr>
+                <w:sz w:val="20"/>
+                <w:szCs w:val="20"/>
+              </w:rPr>
+            </w:pPr>
+            <w:r>
+              <w:rPr>
+                <w:sz w:val="20"/>
+                <w:szCs w:val="20"/>
+              </w:rPr>
+              <w:t>update</w:t>
+            </w:r>
+          </w:p>
+        </w:tc>
+        <w:tc>
+          <w:tcPr>
+            <w:tcW w:w="2430" w:type="dxa"/>
+          </w:tcPr>
+          <w:p>
+            <w:pPr>
+              <w:cnfStyle w:val="000000100000" w:firstRow="0" w:lastRow="0" w:firstColumn="0" w:lastColumn="0" w:oddVBand="0" w:evenVBand="0" w:oddHBand="1" w:evenHBand="0" w:firstRowFirstColumn="0" w:firstRowLastColumn="0" w:lastRowFirstColumn="0" w:lastRowLastColumn="0"/>
+              <w:rPr>
+                <w:sz w:val="20"/>
+                <w:szCs w:val="20"/>
+              </w:rPr>
+            </w:pPr>
+            <w:r>
+              <w:rPr>
+                <w:sz w:val="20"/>
+                <w:szCs w:val="20"/>
+              </w:rPr>
+              <w:t xml:space="preserve">Update/overwrite </w:t>
+            </w:r>
+            <w:proofErr w:type="spellStart"/>
+            <w:r>
+              <w:rPr>
+                <w:sz w:val="20"/>
+                <w:szCs w:val="20"/>
+              </w:rPr>
+              <w:t>outfile</w:t>
+            </w:r>
+            <w:proofErr w:type="spellEnd"/>
+          </w:p>
+        </w:tc>
+        <w:tc>
+          <w:tcPr>
+            <w:tcW w:w="1080" w:type="dxa"/>
+          </w:tcPr>
+          <w:p>
+            <w:pPr>
+              <w:cnfStyle w:val="000000100000" w:firstRow="0" w:lastRow="0" w:firstColumn="0" w:lastColumn="0" w:oddVBand="0" w:evenVBand="0" w:oddHBand="1" w:evenHBand="0" w:firstRowFirstColumn="0" w:firstRowLastColumn="0" w:lastRowFirstColumn="0" w:lastRowLastColumn="0"/>
+              <w:rPr>
+                <w:sz w:val="20"/>
+                <w:szCs w:val="20"/>
+              </w:rPr>
+            </w:pPr>
+            <w:r>
+              <w:rPr>
+                <w:sz w:val="20"/>
+                <w:szCs w:val="20"/>
+              </w:rPr>
+              <w:t>No</w:t>
+            </w:r>
+          </w:p>
+        </w:tc>
+        <w:tc>
+          <w:tcPr>
+            <w:tcW w:w="1691" w:type="dxa"/>
+          </w:tcPr>
+          <w:p>
+            <w:pPr>
+              <w:cnfStyle w:val="000000100000" w:firstRow="0" w:lastRow="0" w:firstColumn="0" w:lastColumn="0" w:oddVBand="0" w:evenVBand="0" w:oddHBand="1" w:evenHBand="0" w:firstRowFirstColumn="0" w:firstRowLastColumn="0" w:lastRowFirstColumn="0" w:lastRowLastColumn="0"/>
+              <w:rPr>
+                <w:sz w:val="20"/>
+                <w:szCs w:val="20"/>
+              </w:rPr>
+            </w:pPr>
+            <w:r>
+              <w:rPr>
+                <w:sz w:val="20"/>
+                <w:szCs w:val="20"/>
+              </w:rPr>
+              <w:t>true</w:t>
+            </w:r>
+          </w:p>
+        </w:tc>
+        <w:tc>
+          <w:tcPr>
+            <w:tcW w:w="3457" w:type="dxa"/>
+          </w:tcPr>
+          <w:p>
+            <w:pPr>
+              <w:cnfStyle w:val="000000100000" w:firstRow="0" w:lastRow="0" w:firstColumn="0" w:lastColumn="0" w:oddVBand="0" w:evenVBand="0" w:oddHBand="1" w:evenHBand="0" w:firstRowFirstColumn="0" w:firstRowLastColumn="0" w:lastRowFirstColumn="0" w:lastRowLastColumn="0"/>
+              <w:rPr>
+                <w:sz w:val="20"/>
+                <w:szCs w:val="20"/>
+              </w:rPr>
+            </w:pPr>
+            <w:r>
+              <w:rPr>
+                <w:sz w:val="20"/>
+                <w:szCs w:val="20"/>
+              </w:rPr>
+              <w:t>true/false</w:t>
+            </w:r>
+            <w:bookmarkStart w:id="6" w:name="_GoBack"/>
+            <w:bookmarkEnd w:id="6"/>
+          </w:p>
+        </w:tc>
+      </w:tr>
     </w:tbl>
     <w:p>
       <w:pPr>
@@ -2446,12 +2568,12 @@
       <w:r>
         <w:tab/>
       </w:r>
-      <w:bookmarkStart w:id="6" w:name="_Toc161763082"/>
+      <w:bookmarkStart w:id="7" w:name="_Toc161763082"/>
       <w:proofErr w:type="gramStart"/>
       <w:r>
         <w:t>example</w:t>
       </w:r>
-      <w:bookmarkEnd w:id="6"/>
+      <w:bookmarkEnd w:id="7"/>
       <w:proofErr w:type="gramEnd"/>
     </w:p>
     <w:p>
@@ -2494,7 +2616,7 @@
                         <a:effectLst/>
                         <a:extLst>
                           <a:ext uri="{C572A759-6A51-4108-AA02-DFA0A04FC94B}">
-                            <ma14:wrappingTextBoxFlag xmlns="" xmlns:mo="http://schemas.microsoft.com/office/mac/office/2008/main" xmlns:mv="urn:schemas-microsoft-com:mac:vml" xmlns:o="urn:schemas-microsoft-com:office:office" xmlns:v="urn:schemas-microsoft-com:vml" xmlns:w10="urn:schemas-microsoft-com:office:word" xmlns:w="http://schemas.openxmlformats.org/wordprocessingml/2006/main" xmlns:ma14="http://schemas.microsoft.com/office/mac/drawingml/2011/main"/>
+                            <ma14:wrappingTextBoxFlag xmlns:ma14="http://schemas.microsoft.com/office/mac/drawingml/2011/main" xmlns:w="http://schemas.openxmlformats.org/wordprocessingml/2006/main" xmlns:w10="urn:schemas-microsoft-com:office:word" xmlns:v="urn:schemas-microsoft-com:vml" xmlns:o="urn:schemas-microsoft-com:office:office" xmlns:mv="urn:schemas-microsoft-com:mac:vml" xmlns:mo="http://schemas.microsoft.com/office/mac/office/2008/main" xmlns=""/>
                           </a:ext>
                         </a:extLst>
                       </wps:spPr>
@@ -2698,8 +2820,6 @@
                               </w:rPr>
                               <w:t>”</w:t>
                             </w:r>
-                            <w:bookmarkStart w:id="7" w:name="_GoBack"/>
-                            <w:bookmarkEnd w:id="7"/>
                             <w:r>
                               <w:rPr>
                                 <w:rFonts w:ascii="Andale Mono" w:hAnsi="Andale Mono"/>
@@ -2947,7 +3067,7 @@
       <w:pPr>
         <w:pStyle w:val="Heading2"/>
       </w:pPr>
-      <w:bookmarkStart w:id="9" w:name="_Toc161763083"/>
+      <w:bookmarkStart w:id="8" w:name="_Toc161763083"/>
       <w:r>
         <w:t>&lt;</w:t>
       </w:r>
@@ -2959,7 +3079,7 @@
       <w:r>
         <w:t>&gt; nested elements</w:t>
       </w:r>
-      <w:bookmarkEnd w:id="9"/>
+      <w:bookmarkEnd w:id="8"/>
     </w:p>
     <w:p>
       <w:pPr>
@@ -2968,7 +3088,7 @@
       <w:r>
         <w:tab/>
       </w:r>
-      <w:bookmarkStart w:id="10" w:name="_Toc161763084"/>
+      <w:bookmarkStart w:id="9" w:name="_Toc161763084"/>
       <w:r>
         <w:t>&lt;</w:t>
       </w:r>
@@ -2980,7 +3100,7 @@
       <w:r>
         <w:t>&gt;</w:t>
       </w:r>
-      <w:bookmarkEnd w:id="10"/>
+      <w:bookmarkEnd w:id="9"/>
     </w:p>
     <w:p>
       <w:pPr>
@@ -3516,7 +3636,7 @@
                         <a:effectLst/>
                         <a:extLst>
                           <a:ext uri="{C572A759-6A51-4108-AA02-DFA0A04FC94B}">
-                            <ma14:wrappingTextBoxFlag xmlns="" xmlns:mo="http://schemas.microsoft.com/office/mac/office/2008/main" xmlns:mv="urn:schemas-microsoft-com:mac:vml" xmlns:o="urn:schemas-microsoft-com:office:office" xmlns:v="urn:schemas-microsoft-com:vml" xmlns:w10="urn:schemas-microsoft-com:office:word" xmlns:w="http://schemas.openxmlformats.org/wordprocessingml/2006/main" xmlns:ma14="http://schemas.microsoft.com/office/mac/drawingml/2011/main"/>
+                            <ma14:wrappingTextBoxFlag xmlns:ma14="http://schemas.microsoft.com/office/mac/drawingml/2011/main" xmlns:w="http://schemas.openxmlformats.org/wordprocessingml/2006/main" xmlns:w10="urn:schemas-microsoft-com:office:word" xmlns:v="urn:schemas-microsoft-com:vml" xmlns:o="urn:schemas-microsoft-com:office:office" xmlns:mv="urn:schemas-microsoft-com:mac:vml" xmlns:mo="http://schemas.microsoft.com/office/mac/office/2008/main" xmlns=""/>
                           </a:ext>
                         </a:extLst>
                       </wps:spPr>
@@ -3640,7 +3760,7 @@
               </wp:anchor>
             </w:drawing>
           </mc:Choice>
-          <mc:Fallback xmlns:mo="http://schemas.microsoft.com/office/mac/office/2008/main" xmlns:mv="urn:schemas-microsoft-com:mac:vml">
+          <mc:Fallback xmlns:mv="urn:schemas-microsoft-com:mac:vml" xmlns:mo="http://schemas.microsoft.com/office/mac/office/2008/main">
             <w:pict>
               <v:shape id="Text Box 6" o:spid="_x0000_s1027" type="#_x0000_t202" style="position:absolute;margin-left:63pt;margin-top:3.95pt;width:450pt;height:1in;z-index:251661312;visibility:visible;mso-wrap-style:square;mso-height-percent:0;mso-wrap-distance-left:9pt;mso-wrap-distance-top:0;mso-wrap-distance-right:9pt;mso-wrap-distance-bottom:0;mso-position-horizontal:absolute;mso-position-horizontal-relative:text;mso-position-vertical:absolute;mso-position-vertical-relative:text;mso-height-percent:0;mso-height-relative:margin;v-text-anchor:top" o:gfxdata="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" filled="f" stroked="f">
                 <v:textbox>
@@ -3711,7 +3831,7 @@
         <w:lastRenderedPageBreak/>
         <w:tab/>
       </w:r>
-      <w:bookmarkStart w:id="11" w:name="_Toc161763085"/>
+      <w:bookmarkStart w:id="10" w:name="_Toc161763085"/>
       <w:r>
         <w:t>&lt;</w:t>
       </w:r>
@@ -3725,7 +3845,7 @@
       <w:r>
         <w:t>&gt;</w:t>
       </w:r>
-      <w:bookmarkEnd w:id="11"/>
+      <w:bookmarkEnd w:id="10"/>
     </w:p>
     <w:p>
       <w:pPr>
@@ -4164,7 +4284,7 @@
                         <a:effectLst/>
                         <a:extLst>
                           <a:ext uri="{C572A759-6A51-4108-AA02-DFA0A04FC94B}">
-                            <ma14:wrappingTextBoxFlag xmlns="" xmlns:mo="http://schemas.microsoft.com/office/mac/office/2008/main" xmlns:mv="urn:schemas-microsoft-com:mac:vml" xmlns:o="urn:schemas-microsoft-com:office:office" xmlns:v="urn:schemas-microsoft-com:vml" xmlns:w10="urn:schemas-microsoft-com:office:word" xmlns:w="http://schemas.openxmlformats.org/wordprocessingml/2006/main" xmlns:ma14="http://schemas.microsoft.com/office/mac/drawingml/2011/main"/>
+                            <ma14:wrappingTextBoxFlag xmlns:ma14="http://schemas.microsoft.com/office/mac/drawingml/2011/main" xmlns:w="http://schemas.openxmlformats.org/wordprocessingml/2006/main" xmlns:w10="urn:schemas-microsoft-com:office:word" xmlns:v="urn:schemas-microsoft-com:vml" xmlns:o="urn:schemas-microsoft-com:office:office" xmlns:mv="urn:schemas-microsoft-com:mac:vml" xmlns:mo="http://schemas.microsoft.com/office/mac/office/2008/main" xmlns=""/>
                           </a:ext>
                         </a:extLst>
                       </wps:spPr>
@@ -4306,7 +4426,7 @@
               </wp:anchor>
             </w:drawing>
           </mc:Choice>
-          <mc:Fallback xmlns:mo="http://schemas.microsoft.com/office/mac/office/2008/main" xmlns:mv="urn:schemas-microsoft-com:mac:vml">
+          <mc:Fallback xmlns:mv="urn:schemas-microsoft-com:mac:vml" xmlns:mo="http://schemas.microsoft.com/office/mac/office/2008/main">
             <w:pict>
               <v:shape id="Text Box 8" o:spid="_x0000_s1028" type="#_x0000_t202" style="position:absolute;margin-left:63pt;margin-top:5.75pt;width:450pt;height:1in;z-index:251663360;visibility:visible;mso-wrap-style:square;mso-height-percent:0;mso-wrap-distance-left:9pt;mso-wrap-distance-top:0;mso-wrap-distance-right:9pt;mso-wrap-distance-bottom:0;mso-position-horizontal:absolute;mso-position-horizontal-relative:text;mso-position-vertical:absolute;mso-position-vertical-relative:text;mso-height-percent:0;mso-height-relative:margin;v-text-anchor:top" o:gfxdata="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" filled="f" stroked="f">
                 <v:textbox>
@@ -4378,11 +4498,11 @@
       <w:r>
         <w:tab/>
       </w:r>
-      <w:bookmarkStart w:id="12" w:name="_Toc161763086"/>
+      <w:bookmarkStart w:id="11" w:name="_Toc161763086"/>
       <w:r>
         <w:t>&lt;headers&gt;/&lt;header&gt;</w:t>
       </w:r>
-      <w:bookmarkEnd w:id="12"/>
+      <w:bookmarkEnd w:id="11"/>
     </w:p>
     <w:p>
       <w:pPr>
@@ -4794,7 +4914,7 @@
                         <a:effectLst/>
                         <a:extLst>
                           <a:ext uri="{C572A759-6A51-4108-AA02-DFA0A04FC94B}">
-                            <ma14:wrappingTextBoxFlag xmlns="" xmlns:mo="http://schemas.microsoft.com/office/mac/office/2008/main" xmlns:mv="urn:schemas-microsoft-com:mac:vml" xmlns:o="urn:schemas-microsoft-com:office:office" xmlns:v="urn:schemas-microsoft-com:vml" xmlns:w10="urn:schemas-microsoft-com:office:word" xmlns:w="http://schemas.openxmlformats.org/wordprocessingml/2006/main" xmlns:ma14="http://schemas.microsoft.com/office/mac/drawingml/2011/main"/>
+                            <ma14:wrappingTextBoxFlag xmlns:ma14="http://schemas.microsoft.com/office/mac/drawingml/2011/main" xmlns:w="http://schemas.openxmlformats.org/wordprocessingml/2006/main" xmlns:w10="urn:schemas-microsoft-com:office:word" xmlns:v="urn:schemas-microsoft-com:vml" xmlns:o="urn:schemas-microsoft-com:office:office" xmlns:mv="urn:schemas-microsoft-com:mac:vml" xmlns:mo="http://schemas.microsoft.com/office/mac/office/2008/main" xmlns=""/>
                           </a:ext>
                         </a:extLst>
                       </wps:spPr>
@@ -4993,7 +5113,7 @@
               </wp:anchor>
             </w:drawing>
           </mc:Choice>
-          <mc:Fallback xmlns:mo="http://schemas.microsoft.com/office/mac/office/2008/main" xmlns:mv="urn:schemas-microsoft-com:mac:vml">
+          <mc:Fallback xmlns:mv="urn:schemas-microsoft-com:mac:vml" xmlns:mo="http://schemas.microsoft.com/office/mac/office/2008/main">
             <w:pict>
               <v:shape id="Text Box 9" o:spid="_x0000_s1029" type="#_x0000_t202" style="position:absolute;margin-left:1in;margin-top:8.45pt;width:450pt;height:126pt;z-index:251665408;visibility:visible;mso-wrap-style:square;mso-height-percent:0;mso-wrap-distance-left:9pt;mso-wrap-distance-top:0;mso-wrap-distance-right:9pt;mso-wrap-distance-bottom:0;mso-position-horizontal:absolute;mso-position-horizontal-relative:text;mso-position-vertical:absolute;mso-position-vertical-relative:text;mso-height-percent:0;mso-height-relative:margin;v-text-anchor:top" o:gfxdata="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" filled="f" stroked="f">
                 <v:textbox>
@@ -5150,11 +5270,11 @@
         <w:lastRenderedPageBreak/>
         <w:tab/>
       </w:r>
-      <w:bookmarkStart w:id="13" w:name="_Toc161763087"/>
+      <w:bookmarkStart w:id="12" w:name="_Toc161763087"/>
       <w:r>
         <w:t>&lt;query&gt;/&lt;parameter&gt;</w:t>
       </w:r>
-      <w:bookmarkEnd w:id="13"/>
+      <w:bookmarkEnd w:id="12"/>
     </w:p>
     <w:p>
       <w:pPr>
@@ -5582,7 +5702,7 @@
                         <a:effectLst/>
                         <a:extLst>
                           <a:ext uri="{C572A759-6A51-4108-AA02-DFA0A04FC94B}">
-                            <ma14:wrappingTextBoxFlag xmlns="" xmlns:mo="http://schemas.microsoft.com/office/mac/office/2008/main" xmlns:mv="urn:schemas-microsoft-com:mac:vml" xmlns:o="urn:schemas-microsoft-com:office:office" xmlns:v="urn:schemas-microsoft-com:vml" xmlns:w10="urn:schemas-microsoft-com:office:word" xmlns:w="http://schemas.openxmlformats.org/wordprocessingml/2006/main" xmlns:ma14="http://schemas.microsoft.com/office/mac/drawingml/2011/main"/>
+                            <ma14:wrappingTextBoxFlag xmlns:ma14="http://schemas.microsoft.com/office/mac/drawingml/2011/main" xmlns:w="http://schemas.openxmlformats.org/wordprocessingml/2006/main" xmlns:w10="urn:schemas-microsoft-com:office:word" xmlns:v="urn:schemas-microsoft-com:vml" xmlns:o="urn:schemas-microsoft-com:office:office" xmlns:mv="urn:schemas-microsoft-com:mac:vml" xmlns:mo="http://schemas.microsoft.com/office/mac/office/2008/main" xmlns=""/>
                           </a:ext>
                         </a:extLst>
                       </wps:spPr>
@@ -5773,7 +5893,7 @@
               </wp:anchor>
             </w:drawing>
           </mc:Choice>
-          <mc:Fallback xmlns:mo="http://schemas.microsoft.com/office/mac/office/2008/main" xmlns:mv="urn:schemas-microsoft-com:mac:vml">
+          <mc:Fallback xmlns:mv="urn:schemas-microsoft-com:mac:vml" xmlns:mo="http://schemas.microsoft.com/office/mac/office/2008/main">
             <w:pict>
               <v:shape id="Text Box 10" o:spid="_x0000_s1030" type="#_x0000_t202" style="position:absolute;margin-left:1in;margin-top:8.4pt;width:450pt;height:119.05pt;z-index:251667456;visibility:visible;mso-wrap-style:square;mso-height-percent:0;mso-wrap-distance-left:9pt;mso-wrap-distance-top:0;mso-wrap-distance-right:9pt;mso-wrap-distance-bottom:0;mso-position-horizontal:absolute;mso-position-horizontal-relative:text;mso-position-vertical:absolute;mso-position-vertical-relative:text;mso-height-percent:0;mso-height-relative:margin;v-text-anchor:top" o:gfxdata="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" filled="f" stroked="f">
                 <v:textbox>
@@ -5918,7 +6038,7 @@
       <w:r>
         <w:tab/>
       </w:r>
-      <w:bookmarkStart w:id="14" w:name="_Toc161763088"/>
+      <w:bookmarkStart w:id="13" w:name="_Toc161763088"/>
       <w:r>
         <w:t>&lt;</w:t>
       </w:r>
@@ -5930,7 +6050,7 @@
       <w:r>
         <w:t>&gt;</w:t>
       </w:r>
-      <w:bookmarkEnd w:id="14"/>
+      <w:bookmarkEnd w:id="13"/>
     </w:p>
     <w:p>
       <w:pPr>
@@ -6472,7 +6592,7 @@
                         <a:effectLst/>
                         <a:extLst>
                           <a:ext uri="{C572A759-6A51-4108-AA02-DFA0A04FC94B}">
-                            <ma14:wrappingTextBoxFlag xmlns="" xmlns:mo="http://schemas.microsoft.com/office/mac/office/2008/main" xmlns:mv="urn:schemas-microsoft-com:mac:vml" xmlns:o="urn:schemas-microsoft-com:office:office" xmlns:v="urn:schemas-microsoft-com:vml" xmlns:w10="urn:schemas-microsoft-com:office:word" xmlns:w="http://schemas.openxmlformats.org/wordprocessingml/2006/main" xmlns:ma14="http://schemas.microsoft.com/office/mac/drawingml/2011/main"/>
+                            <ma14:wrappingTextBoxFlag xmlns:ma14="http://schemas.microsoft.com/office/mac/drawingml/2011/main" xmlns:w="http://schemas.openxmlformats.org/wordprocessingml/2006/main" xmlns:w10="urn:schemas-microsoft-com:office:word" xmlns:v="urn:schemas-microsoft-com:vml" xmlns:o="urn:schemas-microsoft-com:office:office" xmlns:mv="urn:schemas-microsoft-com:mac:vml" xmlns:mo="http://schemas.microsoft.com/office/mac/office/2008/main" xmlns=""/>
                           </a:ext>
                         </a:extLst>
                       </wps:spPr>
@@ -6772,7 +6892,7 @@
                         <a:effectLst/>
                         <a:extLst>
                           <a:ext uri="{C572A759-6A51-4108-AA02-DFA0A04FC94B}">
-                            <ma14:wrappingTextBoxFlag xmlns="" xmlns:mo="http://schemas.microsoft.com/office/mac/office/2008/main" xmlns:mv="urn:schemas-microsoft-com:mac:vml" xmlns:o="urn:schemas-microsoft-com:office:office" xmlns:v="urn:schemas-microsoft-com:vml" xmlns:w10="urn:schemas-microsoft-com:office:word" xmlns:w="http://schemas.openxmlformats.org/wordprocessingml/2006/main" xmlns:ma14="http://schemas.microsoft.com/office/mac/drawingml/2011/main"/>
+                            <ma14:wrappingTextBoxFlag xmlns:ma14="http://schemas.microsoft.com/office/mac/drawingml/2011/main" xmlns:w="http://schemas.openxmlformats.org/wordprocessingml/2006/main" xmlns:w10="urn:schemas-microsoft-com:office:word" xmlns:v="urn:schemas-microsoft-com:vml" xmlns:o="urn:schemas-microsoft-com:office:office" xmlns:mv="urn:schemas-microsoft-com:mac:vml" xmlns:mo="http://schemas.microsoft.com/office/mac/office/2008/main" xmlns=""/>
                           </a:ext>
                         </a:extLst>
                       </wps:spPr>
@@ -6896,7 +7016,7 @@
               </wp:anchor>
             </w:drawing>
           </mc:Choice>
-          <mc:Fallback xmlns:mo="http://schemas.microsoft.com/office/mac/office/2008/main" xmlns:mv="urn:schemas-microsoft-com:mac:vml">
+          <mc:Fallback xmlns:mv="urn:schemas-microsoft-com:mac:vml" xmlns:mo="http://schemas.microsoft.com/office/mac/office/2008/main">
             <w:pict>
               <v:shape id="Text Box 12" o:spid="_x0000_s1032" type="#_x0000_t202" style="position:absolute;margin-left:1in;margin-top:8.45pt;width:450pt;height:74.5pt;z-index:251671552;visibility:visible;mso-wrap-style:square;mso-height-percent:0;mso-wrap-distance-left:9pt;mso-wrap-distance-top:0;mso-wrap-distance-right:9pt;mso-wrap-distance-bottom:0;mso-position-horizontal:absolute;mso-position-horizontal-relative:text;mso-position-vertical:absolute;mso-position-vertical-relative:text;mso-height-percent:0;mso-height-relative:margin;v-text-anchor:top" o:gfxdata="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" filled="f" stroked="f">
                 <v:textbox>
@@ -6972,12 +7092,12 @@
       <w:r>
         <w:br w:type="page"/>
       </w:r>
-      <w:bookmarkStart w:id="15" w:name="_Toc161763089"/>
+      <w:bookmarkStart w:id="14" w:name="_Toc161763089"/>
       <w:r>
         <w:lastRenderedPageBreak/>
         <w:t>Ant configuration</w:t>
       </w:r>
-      <w:bookmarkEnd w:id="15"/>
+      <w:bookmarkEnd w:id="14"/>
     </w:p>
     <w:p>
       <w:r>
@@ -7025,7 +7145,7 @@
                         <a:effectLst/>
                         <a:extLst>
                           <a:ext uri="{C572A759-6A51-4108-AA02-DFA0A04FC94B}">
-                            <ma14:wrappingTextBoxFlag xmlns="" xmlns:mo="http://schemas.microsoft.com/office/mac/office/2008/main" xmlns:mv="urn:schemas-microsoft-com:mac:vml" xmlns:o="urn:schemas-microsoft-com:office:office" xmlns:v="urn:schemas-microsoft-com:vml" xmlns:w10="urn:schemas-microsoft-com:office:word" xmlns:w="http://schemas.openxmlformats.org/wordprocessingml/2006/main" xmlns:ma14="http://schemas.microsoft.com/office/mac/drawingml/2011/main"/>
+                            <ma14:wrappingTextBoxFlag xmlns:ma14="http://schemas.microsoft.com/office/mac/drawingml/2011/main" xmlns:w="http://schemas.openxmlformats.org/wordprocessingml/2006/main" xmlns:w10="urn:schemas-microsoft-com:office:word" xmlns:v="urn:schemas-microsoft-com:vml" xmlns:o="urn:schemas-microsoft-com:office:office" xmlns:mv="urn:schemas-microsoft-com:mac:vml" xmlns:mo="http://schemas.microsoft.com/office/mac/office/2008/main" xmlns=""/>
                           </a:ext>
                         </a:extLst>
                       </wps:spPr>
@@ -7741,7 +7861,7 @@
               </wp:anchor>
             </w:drawing>
           </mc:Choice>
-          <mc:Fallback xmlns:mo="http://schemas.microsoft.com/office/mac/office/2008/main" xmlns:mv="urn:schemas-microsoft-com:mac:vml">
+          <mc:Fallback xmlns:mv="urn:schemas-microsoft-com:mac:vml" xmlns:mo="http://schemas.microsoft.com/office/mac/office/2008/main">
             <w:pict>
               <v:shape id="Text Box 13" o:spid="_x0000_s1033" type="#_x0000_t202" style="position:absolute;margin-left:0;margin-top:17.3pt;width:549pt;height:6in;z-index:251672576;visibility:visible;mso-wrap-style:square;mso-width-percent:0;mso-height-percent:0;mso-wrap-distance-left:9pt;mso-wrap-distance-top:0;mso-wrap-distance-right:9pt;mso-wrap-distance-bottom:0;mso-position-horizontal:absolute;mso-position-horizontal-relative:text;mso-position-vertical:absolute;mso-position-vertical-relative:text;mso-width-percent:0;mso-height-percent:0;mso-width-relative:margin;mso-height-relative:margin;v-text-anchor:top" o:gfxdata="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" filled="f" stroked="f">
                 <v:textbox>
@@ -8399,7 +8519,7 @@
               <w:noProof/>
               <w:color w:val="4F81BD" w:themeColor="accent1"/>
             </w:rPr>
-            <w:t>3</w:t>
+            <w:t>7</w:t>
           </w:r>
           <w:r>
             <w:rPr>
@@ -8439,8 +8559,8 @@
       <w:gridCol w:w="547"/>
     </w:tblGrid>
     <w:tr>
+      <w:bookmarkStart w:id="15" w:name="_WNSectionTitle_3" w:displacedByCustomXml="next"/>
       <w:bookmarkStart w:id="16" w:name="_WNTabType_2" w:displacedByCustomXml="next"/>
-      <w:bookmarkStart w:id="17" w:name="_WNSectionTitle_3" w:displacedByCustomXml="next"/>
       <w:sdt>
         <w:sdtPr>
           <w:rPr>
@@ -8561,8 +8681,8 @@
       </w:rPr>
     </w:pPr>
   </w:p>
-  <w:bookmarkEnd w:id="17"/>
   <w:bookmarkEnd w:id="16"/>
+  <w:bookmarkEnd w:id="15"/>
 </w:hdr>
 </file>
 
@@ -12270,7 +12390,7 @@
 </file>
 
 <file path=customXml/itemProps1.xml><?xml version="1.0" encoding="utf-8"?>
-<ds:datastoreItem xmlns:ds="http://schemas.openxmlformats.org/officeDocument/2006/customXml" ds:itemID="{BAE8042A-D3BB-45E7-924D-94FA38DF3E62}">
+<ds:datastoreItem xmlns:ds="http://schemas.openxmlformats.org/officeDocument/2006/customXml" ds:itemID="{C1805333-D0F3-4820-BA37-C4C48DA48AED}">
   <ds:schemaRefs>
     <ds:schemaRef ds:uri="http://schemas.openxmlformats.org/officeDocument/2006/bibliography"/>
   </ds:schemaRefs>

</xml_diff>

<commit_message>
Issue 21 - Added an attribute to the root http task "entityProperty" which defines a property to save the response entity to.  For example:
  <target name="http-get">
    <http url="http://www.google.com" entityProperty="ent"/>
    <echo message="resp: ${ent}"/>
  </target>
</commit_message>
<xml_diff>
--- a/ant-http/trunk/resources/doc/readme.docx
+++ b/ant-http/trunk/resources/doc/readme.docx
@@ -2555,6 +2555,111 @@
               </w:rPr>
               <w:t>true/false</w:t>
             </w:r>
+          </w:p>
+        </w:tc>
+      </w:tr>
+      <w:tr>
+        <w:trPr>
+          <w:trHeight w:val="288"/>
+        </w:trPr>
+        <w:tc>
+          <w:tcPr>
+            <w:cnfStyle w:val="001000000000" w:firstRow="0" w:lastRow="0" w:firstColumn="1" w:lastColumn="0" w:oddVBand="0" w:evenVBand="0" w:oddHBand="0" w:evenHBand="0" w:firstRowFirstColumn="0" w:firstRowLastColumn="0" w:lastRowFirstColumn="0" w:lastRowLastColumn="0"/>
+            <w:tcW w:w="2358" w:type="dxa"/>
+          </w:tcPr>
+          <w:p>
+            <w:pPr>
+              <w:rPr>
+                <w:sz w:val="20"/>
+                <w:szCs w:val="20"/>
+              </w:rPr>
+            </w:pPr>
+            <w:proofErr w:type="spellStart"/>
+            <w:r>
+              <w:rPr>
+                <w:sz w:val="20"/>
+                <w:szCs w:val="20"/>
+              </w:rPr>
+              <w:t>entityProperty</w:t>
+            </w:r>
+            <w:proofErr w:type="spellEnd"/>
+          </w:p>
+        </w:tc>
+        <w:tc>
+          <w:tcPr>
+            <w:tcW w:w="2430" w:type="dxa"/>
+          </w:tcPr>
+          <w:p>
+            <w:pPr>
+              <w:cnfStyle w:val="000000000000" w:firstRow="0" w:lastRow="0" w:firstColumn="0" w:lastColumn="0" w:oddVBand="0" w:evenVBand="0" w:oddHBand="0" w:evenHBand="0" w:firstRowFirstColumn="0" w:firstRowLastColumn="0" w:lastRowFirstColumn="0" w:lastRowLastColumn="0"/>
+              <w:rPr>
+                <w:sz w:val="20"/>
+                <w:szCs w:val="20"/>
+              </w:rPr>
+            </w:pPr>
+            <w:r>
+              <w:rPr>
+                <w:sz w:val="20"/>
+                <w:szCs w:val="20"/>
+              </w:rPr>
+              <w:t>Write response entity to prop</w:t>
+            </w:r>
+          </w:p>
+        </w:tc>
+        <w:tc>
+          <w:tcPr>
+            <w:tcW w:w="1080" w:type="dxa"/>
+          </w:tcPr>
+          <w:p>
+            <w:pPr>
+              <w:cnfStyle w:val="000000000000" w:firstRow="0" w:lastRow="0" w:firstColumn="0" w:lastColumn="0" w:oddVBand="0" w:evenVBand="0" w:oddHBand="0" w:evenHBand="0" w:firstRowFirstColumn="0" w:firstRowLastColumn="0" w:lastRowFirstColumn="0" w:lastRowLastColumn="0"/>
+              <w:rPr>
+                <w:sz w:val="20"/>
+                <w:szCs w:val="20"/>
+              </w:rPr>
+            </w:pPr>
+            <w:r>
+              <w:rPr>
+                <w:sz w:val="20"/>
+                <w:szCs w:val="20"/>
+              </w:rPr>
+              <w:t>No</w:t>
+            </w:r>
+          </w:p>
+        </w:tc>
+        <w:tc>
+          <w:tcPr>
+            <w:tcW w:w="1691" w:type="dxa"/>
+          </w:tcPr>
+          <w:p>
+            <w:pPr>
+              <w:cnfStyle w:val="000000000000" w:firstRow="0" w:lastRow="0" w:firstColumn="0" w:lastColumn="0" w:oddVBand="0" w:evenVBand="0" w:oddHBand="0" w:evenHBand="0" w:firstRowFirstColumn="0" w:firstRowLastColumn="0" w:lastRowFirstColumn="0" w:lastRowLastColumn="0"/>
+              <w:rPr>
+                <w:sz w:val="20"/>
+                <w:szCs w:val="20"/>
+              </w:rPr>
+            </w:pPr>
+          </w:p>
+        </w:tc>
+        <w:tc>
+          <w:tcPr>
+            <w:tcW w:w="3457" w:type="dxa"/>
+          </w:tcPr>
+          <w:p>
+            <w:pPr>
+              <w:cnfStyle w:val="000000000000" w:firstRow="0" w:lastRow="0" w:firstColumn="0" w:lastColumn="0" w:oddVBand="0" w:evenVBand="0" w:oddHBand="0" w:evenHBand="0" w:firstRowFirstColumn="0" w:firstRowLastColumn="0" w:lastRowFirstColumn="0" w:lastRowLastColumn="0"/>
+              <w:rPr>
+                <w:sz w:val="20"/>
+                <w:szCs w:val="20"/>
+              </w:rPr>
+            </w:pPr>
+            <w:r>
+              <w:rPr>
+                <w:sz w:val="20"/>
+                <w:szCs w:val="20"/>
+              </w:rPr>
+              <w:t>response.entity</w:t>
+            </w:r>
             <w:bookmarkStart w:id="6" w:name="_GoBack"/>
             <w:bookmarkEnd w:id="6"/>
           </w:p>
@@ -2616,7 +2721,7 @@
                         <a:effectLst/>
                         <a:extLst>
                           <a:ext uri="{C572A759-6A51-4108-AA02-DFA0A04FC94B}">
-                            <ma14:wrappingTextBoxFlag xmlns:ma14="http://schemas.microsoft.com/office/mac/drawingml/2011/main" xmlns:w="http://schemas.openxmlformats.org/wordprocessingml/2006/main" xmlns:w10="urn:schemas-microsoft-com:office:word" xmlns:v="urn:schemas-microsoft-com:vml" xmlns:o="urn:schemas-microsoft-com:office:office" xmlns:mv="urn:schemas-microsoft-com:mac:vml" xmlns:mo="http://schemas.microsoft.com/office/mac/office/2008/main" xmlns=""/>
+                            <ma14:wrappingTextBoxFlag xmlns="" xmlns:mo="http://schemas.microsoft.com/office/mac/office/2008/main" xmlns:mv="urn:schemas-microsoft-com:mac:vml" xmlns:o="urn:schemas-microsoft-com:office:office" xmlns:v="urn:schemas-microsoft-com:vml" xmlns:w10="urn:schemas-microsoft-com:office:word" xmlns:w="http://schemas.openxmlformats.org/wordprocessingml/2006/main" xmlns:ma14="http://schemas.microsoft.com/office/mac/drawingml/2011/main"/>
                           </a:ext>
                         </a:extLst>
                       </wps:spPr>
@@ -3159,6 +3264,7 @@
                 <w:sz w:val="20"/>
                 <w:szCs w:val="20"/>
               </w:rPr>
+              <w:lastRenderedPageBreak/>
               <w:t>Name</w:t>
             </w:r>
           </w:p>
@@ -3600,7 +3706,6 @@
         <w:rPr>
           <w:noProof/>
         </w:rPr>
-        <w:lastRenderedPageBreak/>
         <mc:AlternateContent>
           <mc:Choice Requires="wps">
             <w:drawing>
@@ -3636,7 +3741,7 @@
                         <a:effectLst/>
                         <a:extLst>
                           <a:ext uri="{C572A759-6A51-4108-AA02-DFA0A04FC94B}">
-                            <ma14:wrappingTextBoxFlag xmlns:ma14="http://schemas.microsoft.com/office/mac/drawingml/2011/main" xmlns:w="http://schemas.openxmlformats.org/wordprocessingml/2006/main" xmlns:w10="urn:schemas-microsoft-com:office:word" xmlns:v="urn:schemas-microsoft-com:vml" xmlns:o="urn:schemas-microsoft-com:office:office" xmlns:mv="urn:schemas-microsoft-com:mac:vml" xmlns:mo="http://schemas.microsoft.com/office/mac/office/2008/main" xmlns=""/>
+                            <ma14:wrappingTextBoxFlag xmlns="" xmlns:mo="http://schemas.microsoft.com/office/mac/office/2008/main" xmlns:mv="urn:schemas-microsoft-com:mac:vml" xmlns:o="urn:schemas-microsoft-com:office:office" xmlns:v="urn:schemas-microsoft-com:vml" xmlns:w10="urn:schemas-microsoft-com:office:word" xmlns:w="http://schemas.openxmlformats.org/wordprocessingml/2006/main" xmlns:ma14="http://schemas.microsoft.com/office/mac/drawingml/2011/main"/>
                           </a:ext>
                         </a:extLst>
                       </wps:spPr>
@@ -3760,7 +3865,7 @@
               </wp:anchor>
             </w:drawing>
           </mc:Choice>
-          <mc:Fallback xmlns:mv="urn:schemas-microsoft-com:mac:vml" xmlns:mo="http://schemas.microsoft.com/office/mac/office/2008/main">
+          <mc:Fallback xmlns:mo="http://schemas.microsoft.com/office/mac/office/2008/main" xmlns:mv="urn:schemas-microsoft-com:mac:vml">
             <w:pict>
               <v:shape id="Text Box 6" o:spid="_x0000_s1027" type="#_x0000_t202" style="position:absolute;margin-left:63pt;margin-top:3.95pt;width:450pt;height:1in;z-index:251661312;visibility:visible;mso-wrap-style:square;mso-height-percent:0;mso-wrap-distance-left:9pt;mso-wrap-distance-top:0;mso-wrap-distance-right:9pt;mso-wrap-distance-bottom:0;mso-position-horizontal:absolute;mso-position-horizontal-relative:text;mso-position-vertical:absolute;mso-position-vertical-relative:text;mso-height-percent:0;mso-height-relative:margin;v-text-anchor:top" o:gfxdata="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" filled="f" stroked="f">
                 <v:textbox>
@@ -4284,7 +4389,7 @@
                         <a:effectLst/>
                         <a:extLst>
                           <a:ext uri="{C572A759-6A51-4108-AA02-DFA0A04FC94B}">
-                            <ma14:wrappingTextBoxFlag xmlns:ma14="http://schemas.microsoft.com/office/mac/drawingml/2011/main" xmlns:w="http://schemas.openxmlformats.org/wordprocessingml/2006/main" xmlns:w10="urn:schemas-microsoft-com:office:word" xmlns:v="urn:schemas-microsoft-com:vml" xmlns:o="urn:schemas-microsoft-com:office:office" xmlns:mv="urn:schemas-microsoft-com:mac:vml" xmlns:mo="http://schemas.microsoft.com/office/mac/office/2008/main" xmlns=""/>
+                            <ma14:wrappingTextBoxFlag xmlns="" xmlns:mo="http://schemas.microsoft.com/office/mac/office/2008/main" xmlns:mv="urn:schemas-microsoft-com:mac:vml" xmlns:o="urn:schemas-microsoft-com:office:office" xmlns:v="urn:schemas-microsoft-com:vml" xmlns:w10="urn:schemas-microsoft-com:office:word" xmlns:w="http://schemas.openxmlformats.org/wordprocessingml/2006/main" xmlns:ma14="http://schemas.microsoft.com/office/mac/drawingml/2011/main"/>
                           </a:ext>
                         </a:extLst>
                       </wps:spPr>
@@ -4426,7 +4531,7 @@
               </wp:anchor>
             </w:drawing>
           </mc:Choice>
-          <mc:Fallback xmlns:mv="urn:schemas-microsoft-com:mac:vml" xmlns:mo="http://schemas.microsoft.com/office/mac/office/2008/main">
+          <mc:Fallback xmlns:mo="http://schemas.microsoft.com/office/mac/office/2008/main" xmlns:mv="urn:schemas-microsoft-com:mac:vml">
             <w:pict>
               <v:shape id="Text Box 8" o:spid="_x0000_s1028" type="#_x0000_t202" style="position:absolute;margin-left:63pt;margin-top:5.75pt;width:450pt;height:1in;z-index:251663360;visibility:visible;mso-wrap-style:square;mso-height-percent:0;mso-wrap-distance-left:9pt;mso-wrap-distance-top:0;mso-wrap-distance-right:9pt;mso-wrap-distance-bottom:0;mso-position-horizontal:absolute;mso-position-horizontal-relative:text;mso-position-vertical:absolute;mso-position-vertical-relative:text;mso-height-percent:0;mso-height-relative:margin;v-text-anchor:top" o:gfxdata="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" filled="f" stroked="f">
                 <v:textbox>
@@ -4914,7 +5019,7 @@
                         <a:effectLst/>
                         <a:extLst>
                           <a:ext uri="{C572A759-6A51-4108-AA02-DFA0A04FC94B}">
-                            <ma14:wrappingTextBoxFlag xmlns:ma14="http://schemas.microsoft.com/office/mac/drawingml/2011/main" xmlns:w="http://schemas.openxmlformats.org/wordprocessingml/2006/main" xmlns:w10="urn:schemas-microsoft-com:office:word" xmlns:v="urn:schemas-microsoft-com:vml" xmlns:o="urn:schemas-microsoft-com:office:office" xmlns:mv="urn:schemas-microsoft-com:mac:vml" xmlns:mo="http://schemas.microsoft.com/office/mac/office/2008/main" xmlns=""/>
+                            <ma14:wrappingTextBoxFlag xmlns="" xmlns:mo="http://schemas.microsoft.com/office/mac/office/2008/main" xmlns:mv="urn:schemas-microsoft-com:mac:vml" xmlns:o="urn:schemas-microsoft-com:office:office" xmlns:v="urn:schemas-microsoft-com:vml" xmlns:w10="urn:schemas-microsoft-com:office:word" xmlns:w="http://schemas.openxmlformats.org/wordprocessingml/2006/main" xmlns:ma14="http://schemas.microsoft.com/office/mac/drawingml/2011/main"/>
                           </a:ext>
                         </a:extLst>
                       </wps:spPr>
@@ -5113,7 +5218,7 @@
               </wp:anchor>
             </w:drawing>
           </mc:Choice>
-          <mc:Fallback xmlns:mv="urn:schemas-microsoft-com:mac:vml" xmlns:mo="http://schemas.microsoft.com/office/mac/office/2008/main">
+          <mc:Fallback xmlns:mo="http://schemas.microsoft.com/office/mac/office/2008/main" xmlns:mv="urn:schemas-microsoft-com:mac:vml">
             <w:pict>
               <v:shape id="Text Box 9" o:spid="_x0000_s1029" type="#_x0000_t202" style="position:absolute;margin-left:1in;margin-top:8.45pt;width:450pt;height:126pt;z-index:251665408;visibility:visible;mso-wrap-style:square;mso-height-percent:0;mso-wrap-distance-left:9pt;mso-wrap-distance-top:0;mso-wrap-distance-right:9pt;mso-wrap-distance-bottom:0;mso-position-horizontal:absolute;mso-position-horizontal-relative:text;mso-position-vertical:absolute;mso-position-vertical-relative:text;mso-height-percent:0;mso-height-relative:margin;v-text-anchor:top" o:gfxdata="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" filled="f" stroked="f">
                 <v:textbox>
@@ -5702,7 +5807,7 @@
                         <a:effectLst/>
                         <a:extLst>
                           <a:ext uri="{C572A759-6A51-4108-AA02-DFA0A04FC94B}">
-                            <ma14:wrappingTextBoxFlag xmlns:ma14="http://schemas.microsoft.com/office/mac/drawingml/2011/main" xmlns:w="http://schemas.openxmlformats.org/wordprocessingml/2006/main" xmlns:w10="urn:schemas-microsoft-com:office:word" xmlns:v="urn:schemas-microsoft-com:vml" xmlns:o="urn:schemas-microsoft-com:office:office" xmlns:mv="urn:schemas-microsoft-com:mac:vml" xmlns:mo="http://schemas.microsoft.com/office/mac/office/2008/main" xmlns=""/>
+                            <ma14:wrappingTextBoxFlag xmlns="" xmlns:mo="http://schemas.microsoft.com/office/mac/office/2008/main" xmlns:mv="urn:schemas-microsoft-com:mac:vml" xmlns:o="urn:schemas-microsoft-com:office:office" xmlns:v="urn:schemas-microsoft-com:vml" xmlns:w10="urn:schemas-microsoft-com:office:word" xmlns:w="http://schemas.openxmlformats.org/wordprocessingml/2006/main" xmlns:ma14="http://schemas.microsoft.com/office/mac/drawingml/2011/main"/>
                           </a:ext>
                         </a:extLst>
                       </wps:spPr>
@@ -5893,7 +5998,7 @@
               </wp:anchor>
             </w:drawing>
           </mc:Choice>
-          <mc:Fallback xmlns:mv="urn:schemas-microsoft-com:mac:vml" xmlns:mo="http://schemas.microsoft.com/office/mac/office/2008/main">
+          <mc:Fallback xmlns:mo="http://schemas.microsoft.com/office/mac/office/2008/main" xmlns:mv="urn:schemas-microsoft-com:mac:vml">
             <w:pict>
               <v:shape id="Text Box 10" o:spid="_x0000_s1030" type="#_x0000_t202" style="position:absolute;margin-left:1in;margin-top:8.4pt;width:450pt;height:119.05pt;z-index:251667456;visibility:visible;mso-wrap-style:square;mso-height-percent:0;mso-wrap-distance-left:9pt;mso-wrap-distance-top:0;mso-wrap-distance-right:9pt;mso-wrap-distance-bottom:0;mso-position-horizontal:absolute;mso-position-horizontal-relative:text;mso-position-vertical:absolute;mso-position-vertical-relative:text;mso-height-percent:0;mso-height-relative:margin;v-text-anchor:top" o:gfxdata="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" filled="f" stroked="f">
                 <v:textbox>
@@ -6592,7 +6697,7 @@
                         <a:effectLst/>
                         <a:extLst>
                           <a:ext uri="{C572A759-6A51-4108-AA02-DFA0A04FC94B}">
-                            <ma14:wrappingTextBoxFlag xmlns:ma14="http://schemas.microsoft.com/office/mac/drawingml/2011/main" xmlns:w="http://schemas.openxmlformats.org/wordprocessingml/2006/main" xmlns:w10="urn:schemas-microsoft-com:office:word" xmlns:v="urn:schemas-microsoft-com:vml" xmlns:o="urn:schemas-microsoft-com:office:office" xmlns:mv="urn:schemas-microsoft-com:mac:vml" xmlns:mo="http://schemas.microsoft.com/office/mac/office/2008/main" xmlns=""/>
+                            <ma14:wrappingTextBoxFlag xmlns="" xmlns:mo="http://schemas.microsoft.com/office/mac/office/2008/main" xmlns:mv="urn:schemas-microsoft-com:mac:vml" xmlns:o="urn:schemas-microsoft-com:office:office" xmlns:v="urn:schemas-microsoft-com:vml" xmlns:w10="urn:schemas-microsoft-com:office:word" xmlns:w="http://schemas.openxmlformats.org/wordprocessingml/2006/main" xmlns:ma14="http://schemas.microsoft.com/office/mac/drawingml/2011/main"/>
                           </a:ext>
                         </a:extLst>
                       </wps:spPr>
@@ -6892,7 +6997,7 @@
                         <a:effectLst/>
                         <a:extLst>
                           <a:ext uri="{C572A759-6A51-4108-AA02-DFA0A04FC94B}">
-                            <ma14:wrappingTextBoxFlag xmlns:ma14="http://schemas.microsoft.com/office/mac/drawingml/2011/main" xmlns:w="http://schemas.openxmlformats.org/wordprocessingml/2006/main" xmlns:w10="urn:schemas-microsoft-com:office:word" xmlns:v="urn:schemas-microsoft-com:vml" xmlns:o="urn:schemas-microsoft-com:office:office" xmlns:mv="urn:schemas-microsoft-com:mac:vml" xmlns:mo="http://schemas.microsoft.com/office/mac/office/2008/main" xmlns=""/>
+                            <ma14:wrappingTextBoxFlag xmlns="" xmlns:mo="http://schemas.microsoft.com/office/mac/office/2008/main" xmlns:mv="urn:schemas-microsoft-com:mac:vml" xmlns:o="urn:schemas-microsoft-com:office:office" xmlns:v="urn:schemas-microsoft-com:vml" xmlns:w10="urn:schemas-microsoft-com:office:word" xmlns:w="http://schemas.openxmlformats.org/wordprocessingml/2006/main" xmlns:ma14="http://schemas.microsoft.com/office/mac/drawingml/2011/main"/>
                           </a:ext>
                         </a:extLst>
                       </wps:spPr>
@@ -7016,7 +7121,7 @@
               </wp:anchor>
             </w:drawing>
           </mc:Choice>
-          <mc:Fallback xmlns:mv="urn:schemas-microsoft-com:mac:vml" xmlns:mo="http://schemas.microsoft.com/office/mac/office/2008/main">
+          <mc:Fallback xmlns:mo="http://schemas.microsoft.com/office/mac/office/2008/main" xmlns:mv="urn:schemas-microsoft-com:mac:vml">
             <w:pict>
               <v:shape id="Text Box 12" o:spid="_x0000_s1032" type="#_x0000_t202" style="position:absolute;margin-left:1in;margin-top:8.45pt;width:450pt;height:74.5pt;z-index:251671552;visibility:visible;mso-wrap-style:square;mso-height-percent:0;mso-wrap-distance-left:9pt;mso-wrap-distance-top:0;mso-wrap-distance-right:9pt;mso-wrap-distance-bottom:0;mso-position-horizontal:absolute;mso-position-horizontal-relative:text;mso-position-vertical:absolute;mso-position-vertical-relative:text;mso-height-percent:0;mso-height-relative:margin;v-text-anchor:top" o:gfxdata="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" filled="f" stroked="f">
                 <v:textbox>
@@ -7145,7 +7250,7 @@
                         <a:effectLst/>
                         <a:extLst>
                           <a:ext uri="{C572A759-6A51-4108-AA02-DFA0A04FC94B}">
-                            <ma14:wrappingTextBoxFlag xmlns:ma14="http://schemas.microsoft.com/office/mac/drawingml/2011/main" xmlns:w="http://schemas.openxmlformats.org/wordprocessingml/2006/main" xmlns:w10="urn:schemas-microsoft-com:office:word" xmlns:v="urn:schemas-microsoft-com:vml" xmlns:o="urn:schemas-microsoft-com:office:office" xmlns:mv="urn:schemas-microsoft-com:mac:vml" xmlns:mo="http://schemas.microsoft.com/office/mac/office/2008/main" xmlns=""/>
+                            <ma14:wrappingTextBoxFlag xmlns="" xmlns:mo="http://schemas.microsoft.com/office/mac/office/2008/main" xmlns:mv="urn:schemas-microsoft-com:mac:vml" xmlns:o="urn:schemas-microsoft-com:office:office" xmlns:v="urn:schemas-microsoft-com:vml" xmlns:w10="urn:schemas-microsoft-com:office:word" xmlns:w="http://schemas.openxmlformats.org/wordprocessingml/2006/main" xmlns:ma14="http://schemas.microsoft.com/office/mac/drawingml/2011/main"/>
                           </a:ext>
                         </a:extLst>
                       </wps:spPr>
@@ -7861,7 +7966,7 @@
               </wp:anchor>
             </w:drawing>
           </mc:Choice>
-          <mc:Fallback xmlns:mv="urn:schemas-microsoft-com:mac:vml" xmlns:mo="http://schemas.microsoft.com/office/mac/office/2008/main">
+          <mc:Fallback xmlns:mo="http://schemas.microsoft.com/office/mac/office/2008/main" xmlns:mv="urn:schemas-microsoft-com:mac:vml">
             <w:pict>
               <v:shape id="Text Box 13" o:spid="_x0000_s1033" type="#_x0000_t202" style="position:absolute;margin-left:0;margin-top:17.3pt;width:549pt;height:6in;z-index:251672576;visibility:visible;mso-wrap-style:square;mso-width-percent:0;mso-height-percent:0;mso-wrap-distance-left:9pt;mso-wrap-distance-top:0;mso-wrap-distance-right:9pt;mso-wrap-distance-bottom:0;mso-position-horizontal:absolute;mso-position-horizontal-relative:text;mso-position-vertical:absolute;mso-position-vertical-relative:text;mso-width-percent:0;mso-height-percent:0;mso-width-relative:margin;mso-height-relative:margin;v-text-anchor:top" o:gfxdata="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" filled="f" stroked="f">
                 <v:textbox>
@@ -8519,7 +8624,7 @@
               <w:noProof/>
               <w:color w:val="4F81BD" w:themeColor="accent1"/>
             </w:rPr>
-            <w:t>7</w:t>
+            <w:t>3</w:t>
           </w:r>
           <w:r>
             <w:rPr>
@@ -8559,8 +8664,8 @@
       <w:gridCol w:w="547"/>
     </w:tblGrid>
     <w:tr>
-      <w:bookmarkStart w:id="15" w:name="_WNSectionTitle_3" w:displacedByCustomXml="next"/>
-      <w:bookmarkStart w:id="16" w:name="_WNTabType_2" w:displacedByCustomXml="next"/>
+      <w:bookmarkStart w:id="15" w:name="_WNTabType_2" w:displacedByCustomXml="next"/>
+      <w:bookmarkStart w:id="16" w:name="_WNSectionTitle_3" w:displacedByCustomXml="next"/>
       <w:sdt>
         <w:sdtPr>
           <w:rPr>
@@ -12390,7 +12495,7 @@
 </file>
 
 <file path=customXml/itemProps1.xml><?xml version="1.0" encoding="utf-8"?>
-<ds:datastoreItem xmlns:ds="http://schemas.openxmlformats.org/officeDocument/2006/customXml" ds:itemID="{C1805333-D0F3-4820-BA37-C4C48DA48AED}">
+<ds:datastoreItem xmlns:ds="http://schemas.openxmlformats.org/officeDocument/2006/customXml" ds:itemID="{A394CA35-7528-431A-9116-8E097370AF84}">
   <ds:schemaRefs>
     <ds:schemaRef ds:uri="http://schemas.openxmlformats.org/officeDocument/2006/bibliography"/>
   </ds:schemaRefs>

</xml_diff>